<commit_message>
heavily edit resume and about page, also re-arrange and re-style a bit
</commit_message>
<xml_diff>
--- a/Resources/Resume.docx
+++ b/Resources/Resume.docx
@@ -95,7 +95,14 @@
           <w:b/>
         </w:rPr>
         <w:tab/>
-        <w:t xml:space="preserve">                                2545 Dennis Street (apt 5226)</w:t>
+        <w:t xml:space="preserve">                               </w:t>
+      </w:r>
+      <w:r>
+        <w:rPr>
+          <w:rFonts w:ascii="Calibri" w:eastAsia="Calibri" w:hAnsi="Calibri" w:cs="Calibri"/>
+          <w:b/>
+        </w:rPr>
+        <w:t>10033 Settlement House Road</w:t>
       </w:r>
     </w:p>
     <w:p>
@@ -175,24 +182,55 @@
           <w:b/>
         </w:rPr>
         <w:tab/>
-        <w:t xml:space="preserve">                   Cincinnati, OH 45219</w:t>
-      </w:r>
-    </w:p>
-    <w:p>
-      <w:pPr>
-        <w:spacing w:after="100" w:line="240" w:lineRule="auto"/>
-        <w:rPr>
-          <w:rFonts w:ascii="Calibri" w:eastAsia="Calibri" w:hAnsi="Calibri" w:cs="Calibri"/>
-          <w:b/>
-        </w:rPr>
-      </w:pPr>
-      <w:r>
-        <w:rPr>
-          <w:rFonts w:ascii="Calibri" w:eastAsia="Calibri" w:hAnsi="Calibri" w:cs="Calibri"/>
-          <w:b/>
+        <w:t xml:space="preserve">                 </w:t>
+      </w:r>
+      <w:r>
+        <w:rPr>
+          <w:rFonts w:ascii="Calibri" w:eastAsia="Calibri" w:hAnsi="Calibri" w:cs="Calibri"/>
+          <w:b/>
+        </w:rPr>
+        <w:t>Centerville</w:t>
+      </w:r>
+      <w:r>
+        <w:rPr>
+          <w:rFonts w:ascii="Calibri" w:eastAsia="Calibri" w:hAnsi="Calibri" w:cs="Calibri"/>
+          <w:b/>
+        </w:rPr>
+        <w:t>, OH 45</w:t>
+      </w:r>
+      <w:r>
+        <w:rPr>
+          <w:rFonts w:ascii="Calibri" w:eastAsia="Calibri" w:hAnsi="Calibri" w:cs="Calibri"/>
+          <w:b/>
+        </w:rPr>
+        <w:t>458</w:t>
+      </w:r>
+    </w:p>
+    <w:p>
+      <w:pPr>
+        <w:spacing w:after="100" w:line="240" w:lineRule="auto"/>
+        <w:rPr>
+          <w:rFonts w:ascii="Calibri" w:eastAsia="Calibri" w:hAnsi="Calibri" w:cs="Calibri"/>
+          <w:b/>
+          <w:u w:val="single"/>
+        </w:rPr>
+      </w:pPr>
+      <w:r>
+        <w:rPr>
+          <w:rFonts w:ascii="Calibri" w:eastAsia="Calibri" w:hAnsi="Calibri" w:cs="Calibri"/>
+          <w:b/>
+          <w:u w:val="single"/>
         </w:rPr>
         <w:t>kmfarley11.github.io</w:t>
       </w:r>
+      <w:r>
+        <w:rPr>
+          <w:rFonts w:ascii="Calibri" w:eastAsia="Calibri" w:hAnsi="Calibri" w:cs="Calibri"/>
+          <w:i/>
+          <w:sz w:val="20"/>
+        </w:rPr>
+        <w:t xml:space="preserve"> (type/ view in browser)</w:t>
+      </w:r>
     </w:p>
     <w:p>
       <w:pPr>
@@ -435,6 +473,12 @@
         <w:rPr>
           <w:rFonts w:ascii="Calibri" w:eastAsia="Calibri" w:hAnsi="Calibri" w:cs="Calibri"/>
         </w:rPr>
+        <w:t xml:space="preserve">C#/ </w:t>
+      </w:r>
+      <w:r>
+        <w:rPr>
+          <w:rFonts w:ascii="Calibri" w:eastAsia="Calibri" w:hAnsi="Calibri" w:cs="Calibri"/>
+        </w:rPr>
         <w:t>HTML/ JavaScript/ CSS</w:t>
       </w:r>
       <w:r>
@@ -447,7 +491,7 @@
         <w:rPr>
           <w:rFonts w:ascii="Calibri" w:eastAsia="Calibri" w:hAnsi="Calibri" w:cs="Calibri"/>
         </w:rPr>
-        <w:t>Matlab/ C++/ Java/ Android</w:t>
+        <w:t>C++/ Java</w:t>
       </w:r>
     </w:p>
     <w:p>
@@ -467,7 +511,19 @@
         <w:rPr>
           <w:rFonts w:ascii="Calibri" w:eastAsia="Calibri" w:hAnsi="Calibri" w:cs="Calibri"/>
         </w:rPr>
-        <w:t xml:space="preserve">Supplemental languages: </w:t>
+        <w:t>Frameworks/ libraries: knockout.js/ backbone.js/ j</w:t>
+      </w:r>
+      <w:r>
+        <w:rPr>
+          <w:rFonts w:ascii="Calibri" w:eastAsia="Calibri" w:hAnsi="Calibri" w:cs="Calibri"/>
+        </w:rPr>
+        <w:t>Q</w:t>
+      </w:r>
+      <w:r>
+        <w:rPr>
+          <w:rFonts w:ascii="Calibri" w:eastAsia="Calibri" w:hAnsi="Calibri" w:cs="Calibri"/>
+        </w:rPr>
+        <w:t>uery/ angular.js/ PyGame</w:t>
       </w:r>
     </w:p>
     <w:p>
@@ -480,6 +536,33 @@
         <w:ind w:left="1512" w:hanging="360"/>
         <w:rPr>
           <w:rFonts w:ascii="Calibri" w:eastAsia="Calibri" w:hAnsi="Calibri" w:cs="Calibri"/>
+          <w:b/>
+        </w:rPr>
+      </w:pPr>
+      <w:r>
+        <w:rPr>
+          <w:rFonts w:ascii="Calibri" w:eastAsia="Calibri" w:hAnsi="Calibri" w:cs="Calibri"/>
+        </w:rPr>
+        <w:t>Supplemental Languages/ SDKs: Python/ Matlab/ Android</w:t>
+      </w:r>
+      <w:r>
+        <w:rPr>
+          <w:rFonts w:ascii="Calibri" w:eastAsia="Calibri" w:hAnsi="Calibri" w:cs="Calibri"/>
+        </w:rPr>
+        <w:t>/ C/ Arduino</w:t>
+      </w:r>
+    </w:p>
+    <w:p>
+      <w:pPr>
+        <w:numPr>
+          <w:ilvl w:val="0"/>
+          <w:numId w:val="1"/>
+        </w:numPr>
+        <w:spacing w:after="100" w:line="240" w:lineRule="auto"/>
+        <w:ind w:left="1512" w:hanging="360"/>
+        <w:rPr>
+          <w:rFonts w:ascii="Calibri" w:eastAsia="Calibri" w:hAnsi="Calibri" w:cs="Calibri"/>
+          <w:b/>
         </w:rPr>
       </w:pPr>
       <w:r>
@@ -498,7 +581,37 @@
         <w:rPr>
           <w:rFonts w:ascii="Calibri" w:eastAsia="Calibri" w:hAnsi="Calibri" w:cs="Calibri"/>
         </w:rPr>
-        <w:t>/Eclipse/Codeblocks</w:t>
+        <w:t>/</w:t>
+      </w:r>
+      <w:r>
+        <w:rPr>
+          <w:rFonts w:ascii="Calibri" w:eastAsia="Calibri" w:hAnsi="Calibri" w:cs="Calibri"/>
+        </w:rPr>
+        <w:t xml:space="preserve"> </w:t>
+      </w:r>
+      <w:r>
+        <w:rPr>
+          <w:rFonts w:ascii="Calibri" w:eastAsia="Calibri" w:hAnsi="Calibri" w:cs="Calibri"/>
+        </w:rPr>
+        <w:t>Eclipse/</w:t>
+      </w:r>
+      <w:r>
+        <w:rPr>
+          <w:rFonts w:ascii="Calibri" w:eastAsia="Calibri" w:hAnsi="Calibri" w:cs="Calibri"/>
+        </w:rPr>
+        <w:t xml:space="preserve"> </w:t>
+      </w:r>
+      <w:r>
+        <w:rPr>
+          <w:rFonts w:ascii="Calibri" w:eastAsia="Calibri" w:hAnsi="Calibri" w:cs="Calibri"/>
+        </w:rPr>
+        <w:t>Codeblocks</w:t>
+      </w:r>
+      <w:r>
+        <w:rPr>
+          <w:rFonts w:ascii="Calibri" w:eastAsia="Calibri" w:hAnsi="Calibri" w:cs="Calibri"/>
+        </w:rPr>
+        <w:t>/ Arduino</w:t>
       </w:r>
     </w:p>
     <w:p>
@@ -523,13 +636,19 @@
         <w:rPr>
           <w:rFonts w:ascii="Calibri" w:eastAsia="Calibri" w:hAnsi="Calibri" w:cs="Calibri"/>
         </w:rPr>
-        <w:t>/ 7/ XP, Linux Ubuntu/ Elementary OS/ Arch Linux</w:t>
-      </w:r>
-      <w:r>
-        <w:rPr>
-          <w:rFonts w:ascii="Calibri" w:eastAsia="Calibri" w:hAnsi="Calibri" w:cs="Calibri"/>
-        </w:rPr>
-        <w:t>/ Linux Mint</w:t>
+        <w:t>/ 7/ XP, Li</w:t>
+      </w:r>
+      <w:r>
+        <w:rPr>
+          <w:rFonts w:ascii="Calibri" w:eastAsia="Calibri" w:hAnsi="Calibri" w:cs="Calibri"/>
+        </w:rPr>
+        <w:t>nux Ubuntu/ Elementary OS/ Arch/</w:t>
+      </w:r>
+      <w:r>
+        <w:rPr>
+          <w:rFonts w:ascii="Calibri" w:eastAsia="Calibri" w:hAnsi="Calibri" w:cs="Calibri"/>
+        </w:rPr>
+        <w:t xml:space="preserve"> Mint</w:t>
       </w:r>
     </w:p>
     <w:p>
@@ -569,7 +688,37 @@
         <w:rPr>
           <w:rFonts w:ascii="Calibri" w:eastAsia="Calibri" w:hAnsi="Calibri" w:cs="Calibri"/>
         </w:rPr>
-        <w:t>Tools: basic FPGA (Verilog)/ Breadboarding/ Oscilloscope/ Signal Generators/ Multimeters</w:t>
+        <w:t xml:space="preserve">Tools: </w:t>
+      </w:r>
+      <w:r>
+        <w:rPr>
+          <w:rFonts w:ascii="Calibri" w:eastAsia="Calibri" w:hAnsi="Calibri" w:cs="Calibri"/>
+        </w:rPr>
+        <w:t xml:space="preserve">Git/ </w:t>
+      </w:r>
+      <w:r>
+        <w:rPr>
+          <w:rFonts w:ascii="Calibri" w:eastAsia="Calibri" w:hAnsi="Calibri" w:cs="Calibri"/>
+        </w:rPr>
+        <w:t xml:space="preserve">basic FPGA (Verilog)/ </w:t>
+      </w:r>
+      <w:r>
+        <w:rPr>
+          <w:rFonts w:ascii="Calibri" w:eastAsia="Calibri" w:hAnsi="Calibri" w:cs="Calibri"/>
+        </w:rPr>
+        <w:t xml:space="preserve">Arduino/ </w:t>
+      </w:r>
+      <w:r>
+        <w:rPr>
+          <w:rFonts w:ascii="Calibri" w:eastAsia="Calibri" w:hAnsi="Calibri" w:cs="Calibri"/>
+        </w:rPr>
+        <w:t>Breadboarding/ O</w:t>
+      </w:r>
+      <w:r>
+        <w:rPr>
+          <w:rFonts w:ascii="Calibri" w:eastAsia="Calibri" w:hAnsi="Calibri" w:cs="Calibri"/>
+        </w:rPr>
+        <w:t>scilloscope/ Signal Generators</w:t>
       </w:r>
     </w:p>
     <w:p>
@@ -689,30 +838,7 @@
           <w:rFonts w:ascii="Calibri" w:eastAsia="Calibri" w:hAnsi="Calibri" w:cs="Calibri"/>
         </w:rPr>
         <w:tab/>
-      </w:r>
-      <w:r>
-        <w:rPr>
-          <w:rFonts w:ascii="Calibri" w:eastAsia="Calibri" w:hAnsi="Calibri" w:cs="Calibri"/>
-        </w:rPr>
-        <w:t>Rippe &amp; Kingston</w:t>
-      </w:r>
-      <w:r>
-        <w:rPr>
-          <w:rFonts w:ascii="Calibri" w:eastAsia="Calibri" w:hAnsi="Calibri" w:cs="Calibri"/>
-        </w:rPr>
-        <w:t xml:space="preserve">, </w:t>
-      </w:r>
-      <w:r>
-        <w:rPr>
-          <w:rFonts w:ascii="Calibri" w:eastAsia="Calibri" w:hAnsi="Calibri" w:cs="Calibri"/>
-        </w:rPr>
-        <w:t>Cincinnati</w:t>
-      </w:r>
-      <w:r>
-        <w:rPr>
-          <w:rFonts w:ascii="Calibri" w:eastAsia="Calibri" w:hAnsi="Calibri" w:cs="Calibri"/>
-        </w:rPr>
-        <w:t>, OH</w:t>
+        <w:t>Rippe &amp; Kingston, Cincinnati, OH</w:t>
       </w:r>
     </w:p>
     <w:p>
@@ -764,7 +890,31 @@
         <w:rPr>
           <w:rFonts w:ascii="Calibri" w:eastAsia="Calibri" w:hAnsi="Calibri" w:cs="Calibri"/>
         </w:rPr>
-        <w:t>C#, html, and JavaScript for ASP .NET MVC4 web applications</w:t>
+        <w:t>C#, html</w:t>
+      </w:r>
+      <w:r>
+        <w:rPr>
+          <w:rFonts w:ascii="Calibri" w:eastAsia="Calibri" w:hAnsi="Calibri" w:cs="Calibri"/>
+        </w:rPr>
+        <w:t xml:space="preserve"> 5</w:t>
+      </w:r>
+      <w:r>
+        <w:rPr>
+          <w:rFonts w:ascii="Calibri" w:eastAsia="Calibri" w:hAnsi="Calibri" w:cs="Calibri"/>
+        </w:rPr>
+        <w:t>,</w:t>
+      </w:r>
+      <w:r>
+        <w:rPr>
+          <w:rFonts w:ascii="Calibri" w:eastAsia="Calibri" w:hAnsi="Calibri" w:cs="Calibri"/>
+        </w:rPr>
+        <w:t xml:space="preserve"> CSS3,</w:t>
+      </w:r>
+      <w:r>
+        <w:rPr>
+          <w:rFonts w:ascii="Calibri" w:eastAsia="Calibri" w:hAnsi="Calibri" w:cs="Calibri"/>
+        </w:rPr>
+        <w:t xml:space="preserve"> and JavaScript for ASP .NET MVC4 web applications</w:t>
       </w:r>
     </w:p>
     <w:p>
@@ -826,152 +976,159 @@
         <w:rPr>
           <w:rFonts w:ascii="Calibri" w:eastAsia="Calibri" w:hAnsi="Calibri" w:cs="Calibri"/>
         </w:rPr>
+        <w:t xml:space="preserve">, as well as knockout, backbone, and jQuery to structure </w:t>
+      </w:r>
+      <w:r>
+        <w:rPr>
+          <w:rFonts w:ascii="Calibri" w:eastAsia="Calibri" w:hAnsi="Calibri" w:cs="Calibri"/>
+        </w:rPr>
+        <w:t xml:space="preserve">various </w:t>
+      </w:r>
+      <w:r>
+        <w:rPr>
+          <w:rFonts w:ascii="Calibri" w:eastAsia="Calibri" w:hAnsi="Calibri" w:cs="Calibri"/>
+        </w:rPr>
+        <w:t>site behavior and content</w:t>
+      </w:r>
+    </w:p>
+    <w:p>
+      <w:pPr>
+        <w:spacing w:after="100" w:line="240" w:lineRule="auto"/>
+        <w:rPr>
+          <w:rFonts w:ascii="Calibri" w:eastAsia="Calibri" w:hAnsi="Calibri" w:cs="Calibri"/>
+          <w:b/>
+        </w:rPr>
+      </w:pPr>
+      <w:r>
+        <w:rPr>
+          <w:rFonts w:ascii="Calibri" w:eastAsia="Calibri" w:hAnsi="Calibri" w:cs="Calibri"/>
+        </w:rPr>
+        <w:t>2015</w:t>
+      </w:r>
+      <w:r>
+        <w:rPr>
+          <w:rFonts w:ascii="Calibri" w:eastAsia="Calibri" w:hAnsi="Calibri" w:cs="Calibri"/>
+        </w:rPr>
+        <w:tab/>
+      </w:r>
+      <w:r>
+        <w:rPr>
+          <w:rFonts w:ascii="Calibri" w:eastAsia="Calibri" w:hAnsi="Calibri" w:cs="Calibri"/>
+        </w:rPr>
+        <w:tab/>
+      </w:r>
+      <w:r>
+        <w:rPr>
+          <w:rFonts w:ascii="Calibri" w:eastAsia="Calibri" w:hAnsi="Calibri" w:cs="Calibri"/>
+          <w:i/>
+          <w:u w:val="single"/>
+        </w:rPr>
+        <w:t xml:space="preserve">Personal Programming Project </w:t>
+      </w:r>
+      <w:r>
+        <w:rPr>
+          <w:rFonts w:ascii="Calibri" w:eastAsia="Calibri" w:hAnsi="Calibri" w:cs="Calibri"/>
+          <w:b/>
+          <w:u w:val="single"/>
+        </w:rPr>
+        <w:t>Manage</w:t>
+      </w:r>
+      <w:r>
+        <w:rPr>
+          <w:rFonts w:ascii="Calibri" w:eastAsia="Calibri" w:hAnsi="Calibri" w:cs="Calibri"/>
+          <w:b/>
+          <w:u w:val="single"/>
+        </w:rPr>
+        <w:t>,</w:t>
+      </w:r>
+      <w:r>
+        <w:rPr>
+          <w:rFonts w:ascii="Calibri" w:eastAsia="Calibri" w:hAnsi="Calibri" w:cs="Calibri"/>
+          <w:i/>
+          <w:u w:val="single"/>
+        </w:rPr>
         <w:t xml:space="preserve"> </w:t>
       </w:r>
-    </w:p>
-    <w:p>
-      <w:pPr>
-        <w:spacing w:after="100" w:line="240" w:lineRule="auto"/>
-        <w:rPr>
-          <w:rFonts w:ascii="Calibri" w:eastAsia="Calibri" w:hAnsi="Calibri" w:cs="Calibri"/>
-          <w:b/>
-        </w:rPr>
-      </w:pPr>
-      <w:r>
-        <w:rPr>
-          <w:rFonts w:ascii="Calibri" w:eastAsia="Calibri" w:hAnsi="Calibri" w:cs="Calibri"/>
-        </w:rPr>
-        <w:t>2015</w:t>
-      </w:r>
-      <w:r>
-        <w:rPr>
-          <w:rFonts w:ascii="Calibri" w:eastAsia="Calibri" w:hAnsi="Calibri" w:cs="Calibri"/>
-        </w:rPr>
-        <w:tab/>
-      </w:r>
-      <w:r>
-        <w:rPr>
-          <w:rFonts w:ascii="Calibri" w:eastAsia="Calibri" w:hAnsi="Calibri" w:cs="Calibri"/>
-        </w:rPr>
-        <w:tab/>
-      </w:r>
-      <w:r>
+      <w:r>
+        <w:rPr>
+          <w:rFonts w:ascii="Calibri" w:eastAsia="Calibri" w:hAnsi="Calibri" w:cs="Calibri"/>
+          <w:b/>
+          <w:u w:val="single"/>
+        </w:rPr>
+        <w:t>Design, and Develop Retro Video Game</w:t>
+      </w:r>
+    </w:p>
+    <w:p>
+      <w:pPr>
+        <w:spacing w:after="100" w:line="240" w:lineRule="auto"/>
+        <w:rPr>
+          <w:rFonts w:ascii="Calibri" w:eastAsia="Calibri" w:hAnsi="Calibri" w:cs="Calibri"/>
+        </w:rPr>
+      </w:pPr>
+      <w:r>
+        <w:rPr>
+          <w:rFonts w:ascii="Calibri" w:eastAsia="Calibri" w:hAnsi="Calibri" w:cs="Calibri"/>
+        </w:rPr>
+        <w:tab/>
+      </w:r>
+      <w:r>
+        <w:rPr>
+          <w:rFonts w:ascii="Calibri" w:eastAsia="Calibri" w:hAnsi="Calibri" w:cs="Calibri"/>
+        </w:rPr>
+        <w:tab/>
+        <w:t>Revolution Uc (hackathon), Cincinnati, OH</w:t>
+      </w:r>
+    </w:p>
+    <w:p>
+      <w:pPr>
+        <w:numPr>
+          <w:ilvl w:val="0"/>
+          <w:numId w:val="2"/>
+        </w:numPr>
+        <w:spacing w:after="100" w:line="240" w:lineRule="auto"/>
+        <w:ind w:left="1440" w:hanging="360"/>
         <w:rPr>
           <w:rFonts w:ascii="Calibri" w:eastAsia="Calibri" w:hAnsi="Calibri" w:cs="Calibri"/>
           <w:i/>
-          <w:u w:val="single"/>
-        </w:rPr>
-        <w:t>Personal Programming Project</w:t>
-      </w:r>
-      <w:r>
+        </w:rPr>
+      </w:pPr>
+      <w:r>
+        <w:rPr>
+          <w:rFonts w:ascii="Calibri" w:eastAsia="Calibri" w:hAnsi="Calibri" w:cs="Calibri"/>
+        </w:rPr>
+        <w:t xml:space="preserve">Managed and developed </w:t>
+      </w:r>
+      <w:r>
+        <w:rPr>
+          <w:rFonts w:ascii="Calibri" w:eastAsia="Calibri" w:hAnsi="Calibri" w:cs="Calibri"/>
+        </w:rPr>
+        <w:t xml:space="preserve">a fully functional retro-style </w:t>
+      </w:r>
+      <w:r>
+        <w:rPr>
+          <w:rFonts w:ascii="Calibri" w:eastAsia="Calibri" w:hAnsi="Calibri" w:cs="Calibri"/>
+        </w:rPr>
+        <w:t>game with one other team member</w:t>
+      </w:r>
+    </w:p>
+    <w:p>
+      <w:pPr>
+        <w:numPr>
+          <w:ilvl w:val="0"/>
+          <w:numId w:val="2"/>
+        </w:numPr>
+        <w:spacing w:after="100" w:line="240" w:lineRule="auto"/>
+        <w:ind w:left="1440" w:hanging="360"/>
         <w:rPr>
           <w:rFonts w:ascii="Calibri" w:eastAsia="Calibri" w:hAnsi="Calibri" w:cs="Calibri"/>
           <w:i/>
-          <w:u w:val="single"/>
-        </w:rPr>
-        <w:t xml:space="preserve"> </w:t>
-      </w:r>
-      <w:r>
-        <w:rPr>
-          <w:rFonts w:ascii="Calibri" w:eastAsia="Calibri" w:hAnsi="Calibri" w:cs="Calibri"/>
-          <w:b/>
-          <w:u w:val="single"/>
-        </w:rPr>
-        <w:t>Managed,</w:t>
-      </w:r>
-      <w:r>
-        <w:rPr>
-          <w:rFonts w:ascii="Calibri" w:eastAsia="Calibri" w:hAnsi="Calibri" w:cs="Calibri"/>
-          <w:i/>
-          <w:u w:val="single"/>
-        </w:rPr>
-        <w:t xml:space="preserve"> </w:t>
-      </w:r>
-      <w:r>
-        <w:rPr>
-          <w:rFonts w:ascii="Calibri" w:eastAsia="Calibri" w:hAnsi="Calibri" w:cs="Calibri"/>
-          <w:b/>
-          <w:u w:val="single"/>
-        </w:rPr>
-        <w:t>Design, and Develop Retro Video Game</w:t>
-      </w:r>
-    </w:p>
-    <w:p>
-      <w:pPr>
-        <w:spacing w:after="100" w:line="240" w:lineRule="auto"/>
-        <w:rPr>
-          <w:rFonts w:ascii="Calibri" w:eastAsia="Calibri" w:hAnsi="Calibri" w:cs="Calibri"/>
-        </w:rPr>
-      </w:pPr>
-      <w:r>
-        <w:rPr>
-          <w:rFonts w:ascii="Calibri" w:eastAsia="Calibri" w:hAnsi="Calibri" w:cs="Calibri"/>
-        </w:rPr>
-        <w:tab/>
-      </w:r>
-      <w:r>
-        <w:rPr>
-          <w:rFonts w:ascii="Calibri" w:eastAsia="Calibri" w:hAnsi="Calibri" w:cs="Calibri"/>
-        </w:rPr>
-        <w:tab/>
-      </w:r>
-      <w:r>
-        <w:rPr>
-          <w:rFonts w:ascii="Calibri" w:eastAsia="Calibri" w:hAnsi="Calibri" w:cs="Calibri"/>
-        </w:rPr>
-        <w:t>Revolution Uc (hackathon)</w:t>
-      </w:r>
-      <w:r>
-        <w:rPr>
-          <w:rFonts w:ascii="Calibri" w:eastAsia="Calibri" w:hAnsi="Calibri" w:cs="Calibri"/>
-        </w:rPr>
-        <w:t>, Cincinnati, OH</w:t>
-      </w:r>
-    </w:p>
-    <w:p>
-      <w:pPr>
-        <w:numPr>
-          <w:ilvl w:val="0"/>
-          <w:numId w:val="2"/>
-        </w:numPr>
-        <w:spacing w:after="100" w:line="240" w:lineRule="auto"/>
-        <w:ind w:left="1440" w:hanging="360"/>
-        <w:rPr>
-          <w:rFonts w:ascii="Calibri" w:eastAsia="Calibri" w:hAnsi="Calibri" w:cs="Calibri"/>
-          <w:i/>
-        </w:rPr>
-      </w:pPr>
-      <w:r>
-        <w:rPr>
-          <w:rFonts w:ascii="Calibri" w:eastAsia="Calibri" w:hAnsi="Calibri" w:cs="Calibri"/>
-        </w:rPr>
-        <w:t>Managed and developed the entire game with one other team member</w:t>
-      </w:r>
-    </w:p>
-    <w:p>
-      <w:pPr>
-        <w:numPr>
-          <w:ilvl w:val="0"/>
-          <w:numId w:val="2"/>
-        </w:numPr>
-        <w:spacing w:after="100" w:line="240" w:lineRule="auto"/>
-        <w:ind w:left="1440" w:hanging="360"/>
-        <w:rPr>
-          <w:rFonts w:ascii="Calibri" w:eastAsia="Calibri" w:hAnsi="Calibri" w:cs="Calibri"/>
-          <w:i/>
-        </w:rPr>
-      </w:pPr>
-      <w:r>
-        <w:rPr>
-          <w:rFonts w:ascii="Calibri" w:eastAsia="Calibri" w:hAnsi="Calibri" w:cs="Calibri"/>
-        </w:rPr>
-        <w:t xml:space="preserve">Worked </w:t>
-      </w:r>
-      <w:r>
-        <w:rPr>
-          <w:rFonts w:ascii="Calibri" w:eastAsia="Calibri" w:hAnsi="Calibri" w:cs="Calibri"/>
-        </w:rPr>
-        <w:t>with python (Pygame)</w:t>
+        </w:rPr>
+      </w:pPr>
+      <w:r>
+        <w:rPr>
+          <w:rFonts w:ascii="Calibri" w:eastAsia="Calibri" w:hAnsi="Calibri" w:cs="Calibri"/>
+        </w:rPr>
+        <w:t>Worked with python (Pygame)</w:t>
       </w:r>
       <w:r>
         <w:rPr>
@@ -1014,845 +1171,1252 @@
         </w:rPr>
         <w:t xml:space="preserve"> </w:t>
       </w:r>
+    </w:p>
+    <w:p>
+      <w:pPr>
+        <w:spacing w:after="100" w:line="240" w:lineRule="auto"/>
+        <w:rPr>
+          <w:rFonts w:ascii="Calibri" w:eastAsia="Calibri" w:hAnsi="Calibri" w:cs="Calibri"/>
+          <w:b/>
+        </w:rPr>
+      </w:pPr>
+      <w:r>
+        <w:rPr>
+          <w:rFonts w:ascii="Calibri" w:eastAsia="Calibri" w:hAnsi="Calibri" w:cs="Calibri"/>
+        </w:rPr>
+        <w:t>2015</w:t>
+      </w:r>
+      <w:r>
+        <w:rPr>
+          <w:rFonts w:ascii="Calibri" w:eastAsia="Calibri" w:hAnsi="Calibri" w:cs="Calibri"/>
+        </w:rPr>
+        <w:tab/>
+      </w:r>
+      <w:r>
+        <w:rPr>
+          <w:rFonts w:ascii="Calibri" w:eastAsia="Calibri" w:hAnsi="Calibri" w:cs="Calibri"/>
+        </w:rPr>
+        <w:tab/>
+      </w:r>
+      <w:r>
+        <w:rPr>
+          <w:rFonts w:ascii="Calibri" w:eastAsia="Calibri" w:hAnsi="Calibri" w:cs="Calibri"/>
+          <w:i/>
+          <w:u w:val="single"/>
+        </w:rPr>
+        <w:t>Computer</w:t>
+      </w:r>
+      <w:r>
+        <w:rPr>
+          <w:rFonts w:ascii="Calibri" w:eastAsia="Calibri" w:hAnsi="Calibri" w:cs="Calibri"/>
+          <w:i/>
+          <w:u w:val="single"/>
+        </w:rPr>
+        <w:t xml:space="preserve"> Engineering Student </w:t>
+      </w:r>
+      <w:r>
+        <w:rPr>
+          <w:rFonts w:ascii="Calibri" w:eastAsia="Calibri" w:hAnsi="Calibri" w:cs="Calibri"/>
+          <w:b/>
+          <w:u w:val="single"/>
+        </w:rPr>
+        <w:t>Hardware Designer of Sequential and Pipelined Control Units</w:t>
+      </w:r>
+    </w:p>
+    <w:p>
+      <w:pPr>
+        <w:spacing w:after="100" w:line="240" w:lineRule="auto"/>
+        <w:rPr>
+          <w:rFonts w:ascii="Calibri" w:eastAsia="Calibri" w:hAnsi="Calibri" w:cs="Calibri"/>
+        </w:rPr>
+      </w:pPr>
+      <w:r>
+        <w:rPr>
+          <w:rFonts w:ascii="Calibri" w:eastAsia="Calibri" w:hAnsi="Calibri" w:cs="Calibri"/>
+        </w:rPr>
+        <w:tab/>
+      </w:r>
+      <w:r>
+        <w:rPr>
+          <w:rFonts w:ascii="Calibri" w:eastAsia="Calibri" w:hAnsi="Calibri" w:cs="Calibri"/>
+        </w:rPr>
+        <w:tab/>
+        <w:t>University of Cincinnati, Cincinnati, OH</w:t>
+      </w:r>
+    </w:p>
+    <w:p>
+      <w:pPr>
+        <w:numPr>
+          <w:ilvl w:val="0"/>
+          <w:numId w:val="2"/>
+        </w:numPr>
+        <w:spacing w:after="100" w:line="240" w:lineRule="auto"/>
+        <w:ind w:left="1440" w:hanging="360"/>
+        <w:rPr>
+          <w:rFonts w:ascii="Calibri" w:eastAsia="Calibri" w:hAnsi="Calibri" w:cs="Calibri"/>
+          <w:i/>
+        </w:rPr>
+      </w:pPr>
+      <w:r>
+        <w:rPr>
+          <w:rFonts w:ascii="Calibri" w:eastAsia="Calibri" w:hAnsi="Calibri" w:cs="Calibri"/>
+        </w:rPr>
+        <w:t xml:space="preserve">Responsible for </w:t>
+      </w:r>
+      <w:r>
+        <w:rPr>
+          <w:rFonts w:ascii="Calibri" w:eastAsia="Calibri" w:hAnsi="Calibri" w:cs="Calibri"/>
+        </w:rPr>
+        <w:t>designing and implementing a sequential control unit through the use of logisim</w:t>
+      </w:r>
+    </w:p>
+    <w:p>
+      <w:pPr>
+        <w:numPr>
+          <w:ilvl w:val="0"/>
+          <w:numId w:val="2"/>
+        </w:numPr>
+        <w:spacing w:after="100" w:line="240" w:lineRule="auto"/>
+        <w:ind w:left="1440" w:hanging="360"/>
+        <w:rPr>
+          <w:rFonts w:ascii="Calibri" w:eastAsia="Calibri" w:hAnsi="Calibri" w:cs="Calibri"/>
+          <w:i/>
+        </w:rPr>
+      </w:pPr>
+      <w:r>
+        <w:rPr>
+          <w:rFonts w:ascii="Calibri" w:eastAsia="Calibri" w:hAnsi="Calibri" w:cs="Calibri"/>
+        </w:rPr>
+        <w:t xml:space="preserve">Also responsible for </w:t>
+      </w:r>
+      <w:r>
+        <w:rPr>
+          <w:rFonts w:ascii="Calibri" w:eastAsia="Calibri" w:hAnsi="Calibri" w:cs="Calibri"/>
+        </w:rPr>
+        <w:t>collaborating on a design for a pipelined control unit using dyna</w:t>
+      </w:r>
+      <w:r>
+        <w:rPr>
+          <w:rFonts w:ascii="Calibri" w:eastAsia="Calibri" w:hAnsi="Calibri" w:cs="Calibri"/>
+        </w:rPr>
+        <w:t>mic branch prediction</w:t>
+      </w:r>
+    </w:p>
+    <w:p>
+      <w:pPr>
+        <w:numPr>
+          <w:ilvl w:val="0"/>
+          <w:numId w:val="2"/>
+        </w:numPr>
+        <w:spacing w:after="100" w:line="240" w:lineRule="auto"/>
+        <w:ind w:left="1440" w:hanging="360"/>
+        <w:rPr>
+          <w:rFonts w:ascii="Calibri" w:eastAsia="Calibri" w:hAnsi="Calibri" w:cs="Calibri"/>
+          <w:i/>
+        </w:rPr>
+      </w:pPr>
+      <w:r>
+        <w:rPr>
+          <w:rFonts w:ascii="Calibri" w:eastAsia="Calibri" w:hAnsi="Calibri" w:cs="Calibri"/>
+        </w:rPr>
+        <w:t xml:space="preserve">Worked with logisim and Microsoft </w:t>
+      </w:r>
+      <w:r>
+        <w:rPr>
+          <w:rFonts w:ascii="Calibri" w:eastAsia="Calibri" w:hAnsi="Calibri" w:cs="Calibri"/>
+        </w:rPr>
+        <w:t>Word to create</w:t>
+      </w:r>
+      <w:r>
+        <w:rPr>
+          <w:rFonts w:ascii="Calibri" w:eastAsia="Calibri" w:hAnsi="Calibri" w:cs="Calibri"/>
+        </w:rPr>
+        <w:t xml:space="preserve"> ~60 and ~40 page report</w:t>
+      </w:r>
+      <w:r>
+        <w:rPr>
+          <w:rFonts w:ascii="Calibri" w:eastAsia="Calibri" w:hAnsi="Calibri" w:cs="Calibri"/>
+        </w:rPr>
+        <w:t>s</w:t>
+      </w:r>
+      <w:r>
+        <w:rPr>
+          <w:rFonts w:ascii="Calibri" w:eastAsia="Calibri" w:hAnsi="Calibri" w:cs="Calibri"/>
+        </w:rPr>
+        <w:t xml:space="preserve"> respectively</w:t>
+      </w:r>
+    </w:p>
+    <w:p>
+      <w:pPr>
+        <w:spacing w:after="100" w:line="240" w:lineRule="auto"/>
+        <w:rPr>
+          <w:rFonts w:ascii="Calibri" w:eastAsia="Calibri" w:hAnsi="Calibri" w:cs="Calibri"/>
+          <w:i/>
+        </w:rPr>
+      </w:pPr>
+    </w:p>
+    <w:p>
+      <w:pPr>
+        <w:spacing w:after="100" w:line="240" w:lineRule="auto"/>
+        <w:rPr>
+          <w:rFonts w:ascii="Calibri" w:eastAsia="Calibri" w:hAnsi="Calibri" w:cs="Calibri"/>
+          <w:b/>
+        </w:rPr>
+      </w:pPr>
+      <w:r>
+        <w:rPr>
+          <w:rFonts w:ascii="Calibri" w:eastAsia="Calibri" w:hAnsi="Calibri" w:cs="Calibri"/>
+        </w:rPr>
+        <w:t>2015</w:t>
+      </w:r>
+      <w:r>
+        <w:rPr>
+          <w:rFonts w:ascii="Calibri" w:eastAsia="Calibri" w:hAnsi="Calibri" w:cs="Calibri"/>
+        </w:rPr>
+        <w:tab/>
+      </w:r>
+      <w:r>
+        <w:rPr>
+          <w:rFonts w:ascii="Calibri" w:eastAsia="Calibri" w:hAnsi="Calibri" w:cs="Calibri"/>
+        </w:rPr>
+        <w:tab/>
+      </w:r>
+      <w:r>
+        <w:rPr>
+          <w:rFonts w:ascii="Calibri" w:eastAsia="Calibri" w:hAnsi="Calibri" w:cs="Calibri"/>
+          <w:i/>
+          <w:u w:val="single"/>
+        </w:rPr>
+        <w:t>Software Engineer</w:t>
+      </w:r>
+      <w:r>
+        <w:rPr>
+          <w:rFonts w:ascii="Calibri" w:eastAsia="Calibri" w:hAnsi="Calibri" w:cs="Calibri"/>
+          <w:i/>
+          <w:u w:val="single"/>
+        </w:rPr>
+        <w:t>ing</w:t>
+      </w:r>
+      <w:r>
+        <w:rPr>
+          <w:rFonts w:ascii="Calibri" w:eastAsia="Calibri" w:hAnsi="Calibri" w:cs="Calibri"/>
+          <w:i/>
+          <w:u w:val="single"/>
+        </w:rPr>
+        <w:t xml:space="preserve"> </w:t>
+      </w:r>
+      <w:r>
+        <w:rPr>
+          <w:rFonts w:ascii="Calibri" w:eastAsia="Calibri" w:hAnsi="Calibri" w:cs="Calibri"/>
+          <w:i/>
+          <w:u w:val="single"/>
+        </w:rPr>
+        <w:t>Student</w:t>
+      </w:r>
+      <w:r>
+        <w:rPr>
+          <w:rFonts w:ascii="Calibri" w:eastAsia="Calibri" w:hAnsi="Calibri" w:cs="Calibri"/>
+          <w:i/>
+          <w:u w:val="single"/>
+        </w:rPr>
+        <w:t xml:space="preserve"> </w:t>
+      </w:r>
+      <w:r>
+        <w:rPr>
+          <w:rFonts w:ascii="Calibri" w:eastAsia="Calibri" w:hAnsi="Calibri" w:cs="Calibri"/>
+          <w:b/>
+          <w:u w:val="single"/>
+        </w:rPr>
+        <w:t>Project Management of Eclipse Plugin</w:t>
+      </w:r>
+    </w:p>
+    <w:p>
+      <w:pPr>
+        <w:spacing w:after="100" w:line="240" w:lineRule="auto"/>
+        <w:rPr>
+          <w:rFonts w:ascii="Calibri" w:eastAsia="Calibri" w:hAnsi="Calibri" w:cs="Calibri"/>
+        </w:rPr>
+      </w:pPr>
+      <w:r>
+        <w:rPr>
+          <w:rFonts w:ascii="Calibri" w:eastAsia="Calibri" w:hAnsi="Calibri" w:cs="Calibri"/>
+        </w:rPr>
+        <w:tab/>
+      </w:r>
+      <w:r>
+        <w:rPr>
+          <w:rFonts w:ascii="Calibri" w:eastAsia="Calibri" w:hAnsi="Calibri" w:cs="Calibri"/>
+        </w:rPr>
+        <w:tab/>
+      </w:r>
+      <w:r>
+        <w:rPr>
+          <w:rFonts w:ascii="Calibri" w:eastAsia="Calibri" w:hAnsi="Calibri" w:cs="Calibri"/>
+        </w:rPr>
+        <w:t>University of Cincinnati</w:t>
+      </w:r>
+      <w:r>
+        <w:rPr>
+          <w:rFonts w:ascii="Calibri" w:eastAsia="Calibri" w:hAnsi="Calibri" w:cs="Calibri"/>
+        </w:rPr>
+        <w:t xml:space="preserve">, </w:t>
+      </w:r>
+      <w:r>
+        <w:rPr>
+          <w:rFonts w:ascii="Calibri" w:eastAsia="Calibri" w:hAnsi="Calibri" w:cs="Calibri"/>
+        </w:rPr>
+        <w:t>Cincinnati</w:t>
+      </w:r>
+      <w:r>
+        <w:rPr>
+          <w:rFonts w:ascii="Calibri" w:eastAsia="Calibri" w:hAnsi="Calibri" w:cs="Calibri"/>
+        </w:rPr>
+        <w:t>, OH</w:t>
+      </w:r>
+    </w:p>
+    <w:p>
+      <w:pPr>
+        <w:numPr>
+          <w:ilvl w:val="0"/>
+          <w:numId w:val="2"/>
+        </w:numPr>
+        <w:spacing w:after="100" w:line="240" w:lineRule="auto"/>
+        <w:ind w:left="1440" w:hanging="360"/>
+        <w:rPr>
+          <w:rFonts w:ascii="Calibri" w:eastAsia="Calibri" w:hAnsi="Calibri" w:cs="Calibri"/>
+          <w:i/>
+        </w:rPr>
+      </w:pPr>
+      <w:r>
+        <w:rPr>
+          <w:rFonts w:ascii="Calibri" w:eastAsia="Calibri" w:hAnsi="Calibri" w:cs="Calibri"/>
+        </w:rPr>
+        <w:t xml:space="preserve">Responsible for </w:t>
+      </w:r>
+      <w:r>
+        <w:rPr>
+          <w:rFonts w:ascii="Calibri" w:eastAsia="Calibri" w:hAnsi="Calibri" w:cs="Calibri"/>
+        </w:rPr>
+        <w:t xml:space="preserve">maintaining </w:t>
+      </w:r>
+      <w:r>
+        <w:rPr>
+          <w:rFonts w:ascii="Calibri" w:eastAsia="Calibri" w:hAnsi="Calibri" w:cs="Calibri"/>
+        </w:rPr>
+        <w:t>and developing source code and managing the team’s Git repository</w:t>
+      </w:r>
+    </w:p>
+    <w:p>
+      <w:pPr>
+        <w:numPr>
+          <w:ilvl w:val="0"/>
+          <w:numId w:val="2"/>
+        </w:numPr>
+        <w:spacing w:after="100" w:line="240" w:lineRule="auto"/>
+        <w:ind w:left="1440" w:hanging="360"/>
+        <w:rPr>
+          <w:rFonts w:ascii="Calibri" w:eastAsia="Calibri" w:hAnsi="Calibri" w:cs="Calibri"/>
+          <w:i/>
+        </w:rPr>
+      </w:pPr>
+      <w:r>
+        <w:rPr>
+          <w:rFonts w:ascii="Calibri" w:eastAsia="Calibri" w:hAnsi="Calibri" w:cs="Calibri"/>
+        </w:rPr>
+        <w:t>Also responsible for keeping members on-task and timely in development</w:t>
+      </w:r>
+    </w:p>
+    <w:p>
+      <w:pPr>
+        <w:numPr>
+          <w:ilvl w:val="0"/>
+          <w:numId w:val="2"/>
+        </w:numPr>
+        <w:spacing w:after="100" w:line="240" w:lineRule="auto"/>
+        <w:ind w:left="1440" w:hanging="360"/>
+        <w:rPr>
+          <w:rFonts w:ascii="Calibri" w:eastAsia="Calibri" w:hAnsi="Calibri" w:cs="Calibri"/>
+          <w:i/>
+        </w:rPr>
+      </w:pPr>
+      <w:r>
+        <w:rPr>
+          <w:rFonts w:ascii="Calibri" w:eastAsia="Calibri" w:hAnsi="Calibri" w:cs="Calibri"/>
+        </w:rPr>
+        <w:t xml:space="preserve">Worked with mainly </w:t>
+      </w:r>
+      <w:r>
+        <w:rPr>
+          <w:rFonts w:ascii="Calibri" w:eastAsia="Calibri" w:hAnsi="Calibri" w:cs="Calibri"/>
+        </w:rPr>
+        <w:t>Java in Eclip</w:t>
+      </w:r>
+      <w:r>
+        <w:rPr>
+          <w:rFonts w:ascii="Calibri" w:eastAsia="Calibri" w:hAnsi="Calibri" w:cs="Calibri"/>
+        </w:rPr>
+        <w:t>se: Juno to manufacture and maintain an Eclipse Plug-in</w:t>
+      </w:r>
+    </w:p>
+    <w:p>
+      <w:pPr>
+        <w:spacing w:after="100" w:line="240" w:lineRule="auto"/>
+        <w:rPr>
+          <w:rFonts w:ascii="Calibri" w:eastAsia="Calibri" w:hAnsi="Calibri" w:cs="Calibri"/>
+          <w:b/>
+        </w:rPr>
+      </w:pPr>
+      <w:r>
+        <w:rPr>
+          <w:rFonts w:ascii="Calibri" w:eastAsia="Calibri" w:hAnsi="Calibri" w:cs="Calibri"/>
+        </w:rPr>
+        <w:t>2014-2015</w:t>
+      </w:r>
+      <w:r>
+        <w:rPr>
+          <w:rFonts w:ascii="Calibri" w:eastAsia="Calibri" w:hAnsi="Calibri" w:cs="Calibri"/>
+        </w:rPr>
+        <w:tab/>
+      </w:r>
+      <w:r>
+        <w:rPr>
+          <w:rFonts w:ascii="Calibri" w:eastAsia="Calibri" w:hAnsi="Calibri" w:cs="Calibri"/>
+          <w:i/>
+          <w:u w:val="single"/>
+        </w:rPr>
+        <w:t xml:space="preserve">Software Engineer Co-op </w:t>
+      </w:r>
+      <w:r>
+        <w:rPr>
+          <w:rFonts w:ascii="Calibri" w:eastAsia="Calibri" w:hAnsi="Calibri" w:cs="Calibri"/>
+          <w:b/>
+          <w:u w:val="single"/>
+        </w:rPr>
+        <w:t>Product Engineering in Teamcenter Integration</w:t>
+      </w:r>
+    </w:p>
+    <w:p>
+      <w:pPr>
+        <w:spacing w:after="100" w:line="240" w:lineRule="auto"/>
+        <w:rPr>
+          <w:rFonts w:ascii="Calibri" w:eastAsia="Calibri" w:hAnsi="Calibri" w:cs="Calibri"/>
+        </w:rPr>
+      </w:pPr>
+      <w:r>
+        <w:rPr>
+          <w:rFonts w:ascii="Calibri" w:eastAsia="Calibri" w:hAnsi="Calibri" w:cs="Calibri"/>
+        </w:rPr>
+        <w:tab/>
+      </w:r>
+      <w:r>
+        <w:rPr>
+          <w:rFonts w:ascii="Calibri" w:eastAsia="Calibri" w:hAnsi="Calibri" w:cs="Calibri"/>
+        </w:rPr>
+        <w:tab/>
+        <w:t>Siemens PLM Software, Milford, OH</w:t>
+      </w:r>
+    </w:p>
+    <w:p>
+      <w:pPr>
+        <w:numPr>
+          <w:ilvl w:val="0"/>
+          <w:numId w:val="2"/>
+        </w:numPr>
+        <w:spacing w:after="100" w:line="240" w:lineRule="auto"/>
+        <w:ind w:left="1440" w:hanging="360"/>
+        <w:rPr>
+          <w:rFonts w:ascii="Calibri" w:eastAsia="Calibri" w:hAnsi="Calibri" w:cs="Calibri"/>
+          <w:i/>
+        </w:rPr>
+      </w:pPr>
+      <w:r>
+        <w:rPr>
+          <w:rFonts w:ascii="Calibri" w:eastAsia="Calibri" w:hAnsi="Calibri" w:cs="Calibri"/>
+        </w:rPr>
+        <w:t>Responsible for creating, editing, and running automated tests and utilities for 3D Modeling Software</w:t>
+      </w:r>
+    </w:p>
+    <w:p>
+      <w:pPr>
+        <w:numPr>
+          <w:ilvl w:val="0"/>
+          <w:numId w:val="2"/>
+        </w:numPr>
+        <w:spacing w:after="100" w:line="240" w:lineRule="auto"/>
+        <w:ind w:left="1440" w:hanging="360"/>
+        <w:rPr>
+          <w:rFonts w:ascii="Calibri" w:eastAsia="Calibri" w:hAnsi="Calibri" w:cs="Calibri"/>
+          <w:i/>
+        </w:rPr>
+      </w:pPr>
+      <w:r>
+        <w:rPr>
+          <w:rFonts w:ascii="Calibri" w:eastAsia="Calibri" w:hAnsi="Calibri" w:cs="Calibri"/>
+        </w:rPr>
+        <w:t>Worked with mainly C++ , with a little bit of visual basic and objective C</w:t>
+      </w:r>
+    </w:p>
+    <w:p>
+      <w:pPr>
+        <w:numPr>
+          <w:ilvl w:val="0"/>
+          <w:numId w:val="2"/>
+        </w:numPr>
+        <w:spacing w:after="100" w:line="240" w:lineRule="auto"/>
+        <w:ind w:left="1440" w:hanging="360"/>
+        <w:rPr>
+          <w:rFonts w:ascii="Calibri" w:eastAsia="Calibri" w:hAnsi="Calibri" w:cs="Calibri"/>
+          <w:i/>
+        </w:rPr>
+      </w:pPr>
+      <w:r>
+        <w:rPr>
+          <w:rFonts w:ascii="Calibri" w:eastAsia="Calibri" w:hAnsi="Calibri" w:cs="Calibri"/>
+        </w:rPr>
+        <w:t xml:space="preserve">Also looked into/ looked for bugs in UI as well as auto-tests which needed to be reported and fixed </w:t>
+      </w:r>
+    </w:p>
+    <w:p>
+      <w:pPr>
+        <w:spacing w:after="100" w:line="240" w:lineRule="auto"/>
+        <w:rPr>
+          <w:rFonts w:ascii="Calibri" w:eastAsia="Calibri" w:hAnsi="Calibri" w:cs="Calibri"/>
+          <w:b/>
+          <w:u w:val="single"/>
+        </w:rPr>
+      </w:pPr>
+      <w:r>
+        <w:rPr>
+          <w:rFonts w:ascii="Calibri" w:eastAsia="Calibri" w:hAnsi="Calibri" w:cs="Calibri"/>
+        </w:rPr>
+        <w:t>2013-2014</w:t>
+      </w:r>
+      <w:r>
+        <w:rPr>
+          <w:rFonts w:ascii="Calibri" w:eastAsia="Calibri" w:hAnsi="Calibri" w:cs="Calibri"/>
+        </w:rPr>
+        <w:tab/>
+      </w:r>
+      <w:r>
+        <w:rPr>
+          <w:rFonts w:ascii="Calibri" w:eastAsia="Calibri" w:hAnsi="Calibri" w:cs="Calibri"/>
+          <w:i/>
+          <w:u w:val="single"/>
+        </w:rPr>
+        <w:t xml:space="preserve">Personal Programming Project </w:t>
+      </w:r>
+      <w:r>
+        <w:rPr>
+          <w:rFonts w:ascii="Calibri" w:eastAsia="Calibri" w:hAnsi="Calibri" w:cs="Calibri"/>
+          <w:b/>
+          <w:u w:val="single"/>
+        </w:rPr>
+        <w:t>Design and Publish Android App</w:t>
+      </w:r>
+    </w:p>
+    <w:p>
+      <w:pPr>
+        <w:numPr>
+          <w:ilvl w:val="0"/>
+          <w:numId w:val="3"/>
+        </w:numPr>
+        <w:spacing w:after="100" w:line="240" w:lineRule="auto"/>
+        <w:ind w:left="1440" w:hanging="360"/>
+        <w:rPr>
+          <w:rFonts w:ascii="Calibri" w:eastAsia="Calibri" w:hAnsi="Calibri" w:cs="Calibri"/>
+        </w:rPr>
+      </w:pPr>
+      <w:r>
+        <w:rPr>
+          <w:rFonts w:ascii="Calibri" w:eastAsia="Calibri" w:hAnsi="Calibri" w:cs="Calibri"/>
+        </w:rPr>
+        <w:t>App’s name: WhatToDo?? (available for free on google app market)</w:t>
+      </w:r>
+    </w:p>
+    <w:p>
+      <w:pPr>
+        <w:numPr>
+          <w:ilvl w:val="0"/>
+          <w:numId w:val="3"/>
+        </w:numPr>
+        <w:spacing w:after="100" w:line="240" w:lineRule="auto"/>
+        <w:ind w:left="1440" w:hanging="360"/>
+        <w:rPr>
+          <w:rFonts w:ascii="Calibri" w:eastAsia="Calibri" w:hAnsi="Calibri" w:cs="Calibri"/>
+        </w:rPr>
+      </w:pPr>
+      <w:r>
+        <w:rPr>
+          <w:rFonts w:ascii="Calibri" w:eastAsia="Calibri" w:hAnsi="Calibri" w:cs="Calibri"/>
+        </w:rPr>
+        <w:t>Designed to take user input on activities you may wish to do</w:t>
+      </w:r>
+    </w:p>
+    <w:p>
+      <w:pPr>
+        <w:numPr>
+          <w:ilvl w:val="0"/>
+          <w:numId w:val="3"/>
+        </w:numPr>
+        <w:spacing w:after="100" w:line="240" w:lineRule="auto"/>
+        <w:ind w:left="1440" w:hanging="360"/>
+        <w:rPr>
+          <w:rFonts w:ascii="Calibri" w:eastAsia="Calibri" w:hAnsi="Calibri" w:cs="Calibri"/>
+        </w:rPr>
+      </w:pPr>
+      <w:r>
+        <w:rPr>
+          <w:rFonts w:ascii="Calibri" w:eastAsia="Calibri" w:hAnsi="Calibri" w:cs="Calibri"/>
+        </w:rPr>
+        <w:t xml:space="preserve">Outputs a random suggestion from stored possibilities (the objective is to simplify </w:t>
+      </w:r>
+      <w:r>
+        <w:rPr>
+          <w:rFonts w:ascii="Calibri" w:eastAsia="Calibri" w:hAnsi="Calibri" w:cs="Calibri"/>
+        </w:rPr>
+        <w:t>any</w:t>
+      </w:r>
+      <w:r>
+        <w:rPr>
+          <w:rFonts w:ascii="Calibri" w:eastAsia="Calibri" w:hAnsi="Calibri" w:cs="Calibri"/>
+        </w:rPr>
+        <w:t xml:space="preserve"> decision process)</w:t>
+      </w:r>
+    </w:p>
+    <w:p>
+      <w:pPr>
+        <w:spacing w:after="100" w:line="240" w:lineRule="auto"/>
+        <w:rPr>
+          <w:rFonts w:ascii="Calibri" w:eastAsia="Calibri" w:hAnsi="Calibri" w:cs="Calibri"/>
+          <w:b/>
+        </w:rPr>
+      </w:pPr>
+      <w:r>
+        <w:rPr>
+          <w:rFonts w:ascii="Calibri" w:eastAsia="Calibri" w:hAnsi="Calibri" w:cs="Calibri"/>
+        </w:rPr>
+        <w:t>2011-2012</w:t>
+      </w:r>
+      <w:r>
+        <w:rPr>
+          <w:rFonts w:ascii="Calibri" w:eastAsia="Calibri" w:hAnsi="Calibri" w:cs="Calibri"/>
+        </w:rPr>
+        <w:tab/>
+      </w:r>
+      <w:r>
+        <w:rPr>
+          <w:rFonts w:ascii="Calibri" w:eastAsia="Calibri" w:hAnsi="Calibri" w:cs="Calibri"/>
+          <w:i/>
+          <w:u w:val="single"/>
+        </w:rPr>
+        <w:t xml:space="preserve">Engineering Student/ Project Manager </w:t>
+      </w:r>
+      <w:r>
+        <w:rPr>
+          <w:rFonts w:ascii="Calibri" w:eastAsia="Calibri" w:hAnsi="Calibri" w:cs="Calibri"/>
+          <w:b/>
+          <w:u w:val="single"/>
+        </w:rPr>
+        <w:t>Electrical Guitar Design and Manufacturing</w:t>
+      </w:r>
+    </w:p>
+    <w:p>
+      <w:pPr>
+        <w:spacing w:after="100" w:line="240" w:lineRule="auto"/>
+        <w:ind w:left="432"/>
+        <w:rPr>
+          <w:rFonts w:ascii="Calibri" w:eastAsia="Calibri" w:hAnsi="Calibri" w:cs="Calibri"/>
+        </w:rPr>
+      </w:pPr>
+      <w:r>
+        <w:rPr>
+          <w:rFonts w:ascii="Calibri" w:eastAsia="Calibri" w:hAnsi="Calibri" w:cs="Calibri"/>
+          <w:b/>
+        </w:rPr>
+        <w:tab/>
+      </w:r>
+      <w:r>
+        <w:rPr>
+          <w:rFonts w:ascii="Calibri" w:eastAsia="Calibri" w:hAnsi="Calibri" w:cs="Calibri"/>
+          <w:b/>
+        </w:rPr>
+        <w:tab/>
+      </w:r>
+      <w:r>
+        <w:rPr>
+          <w:rFonts w:ascii="Calibri" w:eastAsia="Calibri" w:hAnsi="Calibri" w:cs="Calibri"/>
+        </w:rPr>
+        <w:t>Centerville High School, Centerville, OH</w:t>
+      </w:r>
+    </w:p>
+    <w:p>
+      <w:pPr>
+        <w:numPr>
+          <w:ilvl w:val="0"/>
+          <w:numId w:val="4"/>
+        </w:numPr>
+        <w:spacing w:after="100" w:line="240" w:lineRule="auto"/>
+        <w:ind w:left="1512" w:hanging="360"/>
+        <w:rPr>
+          <w:rFonts w:ascii="Calibri" w:eastAsia="Calibri" w:hAnsi="Calibri" w:cs="Calibri"/>
+        </w:rPr>
+      </w:pPr>
+      <w:r>
+        <w:rPr>
+          <w:rFonts w:ascii="Calibri" w:eastAsia="Calibri" w:hAnsi="Calibri" w:cs="Calibri"/>
+        </w:rPr>
+        <w:t>Responsible for designing guitar body in auto-cad as well as researching possible designs</w:t>
+      </w:r>
+    </w:p>
+    <w:p>
+      <w:pPr>
+        <w:numPr>
+          <w:ilvl w:val="0"/>
+          <w:numId w:val="4"/>
+        </w:numPr>
+        <w:spacing w:after="100" w:line="240" w:lineRule="auto"/>
+        <w:ind w:left="1512" w:hanging="360"/>
+        <w:rPr>
+          <w:rFonts w:ascii="Calibri" w:eastAsia="Calibri" w:hAnsi="Calibri" w:cs="Calibri"/>
+        </w:rPr>
+      </w:pPr>
+      <w:r>
+        <w:rPr>
+          <w:rFonts w:ascii="Calibri" w:eastAsia="Calibri" w:hAnsi="Calibri" w:cs="Calibri"/>
+        </w:rPr>
+        <w:t>Collaborated on a guitar template system that resulted in effective use of time and manufacturing</w:t>
+      </w:r>
+    </w:p>
+    <w:p>
+      <w:pPr>
+        <w:numPr>
+          <w:ilvl w:val="0"/>
+          <w:numId w:val="4"/>
+        </w:numPr>
+        <w:spacing w:after="100" w:line="240" w:lineRule="auto"/>
+        <w:ind w:left="1512" w:hanging="360"/>
+        <w:rPr>
+          <w:rFonts w:ascii="Calibri" w:eastAsia="Calibri" w:hAnsi="Calibri" w:cs="Calibri"/>
+        </w:rPr>
+      </w:pPr>
+      <w:r>
+        <w:rPr>
+          <w:rFonts w:ascii="Calibri" w:eastAsia="Calibri" w:hAnsi="Calibri" w:cs="Calibri"/>
+        </w:rPr>
+        <w:t>Manufactured the body of an electrical guitar through the use of power tools such as a router</w:t>
+      </w:r>
+    </w:p>
+    <w:p>
+      <w:pPr>
+        <w:numPr>
+          <w:ilvl w:val="0"/>
+          <w:numId w:val="4"/>
+        </w:numPr>
+        <w:spacing w:after="100" w:line="240" w:lineRule="auto"/>
+        <w:ind w:left="1512" w:hanging="360"/>
+        <w:rPr>
+          <w:rFonts w:ascii="Calibri" w:eastAsia="Calibri" w:hAnsi="Calibri" w:cs="Calibri"/>
+        </w:rPr>
+      </w:pPr>
+      <w:r>
+        <w:rPr>
+          <w:rFonts w:ascii="Calibri" w:eastAsia="Calibri" w:hAnsi="Calibri" w:cs="Calibri"/>
+        </w:rPr>
+        <w:t>Fixed, soldered, and completely connected the internal electrical circuits for audio output</w:t>
+      </w:r>
+    </w:p>
+    <w:p>
+      <w:pPr>
+        <w:spacing w:after="100" w:line="240" w:lineRule="auto"/>
+        <w:rPr>
+          <w:rFonts w:ascii="Calibri" w:eastAsia="Calibri" w:hAnsi="Calibri" w:cs="Calibri"/>
+          <w:b/>
+        </w:rPr>
+      </w:pPr>
+      <w:r>
+        <w:rPr>
+          <w:rFonts w:ascii="Calibri" w:eastAsia="Calibri" w:hAnsi="Calibri" w:cs="Calibri"/>
+        </w:rPr>
+        <w:t xml:space="preserve">2011- 2012        </w:t>
+      </w:r>
+      <w:r>
+        <w:rPr>
+          <w:rFonts w:ascii="Calibri" w:eastAsia="Calibri" w:hAnsi="Calibri" w:cs="Calibri"/>
+          <w:i/>
+          <w:u w:val="single"/>
+        </w:rPr>
+        <w:t>Engineering Student/ Project Manager</w:t>
+      </w:r>
+      <w:r>
+        <w:rPr>
+          <w:rFonts w:ascii="Calibri" w:eastAsia="Calibri" w:hAnsi="Calibri" w:cs="Calibri"/>
+          <w:b/>
+          <w:u w:val="single"/>
+        </w:rPr>
+        <w:t xml:space="preserve"> Robot Design and Battle Competition</w:t>
+      </w:r>
+    </w:p>
+    <w:p>
+      <w:pPr>
+        <w:spacing w:after="100" w:line="240" w:lineRule="auto"/>
+        <w:ind w:left="720" w:firstLine="720"/>
+        <w:rPr>
+          <w:rFonts w:ascii="Calibri" w:eastAsia="Calibri" w:hAnsi="Calibri" w:cs="Calibri"/>
+        </w:rPr>
+      </w:pPr>
+      <w:r>
+        <w:rPr>
+          <w:rFonts w:ascii="Calibri" w:eastAsia="Calibri" w:hAnsi="Calibri" w:cs="Calibri"/>
+        </w:rPr>
+        <w:t>Centerville High School, Centerville, OH</w:t>
+      </w:r>
+    </w:p>
+    <w:p>
+      <w:pPr>
+        <w:numPr>
+          <w:ilvl w:val="0"/>
+          <w:numId w:val="5"/>
+        </w:numPr>
+        <w:spacing w:after="100" w:line="240" w:lineRule="auto"/>
+        <w:ind w:left="1512" w:hanging="360"/>
+        <w:rPr>
+          <w:rFonts w:ascii="Calibri" w:eastAsia="Calibri" w:hAnsi="Calibri" w:cs="Calibri"/>
+        </w:rPr>
+      </w:pPr>
+      <w:r>
+        <w:rPr>
+          <w:rFonts w:ascii="Calibri" w:eastAsia="Calibri" w:hAnsi="Calibri" w:cs="Calibri"/>
+        </w:rPr>
+        <w:t>Responsible for making sure the team met the work schedule and was prepared for competition</w:t>
+      </w:r>
+    </w:p>
+    <w:p>
+      <w:pPr>
+        <w:numPr>
+          <w:ilvl w:val="0"/>
+          <w:numId w:val="5"/>
+        </w:numPr>
+        <w:spacing w:after="100" w:line="240" w:lineRule="auto"/>
+        <w:ind w:left="1512" w:hanging="360"/>
+        <w:rPr>
+          <w:rFonts w:ascii="Calibri" w:eastAsia="Calibri" w:hAnsi="Calibri" w:cs="Calibri"/>
+        </w:rPr>
+      </w:pPr>
+      <w:r>
+        <w:rPr>
+          <w:rFonts w:ascii="Calibri" w:eastAsia="Calibri" w:hAnsi="Calibri" w:cs="Calibri"/>
+        </w:rPr>
+        <w:t>Designed and enhanced a Robot that would battle others through a remote control</w:t>
+      </w:r>
+    </w:p>
+    <w:p>
+      <w:pPr>
+        <w:spacing w:after="100" w:line="240" w:lineRule="auto"/>
+        <w:rPr>
+          <w:rFonts w:ascii="Calibri" w:eastAsia="Calibri" w:hAnsi="Calibri" w:cs="Calibri"/>
+          <w:b/>
+          <w:u w:val="single"/>
+        </w:rPr>
+      </w:pPr>
+      <w:r>
+        <w:rPr>
+          <w:rFonts w:ascii="Calibri" w:eastAsia="Calibri" w:hAnsi="Calibri" w:cs="Calibri"/>
+          <w:b/>
+          <w:u w:val="single"/>
+        </w:rPr>
+        <w:t>Activities/Awards</w:t>
+      </w:r>
+    </w:p>
+    <w:p>
+      <w:pPr>
+        <w:spacing w:after="100" w:line="240" w:lineRule="auto"/>
+        <w:rPr>
+          <w:rFonts w:ascii="Calibri" w:eastAsia="Calibri" w:hAnsi="Calibri" w:cs="Calibri"/>
+        </w:rPr>
+      </w:pPr>
+      <w:r>
+        <w:rPr>
+          <w:rFonts w:ascii="Calibri" w:eastAsia="Calibri" w:hAnsi="Calibri" w:cs="Calibri"/>
+        </w:rPr>
+        <w:t>University of Cincinnati:</w:t>
+      </w:r>
+    </w:p>
+    <w:p>
+      <w:pPr>
+        <w:numPr>
+          <w:ilvl w:val="0"/>
+          <w:numId w:val="6"/>
+        </w:numPr>
+        <w:spacing w:after="100" w:line="240" w:lineRule="auto"/>
+        <w:ind w:left="1440" w:hanging="360"/>
+        <w:rPr>
+          <w:rFonts w:ascii="Calibri" w:eastAsia="Calibri" w:hAnsi="Calibri" w:cs="Calibri"/>
+        </w:rPr>
+      </w:pPr>
+      <w:r>
+        <w:rPr>
+          <w:rFonts w:ascii="Calibri" w:eastAsia="Calibri" w:hAnsi="Calibri" w:cs="Calibri"/>
+        </w:rPr>
+        <w:t>Dean’s List 1</w:t>
+      </w:r>
+      <w:r>
+        <w:rPr>
+          <w:rFonts w:ascii="Calibri" w:eastAsia="Calibri" w:hAnsi="Calibri" w:cs="Calibri"/>
+          <w:vertAlign w:val="superscript"/>
+        </w:rPr>
+        <w:t>st</w:t>
+      </w:r>
+      <w:r>
+        <w:rPr>
+          <w:rFonts w:ascii="Calibri" w:eastAsia="Calibri" w:hAnsi="Calibri" w:cs="Calibri"/>
+        </w:rPr>
+        <w:t xml:space="preserve"> , 2</w:t>
+      </w:r>
+      <w:r>
+        <w:rPr>
+          <w:rFonts w:ascii="Calibri" w:eastAsia="Calibri" w:hAnsi="Calibri" w:cs="Calibri"/>
+          <w:vertAlign w:val="superscript"/>
+        </w:rPr>
+        <w:t>nd</w:t>
+      </w:r>
+      <w:r>
+        <w:rPr>
+          <w:rFonts w:ascii="Calibri" w:eastAsia="Calibri" w:hAnsi="Calibri" w:cs="Calibri"/>
+        </w:rPr>
+        <w:t xml:space="preserve"> , 4</w:t>
+      </w:r>
+      <w:r>
+        <w:rPr>
+          <w:rFonts w:ascii="Calibri" w:eastAsia="Calibri" w:hAnsi="Calibri" w:cs="Calibri"/>
+          <w:vertAlign w:val="superscript"/>
+        </w:rPr>
+        <w:t>th</w:t>
+      </w:r>
+      <w:r>
+        <w:rPr>
+          <w:rFonts w:ascii="Calibri" w:eastAsia="Calibri" w:hAnsi="Calibri" w:cs="Calibri"/>
+        </w:rPr>
+        <w:t>, and 5</w:t>
+      </w:r>
+      <w:r>
+        <w:rPr>
+          <w:rFonts w:ascii="Calibri" w:eastAsia="Calibri" w:hAnsi="Calibri" w:cs="Calibri"/>
+          <w:vertAlign w:val="superscript"/>
+        </w:rPr>
+        <w:t>th</w:t>
+      </w:r>
+      <w:r>
+        <w:rPr>
+          <w:rFonts w:ascii="Calibri" w:eastAsia="Calibri" w:hAnsi="Calibri" w:cs="Calibri"/>
+        </w:rPr>
+        <w:t xml:space="preserve"> </w:t>
+      </w:r>
+      <w:r>
+        <w:rPr>
+          <w:rFonts w:ascii="Calibri" w:eastAsia="Calibri" w:hAnsi="Calibri" w:cs="Calibri"/>
+        </w:rPr>
+        <w:t>semesters in Computer Engineering</w:t>
+      </w:r>
+    </w:p>
+    <w:p>
+      <w:pPr>
+        <w:numPr>
+          <w:ilvl w:val="0"/>
+          <w:numId w:val="6"/>
+        </w:numPr>
+        <w:spacing w:after="100" w:line="240" w:lineRule="auto"/>
+        <w:ind w:left="1440" w:hanging="360"/>
+        <w:rPr>
+          <w:rFonts w:ascii="Calibri" w:eastAsia="Calibri" w:hAnsi="Calibri" w:cs="Calibri"/>
+        </w:rPr>
+      </w:pPr>
+      <w:r>
+        <w:rPr>
+          <w:rFonts w:ascii="Calibri" w:eastAsia="Calibri" w:hAnsi="Calibri" w:cs="Calibri"/>
+        </w:rPr>
+        <w:t>National Society of Collegiate Scholars</w:t>
+      </w:r>
+    </w:p>
+    <w:p>
+      <w:pPr>
+        <w:numPr>
+          <w:ilvl w:val="0"/>
+          <w:numId w:val="6"/>
+        </w:numPr>
+        <w:spacing w:after="100" w:line="240" w:lineRule="auto"/>
+        <w:ind w:left="1440" w:hanging="360"/>
+        <w:rPr>
+          <w:rFonts w:ascii="Calibri" w:eastAsia="Calibri" w:hAnsi="Calibri" w:cs="Calibri"/>
+        </w:rPr>
+      </w:pPr>
+      <w:r>
+        <w:rPr>
+          <w:rFonts w:ascii="Calibri" w:eastAsia="Calibri" w:hAnsi="Calibri" w:cs="Calibri"/>
+        </w:rPr>
+        <w:t>ACM</w:t>
+      </w:r>
+      <w:r>
+        <w:rPr>
+          <w:rFonts w:ascii="Calibri" w:eastAsia="Calibri" w:hAnsi="Calibri" w:cs="Calibri"/>
+        </w:rPr>
+        <w:t>, Revolution UC</w:t>
+      </w:r>
+      <w:r>
+        <w:rPr>
+          <w:rFonts w:ascii="Calibri" w:eastAsia="Calibri" w:hAnsi="Calibri" w:cs="Calibri"/>
+        </w:rPr>
+        <w:t xml:space="preserve"> (hackathon)</w:t>
+      </w:r>
+    </w:p>
+    <w:p>
+      <w:pPr>
+        <w:spacing w:after="100" w:line="240" w:lineRule="auto"/>
+        <w:rPr>
+          <w:rFonts w:ascii="Calibri" w:eastAsia="Calibri" w:hAnsi="Calibri" w:cs="Calibri"/>
+        </w:rPr>
+      </w:pPr>
+      <w:r>
+        <w:rPr>
+          <w:rFonts w:ascii="Calibri" w:eastAsia="Calibri" w:hAnsi="Calibri" w:cs="Calibri"/>
+        </w:rPr>
+        <w:t xml:space="preserve">High School: </w:t>
+      </w:r>
+      <w:r>
+        <w:rPr>
+          <w:rFonts w:ascii="Calibri" w:eastAsia="Calibri" w:hAnsi="Calibri" w:cs="Calibri"/>
+        </w:rPr>
+        <w:tab/>
+      </w:r>
+    </w:p>
+    <w:p>
+      <w:pPr>
+        <w:numPr>
+          <w:ilvl w:val="0"/>
+          <w:numId w:val="7"/>
+        </w:numPr>
+        <w:spacing w:after="100" w:line="240" w:lineRule="auto"/>
+        <w:ind w:left="1440" w:hanging="360"/>
+        <w:rPr>
+          <w:rFonts w:ascii="Calibri" w:eastAsia="Calibri" w:hAnsi="Calibri" w:cs="Calibri"/>
+        </w:rPr>
+      </w:pPr>
+      <w:r>
+        <w:rPr>
+          <w:rFonts w:ascii="Calibri" w:eastAsia="Calibri" w:hAnsi="Calibri" w:cs="Calibri"/>
+        </w:rPr>
+        <w:t>Eagle Scout of Boy Scout Troop 316 Centerville, OH</w:t>
+      </w:r>
+    </w:p>
+    <w:p>
+      <w:pPr>
+        <w:numPr>
+          <w:ilvl w:val="0"/>
+          <w:numId w:val="7"/>
+        </w:numPr>
+        <w:spacing w:after="100" w:line="240" w:lineRule="auto"/>
+        <w:ind w:left="1440" w:hanging="360"/>
+        <w:rPr>
+          <w:rFonts w:ascii="Calibri" w:eastAsia="Calibri" w:hAnsi="Calibri" w:cs="Calibri"/>
+        </w:rPr>
+      </w:pPr>
+      <w:r>
+        <w:rPr>
+          <w:rFonts w:ascii="Calibri" w:eastAsia="Calibri" w:hAnsi="Calibri" w:cs="Calibri"/>
+        </w:rPr>
+        <w:t>National Honors Society member</w:t>
+      </w:r>
+    </w:p>
+    <w:p>
+      <w:pPr>
+        <w:numPr>
+          <w:ilvl w:val="0"/>
+          <w:numId w:val="7"/>
+        </w:numPr>
+        <w:spacing w:after="100" w:line="240" w:lineRule="auto"/>
+        <w:ind w:left="1440" w:hanging="360"/>
+        <w:rPr>
+          <w:rFonts w:ascii="Calibri" w:eastAsia="Calibri" w:hAnsi="Calibri" w:cs="Calibri"/>
+        </w:rPr>
+      </w:pPr>
+      <w:r>
+        <w:rPr>
+          <w:rFonts w:ascii="Calibri" w:eastAsia="Calibri" w:hAnsi="Calibri" w:cs="Calibri"/>
+        </w:rPr>
+        <w:t>Centerville Jazz (Marching) Band, Centerville Winter Drumline, and Jazz Band</w:t>
+      </w:r>
+    </w:p>
+    <w:p>
+      <w:pPr>
+        <w:spacing w:after="100" w:line="240" w:lineRule="auto"/>
+        <w:rPr>
+          <w:rFonts w:ascii="Calibri" w:eastAsia="Calibri" w:hAnsi="Calibri" w:cs="Calibri"/>
+          <w:b/>
+          <w:u w:val="single"/>
+        </w:rPr>
+      </w:pPr>
+      <w:r>
+        <w:rPr>
+          <w:rFonts w:ascii="Calibri" w:eastAsia="Calibri" w:hAnsi="Calibri" w:cs="Calibri"/>
+          <w:b/>
+          <w:u w:val="single"/>
+        </w:rPr>
+        <w:t>Other Work Experience</w:t>
+      </w:r>
+    </w:p>
+    <w:p>
+      <w:pPr>
+        <w:spacing w:after="100" w:line="240" w:lineRule="auto"/>
+        <w:rPr>
+          <w:rFonts w:ascii="Calibri" w:eastAsia="Calibri" w:hAnsi="Calibri" w:cs="Calibri"/>
+          <w:b/>
+        </w:rPr>
+      </w:pPr>
+      <w:r>
+        <w:rPr>
+          <w:rFonts w:ascii="Calibri" w:eastAsia="Calibri" w:hAnsi="Calibri" w:cs="Calibri"/>
+        </w:rPr>
+        <w:t>2013</w:t>
+      </w:r>
+      <w:r>
+        <w:rPr>
+          <w:rFonts w:ascii="Calibri" w:eastAsia="Calibri" w:hAnsi="Calibri" w:cs="Calibri"/>
+        </w:rPr>
+        <w:tab/>
+      </w:r>
+      <w:r>
+        <w:rPr>
+          <w:rFonts w:ascii="Calibri" w:eastAsia="Calibri" w:hAnsi="Calibri" w:cs="Calibri"/>
+        </w:rPr>
+        <w:tab/>
+      </w:r>
+      <w:r>
+        <w:rPr>
+          <w:rFonts w:ascii="Calibri" w:eastAsia="Calibri" w:hAnsi="Calibri" w:cs="Calibri"/>
+          <w:b/>
+        </w:rPr>
+        <w:t>Menards Garden Center Team Member</w:t>
+      </w:r>
+    </w:p>
+    <w:p>
+      <w:pPr>
+        <w:spacing w:after="100" w:line="240" w:lineRule="auto"/>
+        <w:ind w:left="432"/>
+        <w:rPr>
+          <w:rFonts w:ascii="Calibri" w:eastAsia="Calibri" w:hAnsi="Calibri" w:cs="Calibri"/>
+        </w:rPr>
+      </w:pPr>
+      <w:r>
+        <w:rPr>
+          <w:rFonts w:ascii="Calibri" w:eastAsia="Calibri" w:hAnsi="Calibri" w:cs="Calibri"/>
+          <w:b/>
+        </w:rPr>
+        <w:tab/>
+      </w:r>
+      <w:r>
+        <w:rPr>
+          <w:rFonts w:ascii="Calibri" w:eastAsia="Calibri" w:hAnsi="Calibri" w:cs="Calibri"/>
+          <w:b/>
+        </w:rPr>
+        <w:tab/>
+      </w:r>
+      <w:r>
+        <w:rPr>
+          <w:rFonts w:ascii="Calibri" w:eastAsia="Calibri" w:hAnsi="Calibri" w:cs="Calibri"/>
+          <w:b/>
+        </w:rPr>
+        <w:tab/>
+      </w:r>
+      <w:r>
+        <w:rPr>
+          <w:rFonts w:ascii="Calibri" w:eastAsia="Calibri" w:hAnsi="Calibri" w:cs="Calibri"/>
+        </w:rPr>
+        <w:t>Menards, 8480 Springboro Pike, Miamisburg, OH 45342</w:t>
+      </w:r>
+    </w:p>
+    <w:p>
+      <w:pPr>
+        <w:spacing w:after="100" w:line="240" w:lineRule="auto"/>
+        <w:rPr>
+          <w:rFonts w:ascii="Calibri" w:eastAsia="Calibri" w:hAnsi="Calibri" w:cs="Calibri"/>
+          <w:b/>
+        </w:rPr>
+      </w:pPr>
+      <w:r>
+        <w:rPr>
+          <w:rFonts w:ascii="Calibri" w:eastAsia="Calibri" w:hAnsi="Calibri" w:cs="Calibri"/>
+        </w:rPr>
+        <w:t>2012</w:t>
+      </w:r>
+      <w:r>
+        <w:rPr>
+          <w:rFonts w:ascii="Calibri" w:eastAsia="Calibri" w:hAnsi="Calibri" w:cs="Calibri"/>
+        </w:rPr>
+        <w:tab/>
+      </w:r>
+      <w:r>
+        <w:rPr>
+          <w:rFonts w:ascii="Calibri" w:eastAsia="Calibri" w:hAnsi="Calibri" w:cs="Calibri"/>
+        </w:rPr>
+        <w:tab/>
+      </w:r>
+      <w:r>
+        <w:rPr>
+          <w:rFonts w:ascii="Calibri" w:eastAsia="Calibri" w:hAnsi="Calibri" w:cs="Calibri"/>
+          <w:b/>
+        </w:rPr>
+        <w:t>Papa John’s Delivery Driver</w:t>
+      </w:r>
+    </w:p>
+    <w:p>
+      <w:pPr>
+        <w:spacing w:after="100" w:line="240" w:lineRule="auto"/>
+        <w:ind w:left="432"/>
+        <w:rPr>
+          <w:rFonts w:ascii="Calibri" w:eastAsia="Calibri" w:hAnsi="Calibri" w:cs="Calibri"/>
+          <w:i/>
+        </w:rPr>
+      </w:pPr>
+      <w:r>
+        <w:rPr>
+          <w:rFonts w:ascii="Calibri" w:eastAsia="Calibri" w:hAnsi="Calibri" w:cs="Calibri"/>
+          <w:b/>
+        </w:rPr>
+        <w:tab/>
+      </w:r>
+      <w:r>
+        <w:rPr>
+          <w:rFonts w:ascii="Calibri" w:eastAsia="Calibri" w:hAnsi="Calibri" w:cs="Calibri"/>
+          <w:b/>
+        </w:rPr>
+        <w:tab/>
+      </w:r>
+      <w:r>
+        <w:rPr>
+          <w:rFonts w:ascii="Calibri" w:eastAsia="Calibri" w:hAnsi="Calibri" w:cs="Calibri"/>
+          <w:b/>
+        </w:rPr>
+        <w:tab/>
+      </w:r>
+      <w:r>
+        <w:rPr>
+          <w:rFonts w:ascii="Calibri" w:eastAsia="Calibri" w:hAnsi="Calibri" w:cs="Calibri"/>
+        </w:rPr>
+        <w:t>Papa Johns, West Frankl</w:t>
+      </w:r>
+      <w:r>
+        <w:rPr>
+          <w:rFonts w:ascii="Calibri" w:eastAsia="Calibri" w:hAnsi="Calibri" w:cs="Calibri"/>
+        </w:rPr>
+        <w:t>in Street, Centerville, OH 4545</w:t>
+      </w:r>
+      <w:r>
+        <w:rPr>
+          <w:rFonts w:ascii="Calibri" w:eastAsia="Calibri" w:hAnsi="Calibri" w:cs="Calibri"/>
+        </w:rPr>
+        <w:t>9</w:t>
+      </w:r>
       <w:bookmarkStart w:id="0" w:name="_GoBack"/>
       <w:bookmarkEnd w:id="0"/>
-    </w:p>
-    <w:p>
-      <w:pPr>
-        <w:spacing w:after="100" w:line="240" w:lineRule="auto"/>
-        <w:rPr>
-          <w:rFonts w:ascii="Calibri" w:eastAsia="Calibri" w:hAnsi="Calibri" w:cs="Calibri"/>
-          <w:b/>
-        </w:rPr>
-      </w:pPr>
-      <w:r>
-        <w:rPr>
-          <w:rFonts w:ascii="Calibri" w:eastAsia="Calibri" w:hAnsi="Calibri" w:cs="Calibri"/>
-        </w:rPr>
-        <w:t>2014-2015</w:t>
-      </w:r>
-      <w:r>
-        <w:rPr>
-          <w:rFonts w:ascii="Calibri" w:eastAsia="Calibri" w:hAnsi="Calibri" w:cs="Calibri"/>
-        </w:rPr>
-        <w:tab/>
-      </w:r>
-      <w:r>
-        <w:rPr>
-          <w:rFonts w:ascii="Calibri" w:eastAsia="Calibri" w:hAnsi="Calibri" w:cs="Calibri"/>
-          <w:i/>
-          <w:u w:val="single"/>
-        </w:rPr>
-        <w:t xml:space="preserve">Software Engineer Co-op </w:t>
-      </w:r>
-      <w:r>
-        <w:rPr>
-          <w:rFonts w:ascii="Calibri" w:eastAsia="Calibri" w:hAnsi="Calibri" w:cs="Calibri"/>
-          <w:b/>
-          <w:u w:val="single"/>
-        </w:rPr>
-        <w:t>Product Engineering in Teamcenter Integration</w:t>
-      </w:r>
-    </w:p>
-    <w:p>
-      <w:pPr>
-        <w:spacing w:after="100" w:line="240" w:lineRule="auto"/>
-        <w:rPr>
-          <w:rFonts w:ascii="Calibri" w:eastAsia="Calibri" w:hAnsi="Calibri" w:cs="Calibri"/>
-        </w:rPr>
-      </w:pPr>
-      <w:r>
-        <w:rPr>
-          <w:rFonts w:ascii="Calibri" w:eastAsia="Calibri" w:hAnsi="Calibri" w:cs="Calibri"/>
-        </w:rPr>
-        <w:tab/>
-      </w:r>
-      <w:r>
-        <w:rPr>
-          <w:rFonts w:ascii="Calibri" w:eastAsia="Calibri" w:hAnsi="Calibri" w:cs="Calibri"/>
-        </w:rPr>
-        <w:tab/>
-        <w:t>Siemens PLM Software, Milford, OH</w:t>
-      </w:r>
-    </w:p>
-    <w:p>
-      <w:pPr>
-        <w:numPr>
-          <w:ilvl w:val="0"/>
-          <w:numId w:val="2"/>
-        </w:numPr>
-        <w:spacing w:after="100" w:line="240" w:lineRule="auto"/>
-        <w:ind w:left="1440" w:hanging="360"/>
-        <w:rPr>
-          <w:rFonts w:ascii="Calibri" w:eastAsia="Calibri" w:hAnsi="Calibri" w:cs="Calibri"/>
-          <w:i/>
-        </w:rPr>
-      </w:pPr>
-      <w:r>
-        <w:rPr>
-          <w:rFonts w:ascii="Calibri" w:eastAsia="Calibri" w:hAnsi="Calibri" w:cs="Calibri"/>
-        </w:rPr>
-        <w:t>Responsible for creating, editing, and running automated tests and utilities for 3D Modeling Software</w:t>
-      </w:r>
-    </w:p>
-    <w:p>
-      <w:pPr>
-        <w:numPr>
-          <w:ilvl w:val="0"/>
-          <w:numId w:val="2"/>
-        </w:numPr>
-        <w:spacing w:after="100" w:line="240" w:lineRule="auto"/>
-        <w:ind w:left="1440" w:hanging="360"/>
-        <w:rPr>
-          <w:rFonts w:ascii="Calibri" w:eastAsia="Calibri" w:hAnsi="Calibri" w:cs="Calibri"/>
-          <w:i/>
-        </w:rPr>
-      </w:pPr>
-      <w:r>
-        <w:rPr>
-          <w:rFonts w:ascii="Calibri" w:eastAsia="Calibri" w:hAnsi="Calibri" w:cs="Calibri"/>
-        </w:rPr>
-        <w:t>Worked with mainly C++ , with a little bit of visual basic and objective C</w:t>
-      </w:r>
-    </w:p>
-    <w:p>
-      <w:pPr>
-        <w:numPr>
-          <w:ilvl w:val="0"/>
-          <w:numId w:val="2"/>
-        </w:numPr>
-        <w:spacing w:after="100" w:line="240" w:lineRule="auto"/>
-        <w:ind w:left="1440" w:hanging="360"/>
-        <w:rPr>
-          <w:rFonts w:ascii="Calibri" w:eastAsia="Calibri" w:hAnsi="Calibri" w:cs="Calibri"/>
-          <w:i/>
-        </w:rPr>
-      </w:pPr>
-      <w:r>
-        <w:rPr>
-          <w:rFonts w:ascii="Calibri" w:eastAsia="Calibri" w:hAnsi="Calibri" w:cs="Calibri"/>
-        </w:rPr>
-        <w:t xml:space="preserve">Also looked into/ looked for bugs in UI as well as auto-tests which needed to be reported and fixed </w:t>
-      </w:r>
-    </w:p>
-    <w:p>
-      <w:pPr>
-        <w:spacing w:after="100" w:line="240" w:lineRule="auto"/>
-        <w:rPr>
-          <w:rFonts w:ascii="Calibri" w:eastAsia="Calibri" w:hAnsi="Calibri" w:cs="Calibri"/>
-          <w:b/>
-          <w:u w:val="single"/>
-        </w:rPr>
-      </w:pPr>
-      <w:r>
-        <w:rPr>
-          <w:rFonts w:ascii="Calibri" w:eastAsia="Calibri" w:hAnsi="Calibri" w:cs="Calibri"/>
-        </w:rPr>
-        <w:t>2013-2014</w:t>
-      </w:r>
-      <w:r>
-        <w:rPr>
-          <w:rFonts w:ascii="Calibri" w:eastAsia="Calibri" w:hAnsi="Calibri" w:cs="Calibri"/>
-        </w:rPr>
-        <w:tab/>
-      </w:r>
-      <w:r>
-        <w:rPr>
-          <w:rFonts w:ascii="Calibri" w:eastAsia="Calibri" w:hAnsi="Calibri" w:cs="Calibri"/>
-          <w:i/>
-          <w:u w:val="single"/>
-        </w:rPr>
-        <w:t xml:space="preserve">Personal Programming Project </w:t>
-      </w:r>
-      <w:r>
-        <w:rPr>
-          <w:rFonts w:ascii="Calibri" w:eastAsia="Calibri" w:hAnsi="Calibri" w:cs="Calibri"/>
-          <w:b/>
-          <w:u w:val="single"/>
-        </w:rPr>
-        <w:t>Design and Publish Android App</w:t>
-      </w:r>
-    </w:p>
-    <w:p>
-      <w:pPr>
-        <w:numPr>
-          <w:ilvl w:val="0"/>
-          <w:numId w:val="3"/>
-        </w:numPr>
-        <w:spacing w:after="100" w:line="240" w:lineRule="auto"/>
-        <w:ind w:left="1440" w:hanging="360"/>
-        <w:rPr>
-          <w:rFonts w:ascii="Calibri" w:eastAsia="Calibri" w:hAnsi="Calibri" w:cs="Calibri"/>
-        </w:rPr>
-      </w:pPr>
-      <w:r>
-        <w:rPr>
-          <w:rFonts w:ascii="Calibri" w:eastAsia="Calibri" w:hAnsi="Calibri" w:cs="Calibri"/>
-        </w:rPr>
-        <w:t>App’s name: WhatToDo?? (available for free on google app market)</w:t>
-      </w:r>
-    </w:p>
-    <w:p>
-      <w:pPr>
-        <w:numPr>
-          <w:ilvl w:val="0"/>
-          <w:numId w:val="3"/>
-        </w:numPr>
-        <w:spacing w:after="100" w:line="240" w:lineRule="auto"/>
-        <w:ind w:left="1440" w:hanging="360"/>
-        <w:rPr>
-          <w:rFonts w:ascii="Calibri" w:eastAsia="Calibri" w:hAnsi="Calibri" w:cs="Calibri"/>
-        </w:rPr>
-      </w:pPr>
-      <w:r>
-        <w:rPr>
-          <w:rFonts w:ascii="Calibri" w:eastAsia="Calibri" w:hAnsi="Calibri" w:cs="Calibri"/>
-        </w:rPr>
-        <w:t>Designed to take user input on activities you may wish to do</w:t>
-      </w:r>
-    </w:p>
-    <w:p>
-      <w:pPr>
-        <w:numPr>
-          <w:ilvl w:val="0"/>
-          <w:numId w:val="3"/>
-        </w:numPr>
-        <w:spacing w:after="100" w:line="240" w:lineRule="auto"/>
-        <w:ind w:left="1440" w:hanging="360"/>
-        <w:rPr>
-          <w:rFonts w:ascii="Calibri" w:eastAsia="Calibri" w:hAnsi="Calibri" w:cs="Calibri"/>
-        </w:rPr>
-      </w:pPr>
-      <w:r>
-        <w:rPr>
-          <w:rFonts w:ascii="Calibri" w:eastAsia="Calibri" w:hAnsi="Calibri" w:cs="Calibri"/>
-        </w:rPr>
-        <w:lastRenderedPageBreak/>
-        <w:t>Outputs a random suggestion from stored possibilities (the objective is to simplify the decision process)</w:t>
-      </w:r>
-    </w:p>
-    <w:p>
-      <w:pPr>
-        <w:spacing w:after="100" w:line="240" w:lineRule="auto"/>
-        <w:rPr>
-          <w:rFonts w:ascii="Calibri" w:eastAsia="Calibri" w:hAnsi="Calibri" w:cs="Calibri"/>
-          <w:b/>
-        </w:rPr>
-      </w:pPr>
-      <w:r>
-        <w:rPr>
-          <w:rFonts w:ascii="Calibri" w:eastAsia="Calibri" w:hAnsi="Calibri" w:cs="Calibri"/>
-        </w:rPr>
-        <w:t>2011-2012</w:t>
-      </w:r>
-      <w:r>
-        <w:rPr>
-          <w:rFonts w:ascii="Calibri" w:eastAsia="Calibri" w:hAnsi="Calibri" w:cs="Calibri"/>
-        </w:rPr>
-        <w:tab/>
-      </w:r>
-      <w:r>
-        <w:rPr>
-          <w:rFonts w:ascii="Calibri" w:eastAsia="Calibri" w:hAnsi="Calibri" w:cs="Calibri"/>
-          <w:i/>
-          <w:u w:val="single"/>
-        </w:rPr>
-        <w:t xml:space="preserve">Engineering Student/ Project Manager </w:t>
-      </w:r>
-      <w:r>
-        <w:rPr>
-          <w:rFonts w:ascii="Calibri" w:eastAsia="Calibri" w:hAnsi="Calibri" w:cs="Calibri"/>
-          <w:b/>
-          <w:u w:val="single"/>
-        </w:rPr>
-        <w:t>Electrical Guitar Design and Manufacturing</w:t>
-      </w:r>
-    </w:p>
-    <w:p>
-      <w:pPr>
-        <w:spacing w:after="100" w:line="240" w:lineRule="auto"/>
-        <w:ind w:left="432"/>
-        <w:rPr>
-          <w:rFonts w:ascii="Calibri" w:eastAsia="Calibri" w:hAnsi="Calibri" w:cs="Calibri"/>
-        </w:rPr>
-      </w:pPr>
-      <w:r>
-        <w:rPr>
-          <w:rFonts w:ascii="Calibri" w:eastAsia="Calibri" w:hAnsi="Calibri" w:cs="Calibri"/>
-          <w:b/>
-        </w:rPr>
-        <w:tab/>
-      </w:r>
-      <w:r>
-        <w:rPr>
-          <w:rFonts w:ascii="Calibri" w:eastAsia="Calibri" w:hAnsi="Calibri" w:cs="Calibri"/>
-          <w:b/>
-        </w:rPr>
-        <w:tab/>
-      </w:r>
-      <w:r>
-        <w:rPr>
-          <w:rFonts w:ascii="Calibri" w:eastAsia="Calibri" w:hAnsi="Calibri" w:cs="Calibri"/>
-        </w:rPr>
-        <w:t>Centerville High School, Centerville, OH</w:t>
-      </w:r>
-    </w:p>
-    <w:p>
-      <w:pPr>
-        <w:numPr>
-          <w:ilvl w:val="0"/>
-          <w:numId w:val="4"/>
-        </w:numPr>
-        <w:spacing w:after="100" w:line="240" w:lineRule="auto"/>
-        <w:ind w:left="1512" w:hanging="360"/>
-        <w:rPr>
-          <w:rFonts w:ascii="Calibri" w:eastAsia="Calibri" w:hAnsi="Calibri" w:cs="Calibri"/>
-        </w:rPr>
-      </w:pPr>
-      <w:r>
-        <w:rPr>
-          <w:rFonts w:ascii="Calibri" w:eastAsia="Calibri" w:hAnsi="Calibri" w:cs="Calibri"/>
-        </w:rPr>
-        <w:t>Responsible for designing guitar body in auto-cad as well as researching possible designs</w:t>
-      </w:r>
-    </w:p>
-    <w:p>
-      <w:pPr>
-        <w:numPr>
-          <w:ilvl w:val="0"/>
-          <w:numId w:val="4"/>
-        </w:numPr>
-        <w:spacing w:after="100" w:line="240" w:lineRule="auto"/>
-        <w:ind w:left="1512" w:hanging="360"/>
-        <w:rPr>
-          <w:rFonts w:ascii="Calibri" w:eastAsia="Calibri" w:hAnsi="Calibri" w:cs="Calibri"/>
-        </w:rPr>
-      </w:pPr>
-      <w:r>
-        <w:rPr>
-          <w:rFonts w:ascii="Calibri" w:eastAsia="Calibri" w:hAnsi="Calibri" w:cs="Calibri"/>
-        </w:rPr>
-        <w:t>Collaborated on a guitar template system that resulted in effective use of time and manufacturing</w:t>
-      </w:r>
-    </w:p>
-    <w:p>
-      <w:pPr>
-        <w:numPr>
-          <w:ilvl w:val="0"/>
-          <w:numId w:val="4"/>
-        </w:numPr>
-        <w:spacing w:after="100" w:line="240" w:lineRule="auto"/>
-        <w:ind w:left="1512" w:hanging="360"/>
-        <w:rPr>
-          <w:rFonts w:ascii="Calibri" w:eastAsia="Calibri" w:hAnsi="Calibri" w:cs="Calibri"/>
-        </w:rPr>
-      </w:pPr>
-      <w:r>
-        <w:rPr>
-          <w:rFonts w:ascii="Calibri" w:eastAsia="Calibri" w:hAnsi="Calibri" w:cs="Calibri"/>
-        </w:rPr>
-        <w:t>Manufactured the body of an electrical guitar through the use of power tools such as a router</w:t>
-      </w:r>
-    </w:p>
-    <w:p>
-      <w:pPr>
-        <w:numPr>
-          <w:ilvl w:val="0"/>
-          <w:numId w:val="4"/>
-        </w:numPr>
-        <w:spacing w:after="100" w:line="240" w:lineRule="auto"/>
-        <w:ind w:left="1512" w:hanging="360"/>
-        <w:rPr>
-          <w:rFonts w:ascii="Calibri" w:eastAsia="Calibri" w:hAnsi="Calibri" w:cs="Calibri"/>
-        </w:rPr>
-      </w:pPr>
-      <w:r>
-        <w:rPr>
-          <w:rFonts w:ascii="Calibri" w:eastAsia="Calibri" w:hAnsi="Calibri" w:cs="Calibri"/>
-        </w:rPr>
-        <w:t>Fixed, soldered, and completely connected the internal electrical circuits for audio output</w:t>
-      </w:r>
-    </w:p>
-    <w:p>
-      <w:pPr>
-        <w:spacing w:after="100" w:line="240" w:lineRule="auto"/>
-        <w:rPr>
-          <w:rFonts w:ascii="Calibri" w:eastAsia="Calibri" w:hAnsi="Calibri" w:cs="Calibri"/>
-          <w:b/>
-        </w:rPr>
-      </w:pPr>
-      <w:r>
-        <w:rPr>
-          <w:rFonts w:ascii="Calibri" w:eastAsia="Calibri" w:hAnsi="Calibri" w:cs="Calibri"/>
-        </w:rPr>
-        <w:t xml:space="preserve">2011- 2012        </w:t>
-      </w:r>
-      <w:r>
-        <w:rPr>
-          <w:rFonts w:ascii="Calibri" w:eastAsia="Calibri" w:hAnsi="Calibri" w:cs="Calibri"/>
-          <w:i/>
-          <w:u w:val="single"/>
-        </w:rPr>
-        <w:t>Engineering Student/ Project Manager</w:t>
-      </w:r>
-      <w:r>
-        <w:rPr>
-          <w:rFonts w:ascii="Calibri" w:eastAsia="Calibri" w:hAnsi="Calibri" w:cs="Calibri"/>
-          <w:b/>
-          <w:u w:val="single"/>
-        </w:rPr>
-        <w:t xml:space="preserve"> Robot Design and Battle Competition</w:t>
-      </w:r>
-    </w:p>
-    <w:p>
-      <w:pPr>
-        <w:spacing w:after="100" w:line="240" w:lineRule="auto"/>
-        <w:ind w:left="720" w:firstLine="720"/>
-        <w:rPr>
-          <w:rFonts w:ascii="Calibri" w:eastAsia="Calibri" w:hAnsi="Calibri" w:cs="Calibri"/>
-        </w:rPr>
-      </w:pPr>
-      <w:r>
-        <w:rPr>
-          <w:rFonts w:ascii="Calibri" w:eastAsia="Calibri" w:hAnsi="Calibri" w:cs="Calibri"/>
-        </w:rPr>
-        <w:t>Centerville High School, Centerville, OH</w:t>
-      </w:r>
-    </w:p>
-    <w:p>
-      <w:pPr>
-        <w:numPr>
-          <w:ilvl w:val="0"/>
-          <w:numId w:val="5"/>
-        </w:numPr>
-        <w:spacing w:after="100" w:line="240" w:lineRule="auto"/>
-        <w:ind w:left="1512" w:hanging="360"/>
-        <w:rPr>
-          <w:rFonts w:ascii="Calibri" w:eastAsia="Calibri" w:hAnsi="Calibri" w:cs="Calibri"/>
-        </w:rPr>
-      </w:pPr>
-      <w:r>
-        <w:rPr>
-          <w:rFonts w:ascii="Calibri" w:eastAsia="Calibri" w:hAnsi="Calibri" w:cs="Calibri"/>
-        </w:rPr>
-        <w:t>Responsible for making sure the team met the work schedule and was prepared for competition</w:t>
-      </w:r>
-    </w:p>
-    <w:p>
-      <w:pPr>
-        <w:numPr>
-          <w:ilvl w:val="0"/>
-          <w:numId w:val="5"/>
-        </w:numPr>
-        <w:spacing w:after="100" w:line="240" w:lineRule="auto"/>
-        <w:ind w:left="1512" w:hanging="360"/>
-        <w:rPr>
-          <w:rFonts w:ascii="Calibri" w:eastAsia="Calibri" w:hAnsi="Calibri" w:cs="Calibri"/>
-        </w:rPr>
-      </w:pPr>
-      <w:r>
-        <w:rPr>
-          <w:rFonts w:ascii="Calibri" w:eastAsia="Calibri" w:hAnsi="Calibri" w:cs="Calibri"/>
-        </w:rPr>
-        <w:t>Designed and enhanced a Robot that would battle others through a remote control</w:t>
-      </w:r>
-    </w:p>
-    <w:p>
-      <w:pPr>
-        <w:spacing w:after="100" w:line="240" w:lineRule="auto"/>
-        <w:rPr>
-          <w:rFonts w:ascii="Calibri" w:eastAsia="Calibri" w:hAnsi="Calibri" w:cs="Calibri"/>
-          <w:b/>
-          <w:u w:val="single"/>
-        </w:rPr>
-      </w:pPr>
-      <w:r>
-        <w:rPr>
-          <w:rFonts w:ascii="Calibri" w:eastAsia="Calibri" w:hAnsi="Calibri" w:cs="Calibri"/>
-          <w:b/>
-          <w:u w:val="single"/>
-        </w:rPr>
-        <w:t>Activities/Awards</w:t>
-      </w:r>
-    </w:p>
-    <w:p>
-      <w:pPr>
-        <w:spacing w:after="100" w:line="240" w:lineRule="auto"/>
-        <w:rPr>
-          <w:rFonts w:ascii="Calibri" w:eastAsia="Calibri" w:hAnsi="Calibri" w:cs="Calibri"/>
-        </w:rPr>
-      </w:pPr>
-      <w:r>
-        <w:rPr>
-          <w:rFonts w:ascii="Calibri" w:eastAsia="Calibri" w:hAnsi="Calibri" w:cs="Calibri"/>
-        </w:rPr>
-        <w:t>University of Cincinnati:</w:t>
-      </w:r>
-    </w:p>
-    <w:p>
-      <w:pPr>
-        <w:numPr>
-          <w:ilvl w:val="0"/>
-          <w:numId w:val="6"/>
-        </w:numPr>
-        <w:spacing w:after="100" w:line="240" w:lineRule="auto"/>
-        <w:ind w:left="1440" w:hanging="360"/>
-        <w:rPr>
-          <w:rFonts w:ascii="Calibri" w:eastAsia="Calibri" w:hAnsi="Calibri" w:cs="Calibri"/>
-        </w:rPr>
-      </w:pPr>
-      <w:r>
-        <w:rPr>
-          <w:rFonts w:ascii="Calibri" w:eastAsia="Calibri" w:hAnsi="Calibri" w:cs="Calibri"/>
-        </w:rPr>
-        <w:t>Dean’s List 1</w:t>
-      </w:r>
-      <w:r>
-        <w:rPr>
-          <w:rFonts w:ascii="Calibri" w:eastAsia="Calibri" w:hAnsi="Calibri" w:cs="Calibri"/>
-          <w:vertAlign w:val="superscript"/>
-        </w:rPr>
-        <w:t>st</w:t>
-      </w:r>
-      <w:r>
-        <w:rPr>
-          <w:rFonts w:ascii="Calibri" w:eastAsia="Calibri" w:hAnsi="Calibri" w:cs="Calibri"/>
-        </w:rPr>
-        <w:t xml:space="preserve"> , 2</w:t>
-      </w:r>
-      <w:r>
-        <w:rPr>
-          <w:rFonts w:ascii="Calibri" w:eastAsia="Calibri" w:hAnsi="Calibri" w:cs="Calibri"/>
-          <w:vertAlign w:val="superscript"/>
-        </w:rPr>
-        <w:t>nd</w:t>
-      </w:r>
-      <w:r>
-        <w:rPr>
-          <w:rFonts w:ascii="Calibri" w:eastAsia="Calibri" w:hAnsi="Calibri" w:cs="Calibri"/>
-        </w:rPr>
-        <w:t xml:space="preserve"> , 4</w:t>
-      </w:r>
-      <w:r>
-        <w:rPr>
-          <w:rFonts w:ascii="Calibri" w:eastAsia="Calibri" w:hAnsi="Calibri" w:cs="Calibri"/>
-          <w:vertAlign w:val="superscript"/>
-        </w:rPr>
-        <w:t>th</w:t>
-      </w:r>
-      <w:r>
-        <w:rPr>
-          <w:rFonts w:ascii="Calibri" w:eastAsia="Calibri" w:hAnsi="Calibri" w:cs="Calibri"/>
-        </w:rPr>
-        <w:t>,</w:t>
-      </w:r>
-      <w:r>
-        <w:rPr>
-          <w:rFonts w:ascii="Calibri" w:eastAsia="Calibri" w:hAnsi="Calibri" w:cs="Calibri"/>
-        </w:rPr>
-        <w:t xml:space="preserve"> and 5</w:t>
-      </w:r>
-      <w:r>
-        <w:rPr>
-          <w:rFonts w:ascii="Calibri" w:eastAsia="Calibri" w:hAnsi="Calibri" w:cs="Calibri"/>
-          <w:vertAlign w:val="superscript"/>
-        </w:rPr>
-        <w:t>th</w:t>
-      </w:r>
-      <w:r>
-        <w:rPr>
-          <w:rFonts w:ascii="Calibri" w:eastAsia="Calibri" w:hAnsi="Calibri" w:cs="Calibri"/>
-        </w:rPr>
-        <w:t xml:space="preserve"> </w:t>
-      </w:r>
-      <w:r>
-        <w:rPr>
-          <w:rFonts w:ascii="Calibri" w:eastAsia="Calibri" w:hAnsi="Calibri" w:cs="Calibri"/>
-        </w:rPr>
-        <w:t>semesters in Computer Engineering</w:t>
-      </w:r>
-    </w:p>
-    <w:p>
-      <w:pPr>
-        <w:numPr>
-          <w:ilvl w:val="0"/>
-          <w:numId w:val="6"/>
-        </w:numPr>
-        <w:spacing w:after="100" w:line="240" w:lineRule="auto"/>
-        <w:ind w:left="1440" w:hanging="360"/>
-        <w:rPr>
-          <w:rFonts w:ascii="Calibri" w:eastAsia="Calibri" w:hAnsi="Calibri" w:cs="Calibri"/>
-        </w:rPr>
-      </w:pPr>
-      <w:r>
-        <w:rPr>
-          <w:rFonts w:ascii="Calibri" w:eastAsia="Calibri" w:hAnsi="Calibri" w:cs="Calibri"/>
-        </w:rPr>
-        <w:t>National Society of Collegiate Scholars</w:t>
-      </w:r>
-    </w:p>
-    <w:p>
-      <w:pPr>
-        <w:numPr>
-          <w:ilvl w:val="0"/>
-          <w:numId w:val="6"/>
-        </w:numPr>
-        <w:spacing w:after="100" w:line="240" w:lineRule="auto"/>
-        <w:ind w:left="1440" w:hanging="360"/>
-        <w:rPr>
-          <w:rFonts w:ascii="Calibri" w:eastAsia="Calibri" w:hAnsi="Calibri" w:cs="Calibri"/>
-        </w:rPr>
-      </w:pPr>
-      <w:r>
-        <w:rPr>
-          <w:rFonts w:ascii="Calibri" w:eastAsia="Calibri" w:hAnsi="Calibri" w:cs="Calibri"/>
-        </w:rPr>
-        <w:t>ACM</w:t>
-      </w:r>
-    </w:p>
-    <w:p>
-      <w:pPr>
-        <w:spacing w:after="100" w:line="240" w:lineRule="auto"/>
-        <w:rPr>
-          <w:rFonts w:ascii="Calibri" w:eastAsia="Calibri" w:hAnsi="Calibri" w:cs="Calibri"/>
-        </w:rPr>
-      </w:pPr>
-      <w:r>
-        <w:rPr>
-          <w:rFonts w:ascii="Calibri" w:eastAsia="Calibri" w:hAnsi="Calibri" w:cs="Calibri"/>
-        </w:rPr>
-        <w:t xml:space="preserve">High School: </w:t>
-      </w:r>
-      <w:r>
-        <w:rPr>
-          <w:rFonts w:ascii="Calibri" w:eastAsia="Calibri" w:hAnsi="Calibri" w:cs="Calibri"/>
-        </w:rPr>
-        <w:tab/>
-      </w:r>
-    </w:p>
-    <w:p>
-      <w:pPr>
-        <w:numPr>
-          <w:ilvl w:val="0"/>
-          <w:numId w:val="7"/>
-        </w:numPr>
-        <w:spacing w:after="100" w:line="240" w:lineRule="auto"/>
-        <w:ind w:left="1440" w:hanging="360"/>
-        <w:rPr>
-          <w:rFonts w:ascii="Calibri" w:eastAsia="Calibri" w:hAnsi="Calibri" w:cs="Calibri"/>
-        </w:rPr>
-      </w:pPr>
-      <w:r>
-        <w:rPr>
-          <w:rFonts w:ascii="Calibri" w:eastAsia="Calibri" w:hAnsi="Calibri" w:cs="Calibri"/>
-        </w:rPr>
-        <w:t>Eagle Scout of Boy Scout Troop 316 Centerville, OH</w:t>
-      </w:r>
-    </w:p>
-    <w:p>
-      <w:pPr>
-        <w:numPr>
-          <w:ilvl w:val="0"/>
-          <w:numId w:val="7"/>
-        </w:numPr>
-        <w:spacing w:after="100" w:line="240" w:lineRule="auto"/>
-        <w:ind w:left="1440" w:hanging="360"/>
-        <w:rPr>
-          <w:rFonts w:ascii="Calibri" w:eastAsia="Calibri" w:hAnsi="Calibri" w:cs="Calibri"/>
-        </w:rPr>
-      </w:pPr>
-      <w:r>
-        <w:rPr>
-          <w:rFonts w:ascii="Calibri" w:eastAsia="Calibri" w:hAnsi="Calibri" w:cs="Calibri"/>
-        </w:rPr>
-        <w:t>National Honors Society member</w:t>
-      </w:r>
-    </w:p>
-    <w:p>
-      <w:pPr>
-        <w:numPr>
-          <w:ilvl w:val="0"/>
-          <w:numId w:val="7"/>
-        </w:numPr>
-        <w:spacing w:after="100" w:line="240" w:lineRule="auto"/>
-        <w:ind w:left="1440" w:hanging="360"/>
-        <w:rPr>
-          <w:rFonts w:ascii="Calibri" w:eastAsia="Calibri" w:hAnsi="Calibri" w:cs="Calibri"/>
-        </w:rPr>
-      </w:pPr>
-      <w:r>
-        <w:rPr>
-          <w:rFonts w:ascii="Calibri" w:eastAsia="Calibri" w:hAnsi="Calibri" w:cs="Calibri"/>
-        </w:rPr>
-        <w:t>Centerville Jazz (Marching) Band, Centerville Winter Drumline, and Jazz Band</w:t>
-      </w:r>
-    </w:p>
-    <w:p>
-      <w:pPr>
-        <w:spacing w:after="100" w:line="240" w:lineRule="auto"/>
-        <w:rPr>
-          <w:rFonts w:ascii="Calibri" w:eastAsia="Calibri" w:hAnsi="Calibri" w:cs="Calibri"/>
-          <w:b/>
-          <w:u w:val="single"/>
-        </w:rPr>
-      </w:pPr>
-      <w:r>
-        <w:rPr>
-          <w:rFonts w:ascii="Calibri" w:eastAsia="Calibri" w:hAnsi="Calibri" w:cs="Calibri"/>
-          <w:b/>
-          <w:u w:val="single"/>
-        </w:rPr>
-        <w:t>Other Work Experience</w:t>
-      </w:r>
-    </w:p>
-    <w:p>
-      <w:pPr>
-        <w:spacing w:after="100" w:line="240" w:lineRule="auto"/>
-        <w:rPr>
-          <w:rFonts w:ascii="Calibri" w:eastAsia="Calibri" w:hAnsi="Calibri" w:cs="Calibri"/>
-          <w:b/>
-        </w:rPr>
-      </w:pPr>
-      <w:r>
-        <w:rPr>
-          <w:rFonts w:ascii="Calibri" w:eastAsia="Calibri" w:hAnsi="Calibri" w:cs="Calibri"/>
-        </w:rPr>
-        <w:t>2012</w:t>
-      </w:r>
-      <w:r>
-        <w:rPr>
-          <w:rFonts w:ascii="Calibri" w:eastAsia="Calibri" w:hAnsi="Calibri" w:cs="Calibri"/>
-        </w:rPr>
-        <w:tab/>
-      </w:r>
-      <w:r>
-        <w:rPr>
-          <w:rFonts w:ascii="Calibri" w:eastAsia="Calibri" w:hAnsi="Calibri" w:cs="Calibri"/>
-        </w:rPr>
-        <w:tab/>
-      </w:r>
-      <w:r>
-        <w:rPr>
-          <w:rFonts w:ascii="Calibri" w:eastAsia="Calibri" w:hAnsi="Calibri" w:cs="Calibri"/>
-          <w:b/>
-        </w:rPr>
-        <w:t>Papa John’s Delivery Driver</w:t>
-      </w:r>
-    </w:p>
-    <w:p>
-      <w:pPr>
-        <w:spacing w:after="100" w:line="240" w:lineRule="auto"/>
-        <w:ind w:left="432"/>
-        <w:rPr>
-          <w:rFonts w:ascii="Calibri" w:eastAsia="Calibri" w:hAnsi="Calibri" w:cs="Calibri"/>
-          <w:i/>
-        </w:rPr>
-      </w:pPr>
-      <w:r>
-        <w:rPr>
-          <w:rFonts w:ascii="Calibri" w:eastAsia="Calibri" w:hAnsi="Calibri" w:cs="Calibri"/>
-          <w:b/>
-        </w:rPr>
-        <w:tab/>
-      </w:r>
-      <w:r>
-        <w:rPr>
-          <w:rFonts w:ascii="Calibri" w:eastAsia="Calibri" w:hAnsi="Calibri" w:cs="Calibri"/>
-          <w:b/>
-        </w:rPr>
-        <w:tab/>
-      </w:r>
-      <w:r>
-        <w:rPr>
-          <w:rFonts w:ascii="Calibri" w:eastAsia="Calibri" w:hAnsi="Calibri" w:cs="Calibri"/>
-          <w:b/>
-        </w:rPr>
-        <w:tab/>
-      </w:r>
-      <w:r>
-        <w:rPr>
-          <w:rFonts w:ascii="Calibri" w:eastAsia="Calibri" w:hAnsi="Calibri" w:cs="Calibri"/>
-        </w:rPr>
-        <w:t>Papa Johns, West Franklin Street, Centerville, OH 45459</w:t>
-      </w:r>
-    </w:p>
-    <w:p>
-      <w:pPr>
-        <w:spacing w:after="100" w:line="240" w:lineRule="auto"/>
-        <w:rPr>
-          <w:rFonts w:ascii="Calibri" w:eastAsia="Calibri" w:hAnsi="Calibri" w:cs="Calibri"/>
-          <w:b/>
-        </w:rPr>
-      </w:pPr>
-      <w:r>
-        <w:rPr>
-          <w:rFonts w:ascii="Calibri" w:eastAsia="Calibri" w:hAnsi="Calibri" w:cs="Calibri"/>
-        </w:rPr>
-        <w:t>2013</w:t>
-      </w:r>
-      <w:r>
-        <w:rPr>
-          <w:rFonts w:ascii="Calibri" w:eastAsia="Calibri" w:hAnsi="Calibri" w:cs="Calibri"/>
-        </w:rPr>
-        <w:tab/>
-      </w:r>
-      <w:r>
-        <w:rPr>
-          <w:rFonts w:ascii="Calibri" w:eastAsia="Calibri" w:hAnsi="Calibri" w:cs="Calibri"/>
-        </w:rPr>
-        <w:tab/>
-      </w:r>
-      <w:r>
-        <w:rPr>
-          <w:rFonts w:ascii="Calibri" w:eastAsia="Calibri" w:hAnsi="Calibri" w:cs="Calibri"/>
-          <w:b/>
-        </w:rPr>
-        <w:t>Menards Garden Center Team Member</w:t>
-      </w:r>
-    </w:p>
-    <w:p>
-      <w:pPr>
-        <w:spacing w:after="100" w:line="240" w:lineRule="auto"/>
-        <w:ind w:left="432"/>
-        <w:rPr>
-          <w:rFonts w:ascii="Calibri" w:eastAsia="Calibri" w:hAnsi="Calibri" w:cs="Calibri"/>
-        </w:rPr>
-      </w:pPr>
-      <w:r>
-        <w:rPr>
-          <w:rFonts w:ascii="Calibri" w:eastAsia="Calibri" w:hAnsi="Calibri" w:cs="Calibri"/>
-          <w:b/>
-        </w:rPr>
-        <w:tab/>
-      </w:r>
-      <w:r>
-        <w:rPr>
-          <w:rFonts w:ascii="Calibri" w:eastAsia="Calibri" w:hAnsi="Calibri" w:cs="Calibri"/>
-          <w:b/>
-        </w:rPr>
-        <w:tab/>
-      </w:r>
-      <w:r>
-        <w:rPr>
-          <w:rFonts w:ascii="Calibri" w:eastAsia="Calibri" w:hAnsi="Calibri" w:cs="Calibri"/>
-          <w:b/>
-        </w:rPr>
-        <w:tab/>
-      </w:r>
-      <w:r>
-        <w:rPr>
-          <w:rFonts w:ascii="Calibri" w:eastAsia="Calibri" w:hAnsi="Calibri" w:cs="Calibri"/>
-        </w:rPr>
-        <w:t>Menards, 8480 Springboro Pike, Miamisburg, OH 45342</w:t>
-      </w:r>
-    </w:p>
-    <w:p>
-      <w:pPr>
-        <w:spacing w:after="100" w:line="240" w:lineRule="auto"/>
-        <w:rPr>
-          <w:rFonts w:ascii="Calibri" w:eastAsia="Calibri" w:hAnsi="Calibri" w:cs="Calibri"/>
-        </w:rPr>
-      </w:pPr>
     </w:p>
     <w:sectPr>
       <w:pgSz w:w="12240" w:h="15840"/>

</xml_diff>

<commit_message>
update overall resume for textron work
</commit_message>
<xml_diff>
--- a/Resources/Resume.docx
+++ b/Resources/Resume.docx
@@ -1,6 +1,6 @@
 
 <file path=word/document.xml><?xml version="1.0" encoding="utf-8"?>
-<w:document xmlns:wpc="http://schemas.microsoft.com/office/word/2010/wordprocessingCanvas" xmlns:mc="http://schemas.openxmlformats.org/markup-compatibility/2006" xmlns:o="urn:schemas-microsoft-com:office:office" xmlns:r="http://schemas.openxmlformats.org/officeDocument/2006/relationships" xmlns:m="http://schemas.openxmlformats.org/officeDocument/2006/math" xmlns:v="urn:schemas-microsoft-com:vml" xmlns:wp14="http://schemas.microsoft.com/office/word/2010/wordprocessingDrawing" xmlns:wp="http://schemas.openxmlformats.org/drawingml/2006/wordprocessingDrawing" xmlns:w10="urn:schemas-microsoft-com:office:word" xmlns:w="http://schemas.openxmlformats.org/wordprocessingml/2006/main" xmlns:w14="http://schemas.microsoft.com/office/word/2010/wordml" xmlns:w15="http://schemas.microsoft.com/office/word/2012/wordml" xmlns:wpg="http://schemas.microsoft.com/office/word/2010/wordprocessingGroup" xmlns:wpi="http://schemas.microsoft.com/office/word/2010/wordprocessingInk" xmlns:wne="http://schemas.microsoft.com/office/word/2006/wordml" xmlns:wps="http://schemas.microsoft.com/office/word/2010/wordprocessingShape" mc:Ignorable="w14 w15 wp14">
+<w:document xmlns:wpc="http://schemas.microsoft.com/office/word/2010/wordprocessingCanvas" xmlns:cx="http://schemas.microsoft.com/office/drawing/2014/chartex" xmlns:cx1="http://schemas.microsoft.com/office/drawing/2015/9/8/chartex" xmlns:cx2="http://schemas.microsoft.com/office/drawing/2015/10/21/chartex" xmlns:mc="http://schemas.openxmlformats.org/markup-compatibility/2006" xmlns:o="urn:schemas-microsoft-com:office:office" xmlns:r="http://schemas.openxmlformats.org/officeDocument/2006/relationships" xmlns:m="http://schemas.openxmlformats.org/officeDocument/2006/math" xmlns:v="urn:schemas-microsoft-com:vml" xmlns:wp14="http://schemas.microsoft.com/office/word/2010/wordprocessingDrawing" xmlns:wp="http://schemas.openxmlformats.org/drawingml/2006/wordprocessingDrawing" xmlns:w10="urn:schemas-microsoft-com:office:word" xmlns:w="http://schemas.openxmlformats.org/wordprocessingml/2006/main" xmlns:w14="http://schemas.microsoft.com/office/word/2010/wordml" xmlns:w15="http://schemas.microsoft.com/office/word/2012/wordml" xmlns:w16se="http://schemas.microsoft.com/office/word/2015/wordml/symex" xmlns:wpg="http://schemas.microsoft.com/office/word/2010/wordprocessingGroup" xmlns:wpi="http://schemas.microsoft.com/office/word/2010/wordprocessingInk" xmlns:wne="http://schemas.microsoft.com/office/word/2006/wordml" xmlns:wps="http://schemas.microsoft.com/office/word/2010/wordprocessingShape" mc:Ignorable="w14 w15 w16se wp14">
   <w:body>
     <w:p>
       <w:pPr>
@@ -423,7 +423,7 @@
         <w:rPr>
           <w:rFonts w:ascii="Calibri" w:eastAsia="Calibri" w:hAnsi="Calibri" w:cs="Calibri"/>
         </w:rPr>
-        <w:t>411</w:t>
+        <w:t>501</w:t>
       </w:r>
       <w:r>
         <w:rPr>
@@ -473,13 +473,7 @@
         <w:rPr>
           <w:rFonts w:ascii="Calibri" w:eastAsia="Calibri" w:hAnsi="Calibri" w:cs="Calibri"/>
         </w:rPr>
-        <w:t xml:space="preserve">C#/ </w:t>
-      </w:r>
-      <w:r>
-        <w:rPr>
-          <w:rFonts w:ascii="Calibri" w:eastAsia="Calibri" w:hAnsi="Calibri" w:cs="Calibri"/>
-        </w:rPr>
-        <w:t>HTML/ JavaScript/ CSS</w:t>
+        <w:t>.NET</w:t>
       </w:r>
       <w:r>
         <w:rPr>
@@ -493,6 +487,12 @@
         </w:rPr>
         <w:t>C++/ Java</w:t>
       </w:r>
+      <w:r>
+        <w:rPr>
+          <w:rFonts w:ascii="Calibri" w:eastAsia="Calibri" w:hAnsi="Calibri" w:cs="Calibri"/>
+        </w:rPr>
+        <w:t>/ Bash/ Golang</w:t>
+      </w:r>
     </w:p>
     <w:p>
       <w:pPr>
@@ -511,7 +511,19 @@
         <w:rPr>
           <w:rFonts w:ascii="Calibri" w:eastAsia="Calibri" w:hAnsi="Calibri" w:cs="Calibri"/>
         </w:rPr>
-        <w:t>Frameworks/ libraries: knockout.js/ backbone.js/ j</w:t>
+        <w:t xml:space="preserve">Frameworks/ libraries: </w:t>
+      </w:r>
+      <w:r>
+        <w:rPr>
+          <w:rFonts w:ascii="Calibri" w:eastAsia="Calibri" w:hAnsi="Calibri" w:cs="Calibri"/>
+        </w:rPr>
+        <w:t xml:space="preserve">Qt/ </w:t>
+      </w:r>
+      <w:r>
+        <w:rPr>
+          <w:rFonts w:ascii="Calibri" w:eastAsia="Calibri" w:hAnsi="Calibri" w:cs="Calibri"/>
+        </w:rPr>
+        <w:t>knockout.js/ backbone.js/ j</w:t>
       </w:r>
       <w:r>
         <w:rPr>
@@ -543,7 +555,19 @@
         <w:rPr>
           <w:rFonts w:ascii="Calibri" w:eastAsia="Calibri" w:hAnsi="Calibri" w:cs="Calibri"/>
         </w:rPr>
-        <w:t>Supplemental Languages/ SDKs: Python/ Matlab/ Android</w:t>
+        <w:t xml:space="preserve">Supplemental Languages/ SDKs: Python/ </w:t>
+      </w:r>
+      <w:r>
+        <w:rPr>
+          <w:rFonts w:ascii="Calibri" w:eastAsia="Calibri" w:hAnsi="Calibri" w:cs="Calibri"/>
+        </w:rPr>
+        <w:t xml:space="preserve">Batch/ Powershell/ </w:t>
+      </w:r>
+      <w:r>
+        <w:rPr>
+          <w:rFonts w:ascii="Calibri" w:eastAsia="Calibri" w:hAnsi="Calibri" w:cs="Calibri"/>
+        </w:rPr>
+        <w:t>Matlab/ Android</w:t>
       </w:r>
       <w:r>
         <w:rPr>
@@ -551,6 +575,12 @@
         </w:rPr>
         <w:t>/ C/ Arduino</w:t>
       </w:r>
+      <w:r>
+        <w:rPr>
+          <w:rFonts w:ascii="Calibri" w:eastAsia="Calibri" w:hAnsi="Calibri" w:cs="Calibri"/>
+        </w:rPr>
+        <w:t xml:space="preserve">/ </w:t>
+      </w:r>
     </w:p>
     <w:p>
       <w:pPr>
@@ -613,6 +643,18 @@
         </w:rPr>
         <w:t>/ Arduino</w:t>
       </w:r>
+      <w:r>
+        <w:rPr>
+          <w:rFonts w:ascii="Calibri" w:eastAsia="Calibri" w:hAnsi="Calibri" w:cs="Calibri"/>
+        </w:rPr>
+        <w:t>/ Qt</w:t>
+      </w:r>
+      <w:r>
+        <w:rPr>
+          <w:rFonts w:ascii="Calibri" w:eastAsia="Calibri" w:hAnsi="Calibri" w:cs="Calibri"/>
+        </w:rPr>
+        <w:t xml:space="preserve"> Creator</w:t>
+      </w:r>
     </w:p>
     <w:p>
       <w:pPr>
@@ -636,19 +678,13 @@
         <w:rPr>
           <w:rFonts w:ascii="Calibri" w:eastAsia="Calibri" w:hAnsi="Calibri" w:cs="Calibri"/>
         </w:rPr>
-        <w:t>/ 7/ XP, Li</w:t>
-      </w:r>
-      <w:r>
-        <w:rPr>
-          <w:rFonts w:ascii="Calibri" w:eastAsia="Calibri" w:hAnsi="Calibri" w:cs="Calibri"/>
-        </w:rPr>
-        <w:t>nux Ubuntu/ Elementary OS/ Arch/</w:t>
-      </w:r>
-      <w:r>
-        <w:rPr>
-          <w:rFonts w:ascii="Calibri" w:eastAsia="Calibri" w:hAnsi="Calibri" w:cs="Calibri"/>
-        </w:rPr>
-        <w:t xml:space="preserve"> Mint</w:t>
+        <w:t xml:space="preserve">/ 7/ XP, </w:t>
+      </w:r>
+      <w:r>
+        <w:rPr>
+          <w:rFonts w:ascii="Calibri" w:eastAsia="Calibri" w:hAnsi="Calibri" w:cs="Calibri"/>
+        </w:rPr>
+        <w:t xml:space="preserve">various RedHat based linux systems, and various Debian based linux systems </w:t>
       </w:r>
     </w:p>
     <w:p>
@@ -700,6 +736,12 @@
         <w:rPr>
           <w:rFonts w:ascii="Calibri" w:eastAsia="Calibri" w:hAnsi="Calibri" w:cs="Calibri"/>
         </w:rPr>
+        <w:t xml:space="preserve">Mercurial/ </w:t>
+      </w:r>
+      <w:r>
+        <w:rPr>
+          <w:rFonts w:ascii="Calibri" w:eastAsia="Calibri" w:hAnsi="Calibri" w:cs="Calibri"/>
+        </w:rPr>
         <w:t xml:space="preserve">basic FPGA (Verilog)/ </w:t>
       </w:r>
       <w:r>
@@ -767,6 +809,130 @@
           <w:u w:val="single"/>
         </w:rPr>
         <w:t>Technical Experience</w:t>
+      </w:r>
+    </w:p>
+    <w:p>
+      <w:pPr>
+        <w:spacing w:after="100" w:line="240" w:lineRule="auto"/>
+        <w:rPr>
+          <w:rFonts w:ascii="Calibri" w:eastAsia="Calibri" w:hAnsi="Calibri" w:cs="Calibri"/>
+          <w:b/>
+        </w:rPr>
+      </w:pPr>
+      <w:r>
+        <w:rPr>
+          <w:rFonts w:ascii="Calibri" w:eastAsia="Calibri" w:hAnsi="Calibri" w:cs="Calibri"/>
+        </w:rPr>
+        <w:t>2016</w:t>
+      </w:r>
+      <w:r>
+        <w:rPr>
+          <w:rFonts w:ascii="Calibri" w:eastAsia="Calibri" w:hAnsi="Calibri" w:cs="Calibri"/>
+        </w:rPr>
+        <w:tab/>
+      </w:r>
+      <w:r>
+        <w:rPr>
+          <w:rFonts w:ascii="Calibri" w:eastAsia="Calibri" w:hAnsi="Calibri" w:cs="Calibri"/>
+        </w:rPr>
+        <w:tab/>
+      </w:r>
+      <w:r>
+        <w:rPr>
+          <w:rFonts w:ascii="Calibri" w:eastAsia="Calibri" w:hAnsi="Calibri" w:cs="Calibri"/>
+          <w:i/>
+          <w:u w:val="single"/>
+        </w:rPr>
+        <w:t xml:space="preserve">Software Engineer Co-op </w:t>
+      </w:r>
+      <w:r>
+        <w:rPr>
+          <w:rFonts w:ascii="Calibri" w:eastAsia="Calibri" w:hAnsi="Calibri" w:cs="Calibri"/>
+          <w:b/>
+          <w:u w:val="single"/>
+        </w:rPr>
+        <w:t>Developer and Engineer for Shadow Unmanned Aircraft Vehicle</w:t>
+      </w:r>
+    </w:p>
+    <w:p>
+      <w:pPr>
+        <w:spacing w:after="100" w:line="240" w:lineRule="auto"/>
+        <w:rPr>
+          <w:rFonts w:ascii="Calibri" w:eastAsia="Calibri" w:hAnsi="Calibri" w:cs="Calibri"/>
+        </w:rPr>
+      </w:pPr>
+      <w:r>
+        <w:rPr>
+          <w:rFonts w:ascii="Calibri" w:eastAsia="Calibri" w:hAnsi="Calibri" w:cs="Calibri"/>
+        </w:rPr>
+        <w:tab/>
+      </w:r>
+      <w:r>
+        <w:rPr>
+          <w:rFonts w:ascii="Calibri" w:eastAsia="Calibri" w:hAnsi="Calibri" w:cs="Calibri"/>
+        </w:rPr>
+        <w:tab/>
+        <w:t>Textron Systems Unmanned Systems, Baltimore, MD</w:t>
+      </w:r>
+    </w:p>
+    <w:p>
+      <w:pPr>
+        <w:numPr>
+          <w:ilvl w:val="0"/>
+          <w:numId w:val="2"/>
+        </w:numPr>
+        <w:spacing w:after="100" w:line="240" w:lineRule="auto"/>
+        <w:ind w:left="1440" w:hanging="360"/>
+        <w:rPr>
+          <w:rFonts w:ascii="Calibri" w:eastAsia="Calibri" w:hAnsi="Calibri" w:cs="Calibri"/>
+          <w:i/>
+        </w:rPr>
+      </w:pPr>
+      <w:r>
+        <w:rPr>
+          <w:rFonts w:ascii="Calibri" w:eastAsia="Calibri" w:hAnsi="Calibri" w:cs="Calibri"/>
+        </w:rPr>
+        <w:t>Responsible for developing and integrating software solutions relative to Red Hat Linux and Windows 7</w:t>
+      </w:r>
+    </w:p>
+    <w:p>
+      <w:pPr>
+        <w:numPr>
+          <w:ilvl w:val="0"/>
+          <w:numId w:val="2"/>
+        </w:numPr>
+        <w:spacing w:after="100" w:line="240" w:lineRule="auto"/>
+        <w:ind w:left="1440" w:hanging="360"/>
+        <w:rPr>
+          <w:rFonts w:ascii="Calibri" w:eastAsia="Calibri" w:hAnsi="Calibri" w:cs="Calibri"/>
+          <w:i/>
+        </w:rPr>
+      </w:pPr>
+      <w:r>
+        <w:rPr>
+          <w:rFonts w:ascii="Calibri" w:eastAsia="Calibri" w:hAnsi="Calibri" w:cs="Calibri"/>
+        </w:rPr>
+        <w:t>Worked with C++, batch, bash, bitbake, powershell, and python for various programs and scripts to be deployed on the Air Vehicle or Human Machine Interface</w:t>
+      </w:r>
+    </w:p>
+    <w:p>
+      <w:pPr>
+        <w:numPr>
+          <w:ilvl w:val="0"/>
+          <w:numId w:val="2"/>
+        </w:numPr>
+        <w:spacing w:after="100" w:line="240" w:lineRule="auto"/>
+        <w:ind w:left="1440" w:hanging="360"/>
+        <w:rPr>
+          <w:rFonts w:ascii="Calibri" w:eastAsia="Calibri" w:hAnsi="Calibri" w:cs="Calibri"/>
+          <w:i/>
+        </w:rPr>
+      </w:pPr>
+      <w:r>
+        <w:rPr>
+          <w:rFonts w:ascii="Calibri" w:eastAsia="Calibri" w:hAnsi="Calibri" w:cs="Calibri"/>
+        </w:rPr>
+        <w:t>Used Mercurial for version control and QTest for unit testing, as well as Spira Test, Jenkins, DOORS, and Matrix for various Software Engineering practices</w:t>
       </w:r>
     </w:p>
     <w:p>
@@ -1184,6 +1350,7 @@
         <w:rPr>
           <w:rFonts w:ascii="Calibri" w:eastAsia="Calibri" w:hAnsi="Calibri" w:cs="Calibri"/>
         </w:rPr>
+        <w:lastRenderedPageBreak/>
         <w:t>2015</w:t>
       </w:r>
       <w:r>
@@ -1204,7 +1371,162 @@
           <w:i/>
           <w:u w:val="single"/>
         </w:rPr>
-        <w:t>Computer</w:t>
+        <w:t xml:space="preserve">Computer Engineering Student </w:t>
+      </w:r>
+      <w:r>
+        <w:rPr>
+          <w:rFonts w:ascii="Calibri" w:eastAsia="Calibri" w:hAnsi="Calibri" w:cs="Calibri"/>
+          <w:b/>
+          <w:u w:val="single"/>
+        </w:rPr>
+        <w:t>Hardware Designer of Sequential and Pipelined Control Units</w:t>
+      </w:r>
+    </w:p>
+    <w:p>
+      <w:pPr>
+        <w:spacing w:after="100" w:line="240" w:lineRule="auto"/>
+        <w:rPr>
+          <w:rFonts w:ascii="Calibri" w:eastAsia="Calibri" w:hAnsi="Calibri" w:cs="Calibri"/>
+        </w:rPr>
+      </w:pPr>
+      <w:r>
+        <w:rPr>
+          <w:rFonts w:ascii="Calibri" w:eastAsia="Calibri" w:hAnsi="Calibri" w:cs="Calibri"/>
+        </w:rPr>
+        <w:tab/>
+      </w:r>
+      <w:r>
+        <w:rPr>
+          <w:rFonts w:ascii="Calibri" w:eastAsia="Calibri" w:hAnsi="Calibri" w:cs="Calibri"/>
+        </w:rPr>
+        <w:tab/>
+        <w:t>University of Cincinnati, Cincinnati, OH</w:t>
+      </w:r>
+    </w:p>
+    <w:p>
+      <w:pPr>
+        <w:numPr>
+          <w:ilvl w:val="0"/>
+          <w:numId w:val="2"/>
+        </w:numPr>
+        <w:spacing w:after="100" w:line="240" w:lineRule="auto"/>
+        <w:ind w:left="1440" w:hanging="360"/>
+        <w:rPr>
+          <w:rFonts w:ascii="Calibri" w:eastAsia="Calibri" w:hAnsi="Calibri" w:cs="Calibri"/>
+          <w:i/>
+        </w:rPr>
+      </w:pPr>
+      <w:r>
+        <w:rPr>
+          <w:rFonts w:ascii="Calibri" w:eastAsia="Calibri" w:hAnsi="Calibri" w:cs="Calibri"/>
+        </w:rPr>
+        <w:t>Responsible for designing and implementing a sequential control unit through the use of logisim</w:t>
+      </w:r>
+    </w:p>
+    <w:p>
+      <w:pPr>
+        <w:numPr>
+          <w:ilvl w:val="0"/>
+          <w:numId w:val="2"/>
+        </w:numPr>
+        <w:spacing w:after="100" w:line="240" w:lineRule="auto"/>
+        <w:ind w:left="1440" w:hanging="360"/>
+        <w:rPr>
+          <w:rFonts w:ascii="Calibri" w:eastAsia="Calibri" w:hAnsi="Calibri" w:cs="Calibri"/>
+          <w:i/>
+        </w:rPr>
+      </w:pPr>
+      <w:r>
+        <w:rPr>
+          <w:rFonts w:ascii="Calibri" w:eastAsia="Calibri" w:hAnsi="Calibri" w:cs="Calibri"/>
+        </w:rPr>
+        <w:t>Also responsible for collaborating on a design for a pipelined control unit using dyna</w:t>
+      </w:r>
+      <w:r>
+        <w:rPr>
+          <w:rFonts w:ascii="Calibri" w:eastAsia="Calibri" w:hAnsi="Calibri" w:cs="Calibri"/>
+        </w:rPr>
+        <w:t>mic branch prediction</w:t>
+      </w:r>
+    </w:p>
+    <w:p>
+      <w:pPr>
+        <w:numPr>
+          <w:ilvl w:val="0"/>
+          <w:numId w:val="2"/>
+        </w:numPr>
+        <w:spacing w:after="100" w:line="240" w:lineRule="auto"/>
+        <w:ind w:left="1440" w:hanging="360"/>
+        <w:rPr>
+          <w:rFonts w:ascii="Calibri" w:eastAsia="Calibri" w:hAnsi="Calibri" w:cs="Calibri"/>
+          <w:i/>
+        </w:rPr>
+      </w:pPr>
+      <w:r>
+        <w:rPr>
+          <w:rFonts w:ascii="Calibri" w:eastAsia="Calibri" w:hAnsi="Calibri" w:cs="Calibri"/>
+        </w:rPr>
+        <w:t xml:space="preserve">Worked with logisim and Microsoft </w:t>
+      </w:r>
+      <w:r>
+        <w:rPr>
+          <w:rFonts w:ascii="Calibri" w:eastAsia="Calibri" w:hAnsi="Calibri" w:cs="Calibri"/>
+        </w:rPr>
+        <w:t>Word to create</w:t>
+      </w:r>
+      <w:r>
+        <w:rPr>
+          <w:rFonts w:ascii="Calibri" w:eastAsia="Calibri" w:hAnsi="Calibri" w:cs="Calibri"/>
+        </w:rPr>
+        <w:t xml:space="preserve"> ~60 and ~40 page report</w:t>
+      </w:r>
+      <w:r>
+        <w:rPr>
+          <w:rFonts w:ascii="Calibri" w:eastAsia="Calibri" w:hAnsi="Calibri" w:cs="Calibri"/>
+        </w:rPr>
+        <w:t>s</w:t>
+      </w:r>
+      <w:r>
+        <w:rPr>
+          <w:rFonts w:ascii="Calibri" w:eastAsia="Calibri" w:hAnsi="Calibri" w:cs="Calibri"/>
+        </w:rPr>
+        <w:t xml:space="preserve"> respectively</w:t>
+      </w:r>
+    </w:p>
+    <w:p>
+      <w:pPr>
+        <w:spacing w:after="100" w:line="240" w:lineRule="auto"/>
+        <w:rPr>
+          <w:rFonts w:ascii="Calibri" w:eastAsia="Calibri" w:hAnsi="Calibri" w:cs="Calibri"/>
+          <w:i/>
+        </w:rPr>
+      </w:pPr>
+    </w:p>
+    <w:p>
+      <w:pPr>
+        <w:spacing w:after="100" w:line="240" w:lineRule="auto"/>
+        <w:rPr>
+          <w:rFonts w:ascii="Calibri" w:eastAsia="Calibri" w:hAnsi="Calibri" w:cs="Calibri"/>
+          <w:b/>
+        </w:rPr>
+      </w:pPr>
+      <w:r>
+        <w:rPr>
+          <w:rFonts w:ascii="Calibri" w:eastAsia="Calibri" w:hAnsi="Calibri" w:cs="Calibri"/>
+        </w:rPr>
+        <w:t>2015</w:t>
+      </w:r>
+      <w:r>
+        <w:rPr>
+          <w:rFonts w:ascii="Calibri" w:eastAsia="Calibri" w:hAnsi="Calibri" w:cs="Calibri"/>
+        </w:rPr>
+        <w:tab/>
+      </w:r>
+      <w:r>
+        <w:rPr>
+          <w:rFonts w:ascii="Calibri" w:eastAsia="Calibri" w:hAnsi="Calibri" w:cs="Calibri"/>
+        </w:rPr>
+        <w:tab/>
       </w:r>
       <w:r>
         <w:rPr>
@@ -1212,7 +1534,7 @@
           <w:i/>
           <w:u w:val="single"/>
         </w:rPr>
-        <w:t xml:space="preserve"> Engineering Student </w:t>
+        <w:t xml:space="preserve">Software Engineering Student </w:t>
       </w:r>
       <w:r>
         <w:rPr>
@@ -1220,7 +1542,7 @@
           <w:b/>
           <w:u w:val="single"/>
         </w:rPr>
-        <w:t>Hardware Designer of Sequential and Pipelined Control Units</w:t>
+        <w:t>Project Management of Eclipse Plugin</w:t>
       </w:r>
     </w:p>
     <w:p>
@@ -1261,13 +1583,13 @@
         <w:rPr>
           <w:rFonts w:ascii="Calibri" w:eastAsia="Calibri" w:hAnsi="Calibri" w:cs="Calibri"/>
         </w:rPr>
-        <w:t xml:space="preserve">Responsible for </w:t>
-      </w:r>
-      <w:r>
-        <w:rPr>
-          <w:rFonts w:ascii="Calibri" w:eastAsia="Calibri" w:hAnsi="Calibri" w:cs="Calibri"/>
-        </w:rPr>
-        <w:t>designing and implementing a sequential control unit through the use of logisim</w:t>
+        <w:t xml:space="preserve">Responsible for maintaining </w:t>
+      </w:r>
+      <w:r>
+        <w:rPr>
+          <w:rFonts w:ascii="Calibri" w:eastAsia="Calibri" w:hAnsi="Calibri" w:cs="Calibri"/>
+        </w:rPr>
+        <w:t>and developing source code and managing the team’s Git repository</w:t>
       </w:r>
     </w:p>
     <w:p>
@@ -1287,19 +1609,7 @@
         <w:rPr>
           <w:rFonts w:ascii="Calibri" w:eastAsia="Calibri" w:hAnsi="Calibri" w:cs="Calibri"/>
         </w:rPr>
-        <w:t xml:space="preserve">Also responsible for </w:t>
-      </w:r>
-      <w:r>
-        <w:rPr>
-          <w:rFonts w:ascii="Calibri" w:eastAsia="Calibri" w:hAnsi="Calibri" w:cs="Calibri"/>
-        </w:rPr>
-        <w:t>collaborating on a design for a pipelined control unit using dyna</w:t>
-      </w:r>
-      <w:r>
-        <w:rPr>
-          <w:rFonts w:ascii="Calibri" w:eastAsia="Calibri" w:hAnsi="Calibri" w:cs="Calibri"/>
-        </w:rPr>
-        <w:t>mic branch prediction</w:t>
+        <w:t>Also responsible for keeping members on-task and timely in development</w:t>
       </w:r>
     </w:p>
     <w:p>
@@ -1319,61 +1629,28 @@
         <w:rPr>
           <w:rFonts w:ascii="Calibri" w:eastAsia="Calibri" w:hAnsi="Calibri" w:cs="Calibri"/>
         </w:rPr>
-        <w:t xml:space="preserve">Worked with logisim and Microsoft </w:t>
-      </w:r>
-      <w:r>
-        <w:rPr>
-          <w:rFonts w:ascii="Calibri" w:eastAsia="Calibri" w:hAnsi="Calibri" w:cs="Calibri"/>
-        </w:rPr>
-        <w:t>Word to create</w:t>
-      </w:r>
-      <w:r>
-        <w:rPr>
-          <w:rFonts w:ascii="Calibri" w:eastAsia="Calibri" w:hAnsi="Calibri" w:cs="Calibri"/>
-        </w:rPr>
-        <w:t xml:space="preserve"> ~60 and ~40 page report</w:t>
-      </w:r>
-      <w:r>
-        <w:rPr>
-          <w:rFonts w:ascii="Calibri" w:eastAsia="Calibri" w:hAnsi="Calibri" w:cs="Calibri"/>
-        </w:rPr>
-        <w:t>s</w:t>
-      </w:r>
-      <w:r>
-        <w:rPr>
-          <w:rFonts w:ascii="Calibri" w:eastAsia="Calibri" w:hAnsi="Calibri" w:cs="Calibri"/>
-        </w:rPr>
-        <w:t xml:space="preserve"> respectively</w:t>
-      </w:r>
-    </w:p>
-    <w:p>
-      <w:pPr>
-        <w:spacing w:after="100" w:line="240" w:lineRule="auto"/>
-        <w:rPr>
-          <w:rFonts w:ascii="Calibri" w:eastAsia="Calibri" w:hAnsi="Calibri" w:cs="Calibri"/>
-          <w:i/>
-        </w:rPr>
-      </w:pPr>
-    </w:p>
-    <w:p>
-      <w:pPr>
-        <w:spacing w:after="100" w:line="240" w:lineRule="auto"/>
-        <w:rPr>
-          <w:rFonts w:ascii="Calibri" w:eastAsia="Calibri" w:hAnsi="Calibri" w:cs="Calibri"/>
-          <w:b/>
-        </w:rPr>
-      </w:pPr>
-      <w:r>
-        <w:rPr>
-          <w:rFonts w:ascii="Calibri" w:eastAsia="Calibri" w:hAnsi="Calibri" w:cs="Calibri"/>
-        </w:rPr>
-        <w:t>2015</w:t>
-      </w:r>
-      <w:r>
-        <w:rPr>
-          <w:rFonts w:ascii="Calibri" w:eastAsia="Calibri" w:hAnsi="Calibri" w:cs="Calibri"/>
-        </w:rPr>
-        <w:tab/>
+        <w:t>Worked with mainly Java in Eclip</w:t>
+      </w:r>
+      <w:r>
+        <w:rPr>
+          <w:rFonts w:ascii="Calibri" w:eastAsia="Calibri" w:hAnsi="Calibri" w:cs="Calibri"/>
+        </w:rPr>
+        <w:t>se: Juno to manufacture and maintain an Eclipse Plug-in</w:t>
+      </w:r>
+    </w:p>
+    <w:p>
+      <w:pPr>
+        <w:spacing w:after="100" w:line="240" w:lineRule="auto"/>
+        <w:rPr>
+          <w:rFonts w:ascii="Calibri" w:eastAsia="Calibri" w:hAnsi="Calibri" w:cs="Calibri"/>
+          <w:b/>
+        </w:rPr>
+      </w:pPr>
+      <w:r>
+        <w:rPr>
+          <w:rFonts w:ascii="Calibri" w:eastAsia="Calibri" w:hAnsi="Calibri" w:cs="Calibri"/>
+        </w:rPr>
+        <w:t>2014-2015</w:t>
       </w:r>
       <w:r>
         <w:rPr>
@@ -1387,7 +1664,118 @@
           <w:i/>
           <w:u w:val="single"/>
         </w:rPr>
-        <w:t>Software Engineer</w:t>
+        <w:t xml:space="preserve">Software Engineer Co-op </w:t>
+      </w:r>
+      <w:r>
+        <w:rPr>
+          <w:rFonts w:ascii="Calibri" w:eastAsia="Calibri" w:hAnsi="Calibri" w:cs="Calibri"/>
+          <w:b/>
+          <w:u w:val="single"/>
+        </w:rPr>
+        <w:t>Product Engineering in Teamcenter Integration</w:t>
+      </w:r>
+    </w:p>
+    <w:p>
+      <w:pPr>
+        <w:spacing w:after="100" w:line="240" w:lineRule="auto"/>
+        <w:rPr>
+          <w:rFonts w:ascii="Calibri" w:eastAsia="Calibri" w:hAnsi="Calibri" w:cs="Calibri"/>
+        </w:rPr>
+      </w:pPr>
+      <w:r>
+        <w:rPr>
+          <w:rFonts w:ascii="Calibri" w:eastAsia="Calibri" w:hAnsi="Calibri" w:cs="Calibri"/>
+        </w:rPr>
+        <w:tab/>
+      </w:r>
+      <w:r>
+        <w:rPr>
+          <w:rFonts w:ascii="Calibri" w:eastAsia="Calibri" w:hAnsi="Calibri" w:cs="Calibri"/>
+        </w:rPr>
+        <w:tab/>
+        <w:t>Siemens PLM Software, Milford, OH</w:t>
+      </w:r>
+    </w:p>
+    <w:p>
+      <w:pPr>
+        <w:numPr>
+          <w:ilvl w:val="0"/>
+          <w:numId w:val="2"/>
+        </w:numPr>
+        <w:spacing w:after="100" w:line="240" w:lineRule="auto"/>
+        <w:ind w:left="1440" w:hanging="360"/>
+        <w:rPr>
+          <w:rFonts w:ascii="Calibri" w:eastAsia="Calibri" w:hAnsi="Calibri" w:cs="Calibri"/>
+          <w:i/>
+        </w:rPr>
+      </w:pPr>
+      <w:r>
+        <w:rPr>
+          <w:rFonts w:ascii="Calibri" w:eastAsia="Calibri" w:hAnsi="Calibri" w:cs="Calibri"/>
+        </w:rPr>
+        <w:t>Responsible for creating, editing, and running automated tests and utilities for 3D Modeling Software</w:t>
+      </w:r>
+    </w:p>
+    <w:p>
+      <w:pPr>
+        <w:numPr>
+          <w:ilvl w:val="0"/>
+          <w:numId w:val="2"/>
+        </w:numPr>
+        <w:spacing w:after="100" w:line="240" w:lineRule="auto"/>
+        <w:ind w:left="1440" w:hanging="360"/>
+        <w:rPr>
+          <w:rFonts w:ascii="Calibri" w:eastAsia="Calibri" w:hAnsi="Calibri" w:cs="Calibri"/>
+          <w:i/>
+        </w:rPr>
+      </w:pPr>
+      <w:r>
+        <w:rPr>
+          <w:rFonts w:ascii="Calibri" w:eastAsia="Calibri" w:hAnsi="Calibri" w:cs="Calibri"/>
+        </w:rPr>
+        <w:t>Worked with mainly C++ , with a little bit of visual basic and objective C</w:t>
+      </w:r>
+    </w:p>
+    <w:p>
+      <w:pPr>
+        <w:numPr>
+          <w:ilvl w:val="0"/>
+          <w:numId w:val="2"/>
+        </w:numPr>
+        <w:spacing w:after="100" w:line="240" w:lineRule="auto"/>
+        <w:ind w:left="1440" w:hanging="360"/>
+        <w:rPr>
+          <w:rFonts w:ascii="Calibri" w:eastAsia="Calibri" w:hAnsi="Calibri" w:cs="Calibri"/>
+          <w:i/>
+        </w:rPr>
+      </w:pPr>
+      <w:r>
+        <w:rPr>
+          <w:rFonts w:ascii="Calibri" w:eastAsia="Calibri" w:hAnsi="Calibri" w:cs="Calibri"/>
+        </w:rPr>
+        <w:t xml:space="preserve">Also looked into/ looked for bugs in UI as well as auto-tests which needed to be reported and fixed </w:t>
+      </w:r>
+    </w:p>
+    <w:p>
+      <w:pPr>
+        <w:spacing w:after="100" w:line="240" w:lineRule="auto"/>
+        <w:rPr>
+          <w:rFonts w:ascii="Calibri" w:eastAsia="Calibri" w:hAnsi="Calibri" w:cs="Calibri"/>
+          <w:b/>
+          <w:u w:val="single"/>
+        </w:rPr>
+      </w:pPr>
+      <w:r>
+        <w:rPr>
+          <w:rFonts w:ascii="Calibri" w:eastAsia="Calibri" w:hAnsi="Calibri" w:cs="Calibri"/>
+        </w:rPr>
+        <w:t>2013-2014</w:t>
+      </w:r>
+      <w:r>
+        <w:rPr>
+          <w:rFonts w:ascii="Calibri" w:eastAsia="Calibri" w:hAnsi="Calibri" w:cs="Calibri"/>
+        </w:rPr>
+        <w:tab/>
       </w:r>
       <w:r>
         <w:rPr>
@@ -1395,7 +1783,105 @@
           <w:i/>
           <w:u w:val="single"/>
         </w:rPr>
-        <w:t>ing</w:t>
+        <w:t xml:space="preserve">Personal Programming Project </w:t>
+      </w:r>
+      <w:r>
+        <w:rPr>
+          <w:rFonts w:ascii="Calibri" w:eastAsia="Calibri" w:hAnsi="Calibri" w:cs="Calibri"/>
+          <w:b/>
+          <w:u w:val="single"/>
+        </w:rPr>
+        <w:t>Design and Publish Android App</w:t>
+      </w:r>
+    </w:p>
+    <w:p>
+      <w:pPr>
+        <w:numPr>
+          <w:ilvl w:val="0"/>
+          <w:numId w:val="3"/>
+        </w:numPr>
+        <w:spacing w:after="100" w:line="240" w:lineRule="auto"/>
+        <w:ind w:left="1440" w:hanging="360"/>
+        <w:rPr>
+          <w:rFonts w:ascii="Calibri" w:eastAsia="Calibri" w:hAnsi="Calibri" w:cs="Calibri"/>
+        </w:rPr>
+      </w:pPr>
+      <w:r>
+        <w:rPr>
+          <w:rFonts w:ascii="Calibri" w:eastAsia="Calibri" w:hAnsi="Calibri" w:cs="Calibri"/>
+        </w:rPr>
+        <w:t>App’s name: WhatToDo?? (available for free on google app market)</w:t>
+      </w:r>
+    </w:p>
+    <w:p>
+      <w:pPr>
+        <w:numPr>
+          <w:ilvl w:val="0"/>
+          <w:numId w:val="3"/>
+        </w:numPr>
+        <w:spacing w:after="100" w:line="240" w:lineRule="auto"/>
+        <w:ind w:left="1440" w:hanging="360"/>
+        <w:rPr>
+          <w:rFonts w:ascii="Calibri" w:eastAsia="Calibri" w:hAnsi="Calibri" w:cs="Calibri"/>
+        </w:rPr>
+      </w:pPr>
+      <w:r>
+        <w:rPr>
+          <w:rFonts w:ascii="Calibri" w:eastAsia="Calibri" w:hAnsi="Calibri" w:cs="Calibri"/>
+        </w:rPr>
+        <w:t>Designed to take user input on activities you may wish to do</w:t>
+      </w:r>
+    </w:p>
+    <w:p>
+      <w:pPr>
+        <w:numPr>
+          <w:ilvl w:val="0"/>
+          <w:numId w:val="3"/>
+        </w:numPr>
+        <w:spacing w:after="100" w:line="240" w:lineRule="auto"/>
+        <w:ind w:left="1440" w:hanging="360"/>
+        <w:rPr>
+          <w:rFonts w:ascii="Calibri" w:eastAsia="Calibri" w:hAnsi="Calibri" w:cs="Calibri"/>
+        </w:rPr>
+      </w:pPr>
+      <w:r>
+        <w:rPr>
+          <w:rFonts w:ascii="Calibri" w:eastAsia="Calibri" w:hAnsi="Calibri" w:cs="Calibri"/>
+        </w:rPr>
+        <w:t xml:space="preserve">Outputs a random suggestion from stored possibilities (the objective is to simplify </w:t>
+      </w:r>
+      <w:r>
+        <w:rPr>
+          <w:rFonts w:ascii="Calibri" w:eastAsia="Calibri" w:hAnsi="Calibri" w:cs="Calibri"/>
+        </w:rPr>
+        <w:t>any</w:t>
+      </w:r>
+      <w:r>
+        <w:rPr>
+          <w:rFonts w:ascii="Calibri" w:eastAsia="Calibri" w:hAnsi="Calibri" w:cs="Calibri"/>
+        </w:rPr>
+        <w:t xml:space="preserve"> decision process)</w:t>
+      </w:r>
+    </w:p>
+    <w:p>
+      <w:pPr>
+        <w:spacing w:after="100" w:line="240" w:lineRule="auto"/>
+        <w:rPr>
+          <w:rFonts w:ascii="Calibri" w:eastAsia="Calibri" w:hAnsi="Calibri" w:cs="Calibri"/>
+          <w:b/>
+        </w:rPr>
+      </w:pPr>
+      <w:r>
+        <w:rPr>
+          <w:rFonts w:ascii="Calibri" w:eastAsia="Calibri" w:hAnsi="Calibri" w:cs="Calibri"/>
+        </w:rPr>
+        <w:t>2011-2012</w:t>
+      </w:r>
+      <w:r>
+        <w:rPr>
+          <w:rFonts w:ascii="Calibri" w:eastAsia="Calibri" w:hAnsi="Calibri" w:cs="Calibri"/>
+        </w:rPr>
+        <w:tab/>
       </w:r>
       <w:r>
         <w:rPr>
@@ -1403,7 +1889,135 @@
           <w:i/>
           <w:u w:val="single"/>
         </w:rPr>
-        <w:t xml:space="preserve"> </w:t>
+        <w:t xml:space="preserve">Engineering Student/ Project Manager </w:t>
+      </w:r>
+      <w:r>
+        <w:rPr>
+          <w:rFonts w:ascii="Calibri" w:eastAsia="Calibri" w:hAnsi="Calibri" w:cs="Calibri"/>
+          <w:b/>
+          <w:u w:val="single"/>
+        </w:rPr>
+        <w:t>Electrical Guitar Design and Manufacturing</w:t>
+      </w:r>
+    </w:p>
+    <w:p>
+      <w:pPr>
+        <w:spacing w:after="100" w:line="240" w:lineRule="auto"/>
+        <w:ind w:left="432"/>
+        <w:rPr>
+          <w:rFonts w:ascii="Calibri" w:eastAsia="Calibri" w:hAnsi="Calibri" w:cs="Calibri"/>
+        </w:rPr>
+      </w:pPr>
+      <w:r>
+        <w:rPr>
+          <w:rFonts w:ascii="Calibri" w:eastAsia="Calibri" w:hAnsi="Calibri" w:cs="Calibri"/>
+          <w:b/>
+        </w:rPr>
+        <w:tab/>
+      </w:r>
+      <w:r>
+        <w:rPr>
+          <w:rFonts w:ascii="Calibri" w:eastAsia="Calibri" w:hAnsi="Calibri" w:cs="Calibri"/>
+          <w:b/>
+        </w:rPr>
+        <w:tab/>
+      </w:r>
+      <w:r>
+        <w:rPr>
+          <w:rFonts w:ascii="Calibri" w:eastAsia="Calibri" w:hAnsi="Calibri" w:cs="Calibri"/>
+        </w:rPr>
+        <w:t>Centerville High School, Centerville, OH</w:t>
+      </w:r>
+    </w:p>
+    <w:p>
+      <w:pPr>
+        <w:numPr>
+          <w:ilvl w:val="0"/>
+          <w:numId w:val="4"/>
+        </w:numPr>
+        <w:spacing w:after="100" w:line="240" w:lineRule="auto"/>
+        <w:ind w:left="1512" w:hanging="360"/>
+        <w:rPr>
+          <w:rFonts w:ascii="Calibri" w:eastAsia="Calibri" w:hAnsi="Calibri" w:cs="Calibri"/>
+        </w:rPr>
+      </w:pPr>
+      <w:r>
+        <w:rPr>
+          <w:rFonts w:ascii="Calibri" w:eastAsia="Calibri" w:hAnsi="Calibri" w:cs="Calibri"/>
+        </w:rPr>
+        <w:t>Responsible for designing guitar body in auto-cad as well as researching possible designs</w:t>
+      </w:r>
+    </w:p>
+    <w:p>
+      <w:pPr>
+        <w:numPr>
+          <w:ilvl w:val="0"/>
+          <w:numId w:val="4"/>
+        </w:numPr>
+        <w:spacing w:after="100" w:line="240" w:lineRule="auto"/>
+        <w:ind w:left="1512" w:hanging="360"/>
+        <w:rPr>
+          <w:rFonts w:ascii="Calibri" w:eastAsia="Calibri" w:hAnsi="Calibri" w:cs="Calibri"/>
+        </w:rPr>
+      </w:pPr>
+      <w:r>
+        <w:rPr>
+          <w:rFonts w:ascii="Calibri" w:eastAsia="Calibri" w:hAnsi="Calibri" w:cs="Calibri"/>
+        </w:rPr>
+        <w:t>Collaborated on a guitar template system that resulted in effective use of time and manufacturing</w:t>
+      </w:r>
+    </w:p>
+    <w:p>
+      <w:pPr>
+        <w:numPr>
+          <w:ilvl w:val="0"/>
+          <w:numId w:val="4"/>
+        </w:numPr>
+        <w:spacing w:after="100" w:line="240" w:lineRule="auto"/>
+        <w:ind w:left="1512" w:hanging="360"/>
+        <w:rPr>
+          <w:rFonts w:ascii="Calibri" w:eastAsia="Calibri" w:hAnsi="Calibri" w:cs="Calibri"/>
+        </w:rPr>
+      </w:pPr>
+      <w:r>
+        <w:rPr>
+          <w:rFonts w:ascii="Calibri" w:eastAsia="Calibri" w:hAnsi="Calibri" w:cs="Calibri"/>
+        </w:rPr>
+        <w:t>Manufactured the body of an electrical guitar through the use of power tools such as a router</w:t>
+      </w:r>
+    </w:p>
+    <w:p>
+      <w:pPr>
+        <w:numPr>
+          <w:ilvl w:val="0"/>
+          <w:numId w:val="4"/>
+        </w:numPr>
+        <w:spacing w:after="100" w:line="240" w:lineRule="auto"/>
+        <w:ind w:left="1512" w:hanging="360"/>
+        <w:rPr>
+          <w:rFonts w:ascii="Calibri" w:eastAsia="Calibri" w:hAnsi="Calibri" w:cs="Calibri"/>
+        </w:rPr>
+      </w:pPr>
+      <w:r>
+        <w:rPr>
+          <w:rFonts w:ascii="Calibri" w:eastAsia="Calibri" w:hAnsi="Calibri" w:cs="Calibri"/>
+        </w:rPr>
+        <w:t>Fixed, soldered, and completely connected the internal electrical circuits for audio output</w:t>
+      </w:r>
+    </w:p>
+    <w:p>
+      <w:pPr>
+        <w:spacing w:after="100" w:line="240" w:lineRule="auto"/>
+        <w:rPr>
+          <w:rFonts w:ascii="Calibri" w:eastAsia="Calibri" w:hAnsi="Calibri" w:cs="Calibri"/>
+          <w:b/>
+        </w:rPr>
+      </w:pPr>
+      <w:r>
+        <w:rPr>
+          <w:rFonts w:ascii="Calibri" w:eastAsia="Calibri" w:hAnsi="Calibri" w:cs="Calibri"/>
+        </w:rPr>
+        <w:t xml:space="preserve">2011- 2012        </w:t>
       </w:r>
       <w:r>
         <w:rPr>
@@ -1411,1012 +2025,498 @@
           <w:i/>
           <w:u w:val="single"/>
         </w:rPr>
-        <w:t>Student</w:t>
-      </w:r>
-      <w:r>
-        <w:rPr>
-          <w:rFonts w:ascii="Calibri" w:eastAsia="Calibri" w:hAnsi="Calibri" w:cs="Calibri"/>
-          <w:i/>
+        <w:t>Engineering Student/ Project Manager</w:t>
+      </w:r>
+      <w:r>
+        <w:rPr>
+          <w:rFonts w:ascii="Calibri" w:eastAsia="Calibri" w:hAnsi="Calibri" w:cs="Calibri"/>
+          <w:b/>
           <w:u w:val="single"/>
         </w:rPr>
+        <w:t xml:space="preserve"> Robot Design and Battle Competition</w:t>
+      </w:r>
+    </w:p>
+    <w:p>
+      <w:pPr>
+        <w:spacing w:after="100" w:line="240" w:lineRule="auto"/>
+        <w:ind w:left="720" w:firstLine="720"/>
+        <w:rPr>
+          <w:rFonts w:ascii="Calibri" w:eastAsia="Calibri" w:hAnsi="Calibri" w:cs="Calibri"/>
+        </w:rPr>
+      </w:pPr>
+      <w:r>
+        <w:rPr>
+          <w:rFonts w:ascii="Calibri" w:eastAsia="Calibri" w:hAnsi="Calibri" w:cs="Calibri"/>
+        </w:rPr>
+        <w:t>Centerville High School, Centerville, OH</w:t>
+      </w:r>
+    </w:p>
+    <w:p>
+      <w:pPr>
+        <w:numPr>
+          <w:ilvl w:val="0"/>
+          <w:numId w:val="5"/>
+        </w:numPr>
+        <w:spacing w:after="100" w:line="240" w:lineRule="auto"/>
+        <w:ind w:left="1512" w:hanging="360"/>
+        <w:rPr>
+          <w:rFonts w:ascii="Calibri" w:eastAsia="Calibri" w:hAnsi="Calibri" w:cs="Calibri"/>
+        </w:rPr>
+      </w:pPr>
+      <w:r>
+        <w:rPr>
+          <w:rFonts w:ascii="Calibri" w:eastAsia="Calibri" w:hAnsi="Calibri" w:cs="Calibri"/>
+        </w:rPr>
+        <w:t>Responsible for making sure the team met the work schedule and was prepared for competition</w:t>
+      </w:r>
+    </w:p>
+    <w:p>
+      <w:pPr>
+        <w:numPr>
+          <w:ilvl w:val="0"/>
+          <w:numId w:val="5"/>
+        </w:numPr>
+        <w:spacing w:after="100" w:line="240" w:lineRule="auto"/>
+        <w:ind w:left="1512" w:hanging="360"/>
+        <w:rPr>
+          <w:rFonts w:ascii="Calibri" w:eastAsia="Calibri" w:hAnsi="Calibri" w:cs="Calibri"/>
+        </w:rPr>
+      </w:pPr>
+      <w:r>
+        <w:rPr>
+          <w:rFonts w:ascii="Calibri" w:eastAsia="Calibri" w:hAnsi="Calibri" w:cs="Calibri"/>
+        </w:rPr>
+        <w:t>Designed and enhanced a Robot that would battle others through a remote control</w:t>
+      </w:r>
+    </w:p>
+    <w:p>
+      <w:pPr>
+        <w:spacing w:after="100" w:line="240" w:lineRule="auto"/>
+        <w:rPr>
+          <w:rFonts w:ascii="Calibri" w:eastAsia="Calibri" w:hAnsi="Calibri" w:cs="Calibri"/>
+          <w:b/>
+          <w:u w:val="single"/>
+        </w:rPr>
+      </w:pPr>
+      <w:r>
+        <w:rPr>
+          <w:rFonts w:ascii="Calibri" w:eastAsia="Calibri" w:hAnsi="Calibri" w:cs="Calibri"/>
+          <w:b/>
+          <w:u w:val="single"/>
+        </w:rPr>
+        <w:t>Activities/Awards</w:t>
+      </w:r>
+    </w:p>
+    <w:p>
+      <w:pPr>
+        <w:spacing w:after="100" w:line="240" w:lineRule="auto"/>
+        <w:rPr>
+          <w:rFonts w:ascii="Calibri" w:eastAsia="Calibri" w:hAnsi="Calibri" w:cs="Calibri"/>
+        </w:rPr>
+      </w:pPr>
+      <w:r>
+        <w:rPr>
+          <w:rFonts w:ascii="Calibri" w:eastAsia="Calibri" w:hAnsi="Calibri" w:cs="Calibri"/>
+        </w:rPr>
+        <w:t>University of Cincinnati:</w:t>
+      </w:r>
+    </w:p>
+    <w:p>
+      <w:pPr>
+        <w:numPr>
+          <w:ilvl w:val="0"/>
+          <w:numId w:val="6"/>
+        </w:numPr>
+        <w:spacing w:after="100" w:line="240" w:lineRule="auto"/>
+        <w:ind w:left="1440" w:hanging="360"/>
+        <w:rPr>
+          <w:rFonts w:ascii="Calibri" w:eastAsia="Calibri" w:hAnsi="Calibri" w:cs="Calibri"/>
+        </w:rPr>
+      </w:pPr>
+      <w:r>
+        <w:rPr>
+          <w:rFonts w:ascii="Calibri" w:eastAsia="Calibri" w:hAnsi="Calibri" w:cs="Calibri"/>
+        </w:rPr>
+        <w:t>Dean’s List 1</w:t>
+      </w:r>
+      <w:r>
+        <w:rPr>
+          <w:rFonts w:ascii="Calibri" w:eastAsia="Calibri" w:hAnsi="Calibri" w:cs="Calibri"/>
+          <w:vertAlign w:val="superscript"/>
+        </w:rPr>
+        <w:t>st</w:t>
+      </w:r>
+      <w:r>
+        <w:rPr>
+          <w:rFonts w:ascii="Calibri" w:eastAsia="Calibri" w:hAnsi="Calibri" w:cs="Calibri"/>
+        </w:rPr>
+        <w:t xml:space="preserve"> , 2</w:t>
+      </w:r>
+      <w:r>
+        <w:rPr>
+          <w:rFonts w:ascii="Calibri" w:eastAsia="Calibri" w:hAnsi="Calibri" w:cs="Calibri"/>
+          <w:vertAlign w:val="superscript"/>
+        </w:rPr>
+        <w:t>nd</w:t>
+      </w:r>
+      <w:r>
+        <w:rPr>
+          <w:rFonts w:ascii="Calibri" w:eastAsia="Calibri" w:hAnsi="Calibri" w:cs="Calibri"/>
+        </w:rPr>
+        <w:t xml:space="preserve"> , 4</w:t>
+      </w:r>
+      <w:r>
+        <w:rPr>
+          <w:rFonts w:ascii="Calibri" w:eastAsia="Calibri" w:hAnsi="Calibri" w:cs="Calibri"/>
+          <w:vertAlign w:val="superscript"/>
+        </w:rPr>
+        <w:t>th</w:t>
+      </w:r>
+      <w:r>
+        <w:rPr>
+          <w:rFonts w:ascii="Calibri" w:eastAsia="Calibri" w:hAnsi="Calibri" w:cs="Calibri"/>
+        </w:rPr>
+        <w:t>, 5</w:t>
+      </w:r>
+      <w:r>
+        <w:rPr>
+          <w:rFonts w:ascii="Calibri" w:eastAsia="Calibri" w:hAnsi="Calibri" w:cs="Calibri"/>
+          <w:vertAlign w:val="superscript"/>
+        </w:rPr>
+        <w:t>th</w:t>
+      </w:r>
+      <w:r>
+        <w:rPr>
+          <w:rFonts w:ascii="Calibri" w:eastAsia="Calibri" w:hAnsi="Calibri" w:cs="Calibri"/>
+        </w:rPr>
         <w:t xml:space="preserve"> </w:t>
       </w:r>
       <w:r>
         <w:rPr>
           <w:rFonts w:ascii="Calibri" w:eastAsia="Calibri" w:hAnsi="Calibri" w:cs="Calibri"/>
-          <w:b/>
-          <w:u w:val="single"/>
-        </w:rPr>
-        <w:t>Project Management of Eclipse Plugin</w:t>
-      </w:r>
-    </w:p>
-    <w:p>
-      <w:pPr>
-        <w:spacing w:after="100" w:line="240" w:lineRule="auto"/>
-        <w:rPr>
-          <w:rFonts w:ascii="Calibri" w:eastAsia="Calibri" w:hAnsi="Calibri" w:cs="Calibri"/>
-        </w:rPr>
-      </w:pPr>
-      <w:r>
-        <w:rPr>
-          <w:rFonts w:ascii="Calibri" w:eastAsia="Calibri" w:hAnsi="Calibri" w:cs="Calibri"/>
-        </w:rPr>
-        <w:tab/>
-      </w:r>
-      <w:r>
-        <w:rPr>
-          <w:rFonts w:ascii="Calibri" w:eastAsia="Calibri" w:hAnsi="Calibri" w:cs="Calibri"/>
-        </w:rPr>
-        <w:tab/>
-      </w:r>
-      <w:r>
-        <w:rPr>
-          <w:rFonts w:ascii="Calibri" w:eastAsia="Calibri" w:hAnsi="Calibri" w:cs="Calibri"/>
-        </w:rPr>
-        <w:t>University of Cincinnati</w:t>
-      </w:r>
-      <w:r>
-        <w:rPr>
-          <w:rFonts w:ascii="Calibri" w:eastAsia="Calibri" w:hAnsi="Calibri" w:cs="Calibri"/>
-        </w:rPr>
-        <w:t xml:space="preserve">, </w:t>
-      </w:r>
-      <w:r>
-        <w:rPr>
-          <w:rFonts w:ascii="Calibri" w:eastAsia="Calibri" w:hAnsi="Calibri" w:cs="Calibri"/>
-        </w:rPr>
-        <w:t>Cincinnati</w:t>
-      </w:r>
-      <w:r>
-        <w:rPr>
-          <w:rFonts w:ascii="Calibri" w:eastAsia="Calibri" w:hAnsi="Calibri" w:cs="Calibri"/>
-        </w:rPr>
-        <w:t>, OH</w:t>
-      </w:r>
-    </w:p>
-    <w:p>
-      <w:pPr>
-        <w:numPr>
-          <w:ilvl w:val="0"/>
-          <w:numId w:val="2"/>
-        </w:numPr>
-        <w:spacing w:after="100" w:line="240" w:lineRule="auto"/>
-        <w:ind w:left="1440" w:hanging="360"/>
-        <w:rPr>
-          <w:rFonts w:ascii="Calibri" w:eastAsia="Calibri" w:hAnsi="Calibri" w:cs="Calibri"/>
-          <w:i/>
-        </w:rPr>
-      </w:pPr>
-      <w:r>
-        <w:rPr>
-          <w:rFonts w:ascii="Calibri" w:eastAsia="Calibri" w:hAnsi="Calibri" w:cs="Calibri"/>
-        </w:rPr>
-        <w:t xml:space="preserve">Responsible for </w:t>
-      </w:r>
-      <w:r>
-        <w:rPr>
-          <w:rFonts w:ascii="Calibri" w:eastAsia="Calibri" w:hAnsi="Calibri" w:cs="Calibri"/>
-        </w:rPr>
-        <w:t xml:space="preserve">maintaining </w:t>
-      </w:r>
-      <w:r>
-        <w:rPr>
-          <w:rFonts w:ascii="Calibri" w:eastAsia="Calibri" w:hAnsi="Calibri" w:cs="Calibri"/>
-        </w:rPr>
-        <w:t>and developing source code and managing the team’s Git repository</w:t>
-      </w:r>
-    </w:p>
-    <w:p>
-      <w:pPr>
-        <w:numPr>
-          <w:ilvl w:val="0"/>
-          <w:numId w:val="2"/>
-        </w:numPr>
-        <w:spacing w:after="100" w:line="240" w:lineRule="auto"/>
-        <w:ind w:left="1440" w:hanging="360"/>
-        <w:rPr>
-          <w:rFonts w:ascii="Calibri" w:eastAsia="Calibri" w:hAnsi="Calibri" w:cs="Calibri"/>
-          <w:i/>
-        </w:rPr>
-      </w:pPr>
-      <w:r>
-        <w:rPr>
-          <w:rFonts w:ascii="Calibri" w:eastAsia="Calibri" w:hAnsi="Calibri" w:cs="Calibri"/>
-        </w:rPr>
-        <w:t>Also responsible for keeping members on-task and timely in development</w:t>
-      </w:r>
-    </w:p>
-    <w:p>
-      <w:pPr>
-        <w:numPr>
-          <w:ilvl w:val="0"/>
-          <w:numId w:val="2"/>
-        </w:numPr>
-        <w:spacing w:after="100" w:line="240" w:lineRule="auto"/>
-        <w:ind w:left="1440" w:hanging="360"/>
-        <w:rPr>
-          <w:rFonts w:ascii="Calibri" w:eastAsia="Calibri" w:hAnsi="Calibri" w:cs="Calibri"/>
-          <w:i/>
-        </w:rPr>
-      </w:pPr>
-      <w:r>
-        <w:rPr>
-          <w:rFonts w:ascii="Calibri" w:eastAsia="Calibri" w:hAnsi="Calibri" w:cs="Calibri"/>
-        </w:rPr>
-        <w:t xml:space="preserve">Worked with mainly </w:t>
-      </w:r>
-      <w:r>
-        <w:rPr>
-          <w:rFonts w:ascii="Calibri" w:eastAsia="Calibri" w:hAnsi="Calibri" w:cs="Calibri"/>
-        </w:rPr>
-        <w:t>Java in Eclip</w:t>
-      </w:r>
-      <w:r>
-        <w:rPr>
-          <w:rFonts w:ascii="Calibri" w:eastAsia="Calibri" w:hAnsi="Calibri" w:cs="Calibri"/>
-        </w:rPr>
-        <w:t>se: Juno to manufacture and maintain an Eclipse Plug-in</w:t>
-      </w:r>
-    </w:p>
-    <w:p>
-      <w:pPr>
-        <w:spacing w:after="100" w:line="240" w:lineRule="auto"/>
-        <w:rPr>
-          <w:rFonts w:ascii="Calibri" w:eastAsia="Calibri" w:hAnsi="Calibri" w:cs="Calibri"/>
-          <w:b/>
-        </w:rPr>
-      </w:pPr>
-      <w:r>
-        <w:rPr>
-          <w:rFonts w:ascii="Calibri" w:eastAsia="Calibri" w:hAnsi="Calibri" w:cs="Calibri"/>
-        </w:rPr>
-        <w:t>2014-2015</w:t>
-      </w:r>
-      <w:r>
-        <w:rPr>
-          <w:rFonts w:ascii="Calibri" w:eastAsia="Calibri" w:hAnsi="Calibri" w:cs="Calibri"/>
-        </w:rPr>
-        <w:tab/>
-      </w:r>
-      <w:r>
-        <w:rPr>
-          <w:rFonts w:ascii="Calibri" w:eastAsia="Calibri" w:hAnsi="Calibri" w:cs="Calibri"/>
-          <w:i/>
-          <w:u w:val="single"/>
-        </w:rPr>
-        <w:t xml:space="preserve">Software Engineer Co-op </w:t>
-      </w:r>
-      <w:r>
-        <w:rPr>
-          <w:rFonts w:ascii="Calibri" w:eastAsia="Calibri" w:hAnsi="Calibri" w:cs="Calibri"/>
-          <w:b/>
-          <w:u w:val="single"/>
-        </w:rPr>
-        <w:t>Product Engineering in Teamcenter Integration</w:t>
-      </w:r>
-    </w:p>
-    <w:p>
-      <w:pPr>
-        <w:spacing w:after="100" w:line="240" w:lineRule="auto"/>
-        <w:rPr>
-          <w:rFonts w:ascii="Calibri" w:eastAsia="Calibri" w:hAnsi="Calibri" w:cs="Calibri"/>
-        </w:rPr>
-      </w:pPr>
-      <w:r>
-        <w:rPr>
-          <w:rFonts w:ascii="Calibri" w:eastAsia="Calibri" w:hAnsi="Calibri" w:cs="Calibri"/>
-        </w:rPr>
-        <w:tab/>
-      </w:r>
-      <w:r>
-        <w:rPr>
-          <w:rFonts w:ascii="Calibri" w:eastAsia="Calibri" w:hAnsi="Calibri" w:cs="Calibri"/>
-        </w:rPr>
-        <w:tab/>
-        <w:t>Siemens PLM Software, Milford, OH</w:t>
-      </w:r>
-    </w:p>
-    <w:p>
-      <w:pPr>
-        <w:numPr>
-          <w:ilvl w:val="0"/>
-          <w:numId w:val="2"/>
-        </w:numPr>
-        <w:spacing w:after="100" w:line="240" w:lineRule="auto"/>
-        <w:ind w:left="1440" w:hanging="360"/>
-        <w:rPr>
-          <w:rFonts w:ascii="Calibri" w:eastAsia="Calibri" w:hAnsi="Calibri" w:cs="Calibri"/>
-          <w:i/>
-        </w:rPr>
-      </w:pPr>
-      <w:r>
-        <w:rPr>
-          <w:rFonts w:ascii="Calibri" w:eastAsia="Calibri" w:hAnsi="Calibri" w:cs="Calibri"/>
-        </w:rPr>
-        <w:t>Responsible for creating, editing, and running automated tests and utilities for 3D Modeling Software</w:t>
-      </w:r>
-    </w:p>
-    <w:p>
-      <w:pPr>
-        <w:numPr>
-          <w:ilvl w:val="0"/>
-          <w:numId w:val="2"/>
-        </w:numPr>
-        <w:spacing w:after="100" w:line="240" w:lineRule="auto"/>
-        <w:ind w:left="1440" w:hanging="360"/>
-        <w:rPr>
-          <w:rFonts w:ascii="Calibri" w:eastAsia="Calibri" w:hAnsi="Calibri" w:cs="Calibri"/>
-          <w:i/>
-        </w:rPr>
-      </w:pPr>
-      <w:r>
-        <w:rPr>
-          <w:rFonts w:ascii="Calibri" w:eastAsia="Calibri" w:hAnsi="Calibri" w:cs="Calibri"/>
-        </w:rPr>
-        <w:t>Worked with mainly C++ , with a little bit of visual basic and objective C</w:t>
-      </w:r>
-    </w:p>
-    <w:p>
-      <w:pPr>
-        <w:numPr>
-          <w:ilvl w:val="0"/>
-          <w:numId w:val="2"/>
-        </w:numPr>
-        <w:spacing w:after="100" w:line="240" w:lineRule="auto"/>
-        <w:ind w:left="1440" w:hanging="360"/>
-        <w:rPr>
-          <w:rFonts w:ascii="Calibri" w:eastAsia="Calibri" w:hAnsi="Calibri" w:cs="Calibri"/>
-          <w:i/>
-        </w:rPr>
-      </w:pPr>
-      <w:r>
-        <w:rPr>
-          <w:rFonts w:ascii="Calibri" w:eastAsia="Calibri" w:hAnsi="Calibri" w:cs="Calibri"/>
-        </w:rPr>
-        <w:t xml:space="preserve">Also looked into/ looked for bugs in UI as well as auto-tests which needed to be reported and fixed </w:t>
-      </w:r>
-    </w:p>
-    <w:p>
-      <w:pPr>
-        <w:spacing w:after="100" w:line="240" w:lineRule="auto"/>
-        <w:rPr>
-          <w:rFonts w:ascii="Calibri" w:eastAsia="Calibri" w:hAnsi="Calibri" w:cs="Calibri"/>
-          <w:b/>
-          <w:u w:val="single"/>
-        </w:rPr>
-      </w:pPr>
-      <w:r>
-        <w:rPr>
-          <w:rFonts w:ascii="Calibri" w:eastAsia="Calibri" w:hAnsi="Calibri" w:cs="Calibri"/>
-        </w:rPr>
-        <w:t>2013-2014</w:t>
-      </w:r>
-      <w:r>
-        <w:rPr>
-          <w:rFonts w:ascii="Calibri" w:eastAsia="Calibri" w:hAnsi="Calibri" w:cs="Calibri"/>
-        </w:rPr>
-        <w:tab/>
-      </w:r>
-      <w:r>
-        <w:rPr>
-          <w:rFonts w:ascii="Calibri" w:eastAsia="Calibri" w:hAnsi="Calibri" w:cs="Calibri"/>
-          <w:i/>
-          <w:u w:val="single"/>
-        </w:rPr>
-        <w:t xml:space="preserve">Personal Programming Project </w:t>
-      </w:r>
-      <w:r>
-        <w:rPr>
-          <w:rFonts w:ascii="Calibri" w:eastAsia="Calibri" w:hAnsi="Calibri" w:cs="Calibri"/>
-          <w:b/>
-          <w:u w:val="single"/>
-        </w:rPr>
-        <w:t>Design and Publish Android App</w:t>
-      </w:r>
-    </w:p>
-    <w:p>
-      <w:pPr>
-        <w:numPr>
-          <w:ilvl w:val="0"/>
-          <w:numId w:val="3"/>
-        </w:numPr>
-        <w:spacing w:after="100" w:line="240" w:lineRule="auto"/>
-        <w:ind w:left="1440" w:hanging="360"/>
-        <w:rPr>
-          <w:rFonts w:ascii="Calibri" w:eastAsia="Calibri" w:hAnsi="Calibri" w:cs="Calibri"/>
-        </w:rPr>
-      </w:pPr>
-      <w:r>
-        <w:rPr>
-          <w:rFonts w:ascii="Calibri" w:eastAsia="Calibri" w:hAnsi="Calibri" w:cs="Calibri"/>
-        </w:rPr>
-        <w:t>App’s name: WhatToDo?? (available for free on google app market)</w:t>
-      </w:r>
-    </w:p>
-    <w:p>
-      <w:pPr>
-        <w:numPr>
-          <w:ilvl w:val="0"/>
-          <w:numId w:val="3"/>
-        </w:numPr>
-        <w:spacing w:after="100" w:line="240" w:lineRule="auto"/>
-        <w:ind w:left="1440" w:hanging="360"/>
-        <w:rPr>
-          <w:rFonts w:ascii="Calibri" w:eastAsia="Calibri" w:hAnsi="Calibri" w:cs="Calibri"/>
-        </w:rPr>
-      </w:pPr>
-      <w:r>
-        <w:rPr>
-          <w:rFonts w:ascii="Calibri" w:eastAsia="Calibri" w:hAnsi="Calibri" w:cs="Calibri"/>
-        </w:rPr>
-        <w:t>Designed to take user input on activities you may wish to do</w:t>
-      </w:r>
-    </w:p>
-    <w:p>
-      <w:pPr>
-        <w:numPr>
-          <w:ilvl w:val="0"/>
-          <w:numId w:val="3"/>
-        </w:numPr>
-        <w:spacing w:after="100" w:line="240" w:lineRule="auto"/>
-        <w:ind w:left="1440" w:hanging="360"/>
-        <w:rPr>
-          <w:rFonts w:ascii="Calibri" w:eastAsia="Calibri" w:hAnsi="Calibri" w:cs="Calibri"/>
-        </w:rPr>
-      </w:pPr>
-      <w:r>
-        <w:rPr>
-          <w:rFonts w:ascii="Calibri" w:eastAsia="Calibri" w:hAnsi="Calibri" w:cs="Calibri"/>
-        </w:rPr>
-        <w:t xml:space="preserve">Outputs a random suggestion from stored possibilities (the objective is to simplify </w:t>
-      </w:r>
-      <w:r>
-        <w:rPr>
-          <w:rFonts w:ascii="Calibri" w:eastAsia="Calibri" w:hAnsi="Calibri" w:cs="Calibri"/>
-        </w:rPr>
-        <w:t>any</w:t>
-      </w:r>
-      <w:r>
-        <w:rPr>
-          <w:rFonts w:ascii="Calibri" w:eastAsia="Calibri" w:hAnsi="Calibri" w:cs="Calibri"/>
-        </w:rPr>
-        <w:t xml:space="preserve"> decision process)</w:t>
-      </w:r>
-    </w:p>
-    <w:p>
-      <w:pPr>
-        <w:spacing w:after="100" w:line="240" w:lineRule="auto"/>
-        <w:rPr>
-          <w:rFonts w:ascii="Calibri" w:eastAsia="Calibri" w:hAnsi="Calibri" w:cs="Calibri"/>
-          <w:b/>
-        </w:rPr>
-      </w:pPr>
-      <w:r>
-        <w:rPr>
-          <w:rFonts w:ascii="Calibri" w:eastAsia="Calibri" w:hAnsi="Calibri" w:cs="Calibri"/>
-        </w:rPr>
-        <w:t>2011-2012</w:t>
-      </w:r>
-      <w:r>
-        <w:rPr>
-          <w:rFonts w:ascii="Calibri" w:eastAsia="Calibri" w:hAnsi="Calibri" w:cs="Calibri"/>
-        </w:rPr>
-        <w:tab/>
-      </w:r>
-      <w:r>
-        <w:rPr>
-          <w:rFonts w:ascii="Calibri" w:eastAsia="Calibri" w:hAnsi="Calibri" w:cs="Calibri"/>
-          <w:i/>
-          <w:u w:val="single"/>
-        </w:rPr>
-        <w:t xml:space="preserve">Engineering Student/ Project Manager </w:t>
-      </w:r>
-      <w:r>
-        <w:rPr>
-          <w:rFonts w:ascii="Calibri" w:eastAsia="Calibri" w:hAnsi="Calibri" w:cs="Calibri"/>
-          <w:b/>
-          <w:u w:val="single"/>
-        </w:rPr>
-        <w:t>Electrical Guitar Design and Manufacturing</w:t>
-      </w:r>
-    </w:p>
-    <w:p>
-      <w:pPr>
-        <w:spacing w:after="100" w:line="240" w:lineRule="auto"/>
-        <w:ind w:left="432"/>
-        <w:rPr>
-          <w:rFonts w:ascii="Calibri" w:eastAsia="Calibri" w:hAnsi="Calibri" w:cs="Calibri"/>
-        </w:rPr>
-      </w:pPr>
-      <w:r>
-        <w:rPr>
-          <w:rFonts w:ascii="Calibri" w:eastAsia="Calibri" w:hAnsi="Calibri" w:cs="Calibri"/>
-          <w:b/>
-        </w:rPr>
-        <w:tab/>
-      </w:r>
-      <w:r>
-        <w:rPr>
-          <w:rFonts w:ascii="Calibri" w:eastAsia="Calibri" w:hAnsi="Calibri" w:cs="Calibri"/>
-          <w:b/>
-        </w:rPr>
-        <w:tab/>
-      </w:r>
-      <w:r>
-        <w:rPr>
-          <w:rFonts w:ascii="Calibri" w:eastAsia="Calibri" w:hAnsi="Calibri" w:cs="Calibri"/>
-        </w:rPr>
-        <w:t>Centerville High School, Centerville, OH</w:t>
-      </w:r>
-    </w:p>
-    <w:p>
-      <w:pPr>
-        <w:numPr>
-          <w:ilvl w:val="0"/>
-          <w:numId w:val="4"/>
-        </w:numPr>
-        <w:spacing w:after="100" w:line="240" w:lineRule="auto"/>
-        <w:ind w:left="1512" w:hanging="360"/>
-        <w:rPr>
-          <w:rFonts w:ascii="Calibri" w:eastAsia="Calibri" w:hAnsi="Calibri" w:cs="Calibri"/>
-        </w:rPr>
-      </w:pPr>
-      <w:r>
-        <w:rPr>
-          <w:rFonts w:ascii="Calibri" w:eastAsia="Calibri" w:hAnsi="Calibri" w:cs="Calibri"/>
-        </w:rPr>
-        <w:t>Responsible for designing guitar body in auto-cad as well as researching possible designs</w:t>
-      </w:r>
-    </w:p>
-    <w:p>
-      <w:pPr>
-        <w:numPr>
-          <w:ilvl w:val="0"/>
-          <w:numId w:val="4"/>
-        </w:numPr>
-        <w:spacing w:after="100" w:line="240" w:lineRule="auto"/>
-        <w:ind w:left="1512" w:hanging="360"/>
-        <w:rPr>
-          <w:rFonts w:ascii="Calibri" w:eastAsia="Calibri" w:hAnsi="Calibri" w:cs="Calibri"/>
-        </w:rPr>
-      </w:pPr>
-      <w:r>
-        <w:rPr>
-          <w:rFonts w:ascii="Calibri" w:eastAsia="Calibri" w:hAnsi="Calibri" w:cs="Calibri"/>
-        </w:rPr>
-        <w:t>Collaborated on a guitar template system that resulted in effective use of time and manufacturing</w:t>
-      </w:r>
-    </w:p>
-    <w:p>
-      <w:pPr>
-        <w:numPr>
-          <w:ilvl w:val="0"/>
-          <w:numId w:val="4"/>
-        </w:numPr>
-        <w:spacing w:after="100" w:line="240" w:lineRule="auto"/>
-        <w:ind w:left="1512" w:hanging="360"/>
-        <w:rPr>
-          <w:rFonts w:ascii="Calibri" w:eastAsia="Calibri" w:hAnsi="Calibri" w:cs="Calibri"/>
-        </w:rPr>
-      </w:pPr>
-      <w:r>
-        <w:rPr>
-          <w:rFonts w:ascii="Calibri" w:eastAsia="Calibri" w:hAnsi="Calibri" w:cs="Calibri"/>
-        </w:rPr>
-        <w:t>Manufactured the body of an electrical guitar through the use of power tools such as a router</w:t>
-      </w:r>
-    </w:p>
-    <w:p>
-      <w:pPr>
-        <w:numPr>
-          <w:ilvl w:val="0"/>
-          <w:numId w:val="4"/>
-        </w:numPr>
-        <w:spacing w:after="100" w:line="240" w:lineRule="auto"/>
-        <w:ind w:left="1512" w:hanging="360"/>
-        <w:rPr>
-          <w:rFonts w:ascii="Calibri" w:eastAsia="Calibri" w:hAnsi="Calibri" w:cs="Calibri"/>
-        </w:rPr>
-      </w:pPr>
-      <w:r>
-        <w:rPr>
-          <w:rFonts w:ascii="Calibri" w:eastAsia="Calibri" w:hAnsi="Calibri" w:cs="Calibri"/>
-        </w:rPr>
-        <w:t>Fixed, soldered, and completely connected the internal electrical circuits for audio output</w:t>
-      </w:r>
-    </w:p>
-    <w:p>
-      <w:pPr>
-        <w:spacing w:after="100" w:line="240" w:lineRule="auto"/>
-        <w:rPr>
-          <w:rFonts w:ascii="Calibri" w:eastAsia="Calibri" w:hAnsi="Calibri" w:cs="Calibri"/>
-          <w:b/>
-        </w:rPr>
-      </w:pPr>
-      <w:r>
-        <w:rPr>
-          <w:rFonts w:ascii="Calibri" w:eastAsia="Calibri" w:hAnsi="Calibri" w:cs="Calibri"/>
-        </w:rPr>
-        <w:t xml:space="preserve">2011- 2012        </w:t>
-      </w:r>
-      <w:r>
-        <w:rPr>
-          <w:rFonts w:ascii="Calibri" w:eastAsia="Calibri" w:hAnsi="Calibri" w:cs="Calibri"/>
-          <w:i/>
-          <w:u w:val="single"/>
-        </w:rPr>
-        <w:t>Engineering Student/ Project Manager</w:t>
-      </w:r>
-      <w:r>
-        <w:rPr>
-          <w:rFonts w:ascii="Calibri" w:eastAsia="Calibri" w:hAnsi="Calibri" w:cs="Calibri"/>
-          <w:b/>
-          <w:u w:val="single"/>
-        </w:rPr>
-        <w:t xml:space="preserve"> Robot Design and Battle Competition</w:t>
-      </w:r>
-    </w:p>
-    <w:p>
-      <w:pPr>
-        <w:spacing w:after="100" w:line="240" w:lineRule="auto"/>
-        <w:ind w:left="720" w:firstLine="720"/>
-        <w:rPr>
-          <w:rFonts w:ascii="Calibri" w:eastAsia="Calibri" w:hAnsi="Calibri" w:cs="Calibri"/>
-        </w:rPr>
-      </w:pPr>
-      <w:r>
-        <w:rPr>
-          <w:rFonts w:ascii="Calibri" w:eastAsia="Calibri" w:hAnsi="Calibri" w:cs="Calibri"/>
-        </w:rPr>
-        <w:t>Centerville High School, Centerville, OH</w:t>
-      </w:r>
-    </w:p>
-    <w:p>
-      <w:pPr>
-        <w:numPr>
-          <w:ilvl w:val="0"/>
-          <w:numId w:val="5"/>
-        </w:numPr>
-        <w:spacing w:after="100" w:line="240" w:lineRule="auto"/>
-        <w:ind w:left="1512" w:hanging="360"/>
-        <w:rPr>
-          <w:rFonts w:ascii="Calibri" w:eastAsia="Calibri" w:hAnsi="Calibri" w:cs="Calibri"/>
-        </w:rPr>
-      </w:pPr>
-      <w:r>
-        <w:rPr>
-          <w:rFonts w:ascii="Calibri" w:eastAsia="Calibri" w:hAnsi="Calibri" w:cs="Calibri"/>
-        </w:rPr>
-        <w:t>Responsible for making sure the team met the work schedule and was prepared for competition</w:t>
-      </w:r>
-    </w:p>
-    <w:p>
-      <w:pPr>
-        <w:numPr>
-          <w:ilvl w:val="0"/>
-          <w:numId w:val="5"/>
-        </w:numPr>
-        <w:spacing w:after="100" w:line="240" w:lineRule="auto"/>
-        <w:ind w:left="1512" w:hanging="360"/>
-        <w:rPr>
-          <w:rFonts w:ascii="Calibri" w:eastAsia="Calibri" w:hAnsi="Calibri" w:cs="Calibri"/>
-        </w:rPr>
-      </w:pPr>
-      <w:r>
-        <w:rPr>
-          <w:rFonts w:ascii="Calibri" w:eastAsia="Calibri" w:hAnsi="Calibri" w:cs="Calibri"/>
-        </w:rPr>
-        <w:t>Designed and enhanced a Robot that would battle others through a remote control</w:t>
-      </w:r>
-    </w:p>
-    <w:p>
-      <w:pPr>
-        <w:spacing w:after="100" w:line="240" w:lineRule="auto"/>
-        <w:rPr>
-          <w:rFonts w:ascii="Calibri" w:eastAsia="Calibri" w:hAnsi="Calibri" w:cs="Calibri"/>
-          <w:b/>
-          <w:u w:val="single"/>
-        </w:rPr>
-      </w:pPr>
-      <w:r>
-        <w:rPr>
-          <w:rFonts w:ascii="Calibri" w:eastAsia="Calibri" w:hAnsi="Calibri" w:cs="Calibri"/>
-          <w:b/>
-          <w:u w:val="single"/>
-        </w:rPr>
-        <w:t>Activities/Awards</w:t>
-      </w:r>
-    </w:p>
-    <w:p>
-      <w:pPr>
-        <w:spacing w:after="100" w:line="240" w:lineRule="auto"/>
-        <w:rPr>
-          <w:rFonts w:ascii="Calibri" w:eastAsia="Calibri" w:hAnsi="Calibri" w:cs="Calibri"/>
-        </w:rPr>
-      </w:pPr>
-      <w:r>
-        <w:rPr>
-          <w:rFonts w:ascii="Calibri" w:eastAsia="Calibri" w:hAnsi="Calibri" w:cs="Calibri"/>
-        </w:rPr>
-        <w:t>University of Cincinnati:</w:t>
-      </w:r>
-    </w:p>
-    <w:p>
-      <w:pPr>
-        <w:numPr>
-          <w:ilvl w:val="0"/>
-          <w:numId w:val="6"/>
-        </w:numPr>
-        <w:spacing w:after="100" w:line="240" w:lineRule="auto"/>
-        <w:ind w:left="1440" w:hanging="360"/>
-        <w:rPr>
-          <w:rFonts w:ascii="Calibri" w:eastAsia="Calibri" w:hAnsi="Calibri" w:cs="Calibri"/>
-        </w:rPr>
-      </w:pPr>
-      <w:r>
-        <w:rPr>
-          <w:rFonts w:ascii="Calibri" w:eastAsia="Calibri" w:hAnsi="Calibri" w:cs="Calibri"/>
-        </w:rPr>
-        <w:t>Dean’s List 1</w:t>
+        </w:rPr>
+        <w:t>, and 6</w:t>
       </w:r>
       <w:r>
         <w:rPr>
           <w:rFonts w:ascii="Calibri" w:eastAsia="Calibri" w:hAnsi="Calibri" w:cs="Calibri"/>
           <w:vertAlign w:val="superscript"/>
         </w:rPr>
-        <w:t>st</w:t>
-      </w:r>
-      <w:r>
-        <w:rPr>
-          <w:rFonts w:ascii="Calibri" w:eastAsia="Calibri" w:hAnsi="Calibri" w:cs="Calibri"/>
-        </w:rPr>
-        <w:t xml:space="preserve"> , 2</w:t>
-      </w:r>
-      <w:r>
-        <w:rPr>
-          <w:rFonts w:ascii="Calibri" w:eastAsia="Calibri" w:hAnsi="Calibri" w:cs="Calibri"/>
-          <w:vertAlign w:val="superscript"/>
-        </w:rPr>
-        <w:t>nd</w:t>
-      </w:r>
-      <w:r>
-        <w:rPr>
-          <w:rFonts w:ascii="Calibri" w:eastAsia="Calibri" w:hAnsi="Calibri" w:cs="Calibri"/>
-        </w:rPr>
-        <w:t xml:space="preserve"> , 4</w:t>
-      </w:r>
-      <w:r>
-        <w:rPr>
-          <w:rFonts w:ascii="Calibri" w:eastAsia="Calibri" w:hAnsi="Calibri" w:cs="Calibri"/>
-          <w:vertAlign w:val="superscript"/>
-        </w:rPr>
         <w:t>th</w:t>
       </w:r>
       <w:r>
         <w:rPr>
           <w:rFonts w:ascii="Calibri" w:eastAsia="Calibri" w:hAnsi="Calibri" w:cs="Calibri"/>
         </w:rPr>
-        <w:t>, and 5</w:t>
-      </w:r>
-      <w:r>
-        <w:rPr>
-          <w:rFonts w:ascii="Calibri" w:eastAsia="Calibri" w:hAnsi="Calibri" w:cs="Calibri"/>
-          <w:vertAlign w:val="superscript"/>
-        </w:rPr>
-        <w:t>th</w:t>
-      </w:r>
-      <w:r>
-        <w:rPr>
-          <w:rFonts w:ascii="Calibri" w:eastAsia="Calibri" w:hAnsi="Calibri" w:cs="Calibri"/>
-        </w:rPr>
         <w:t xml:space="preserve"> </w:t>
-      </w:r>
-      <w:r>
-        <w:rPr>
-          <w:rFonts w:ascii="Calibri" w:eastAsia="Calibri" w:hAnsi="Calibri" w:cs="Calibri"/>
-        </w:rPr>
-        <w:t>semesters in Computer Engineering</w:t>
-      </w:r>
-    </w:p>
-    <w:p>
-      <w:pPr>
-        <w:numPr>
-          <w:ilvl w:val="0"/>
-          <w:numId w:val="6"/>
-        </w:numPr>
-        <w:spacing w:after="100" w:line="240" w:lineRule="auto"/>
-        <w:ind w:left="1440" w:hanging="360"/>
-        <w:rPr>
-          <w:rFonts w:ascii="Calibri" w:eastAsia="Calibri" w:hAnsi="Calibri" w:cs="Calibri"/>
-        </w:rPr>
-      </w:pPr>
-      <w:r>
-        <w:rPr>
-          <w:rFonts w:ascii="Calibri" w:eastAsia="Calibri" w:hAnsi="Calibri" w:cs="Calibri"/>
-        </w:rPr>
-        <w:t>National Society of Collegiate Scholars</w:t>
-      </w:r>
-    </w:p>
-    <w:p>
-      <w:pPr>
-        <w:numPr>
-          <w:ilvl w:val="0"/>
-          <w:numId w:val="6"/>
-        </w:numPr>
-        <w:spacing w:after="100" w:line="240" w:lineRule="auto"/>
-        <w:ind w:left="1440" w:hanging="360"/>
-        <w:rPr>
-          <w:rFonts w:ascii="Calibri" w:eastAsia="Calibri" w:hAnsi="Calibri" w:cs="Calibri"/>
-        </w:rPr>
-      </w:pPr>
-      <w:r>
-        <w:rPr>
-          <w:rFonts w:ascii="Calibri" w:eastAsia="Calibri" w:hAnsi="Calibri" w:cs="Calibri"/>
-        </w:rPr>
-        <w:t>ACM</w:t>
-      </w:r>
-      <w:r>
-        <w:rPr>
-          <w:rFonts w:ascii="Calibri" w:eastAsia="Calibri" w:hAnsi="Calibri" w:cs="Calibri"/>
-        </w:rPr>
-        <w:t>, Revolution UC</w:t>
-      </w:r>
-      <w:r>
-        <w:rPr>
-          <w:rFonts w:ascii="Calibri" w:eastAsia="Calibri" w:hAnsi="Calibri" w:cs="Calibri"/>
-        </w:rPr>
-        <w:t xml:space="preserve"> (hackathon)</w:t>
-      </w:r>
-    </w:p>
-    <w:p>
-      <w:pPr>
-        <w:spacing w:after="100" w:line="240" w:lineRule="auto"/>
-        <w:rPr>
-          <w:rFonts w:ascii="Calibri" w:eastAsia="Calibri" w:hAnsi="Calibri" w:cs="Calibri"/>
-        </w:rPr>
-      </w:pPr>
-      <w:r>
-        <w:rPr>
-          <w:rFonts w:ascii="Calibri" w:eastAsia="Calibri" w:hAnsi="Calibri" w:cs="Calibri"/>
-        </w:rPr>
-        <w:t xml:space="preserve">High School: </w:t>
-      </w:r>
-      <w:r>
-        <w:rPr>
-          <w:rFonts w:ascii="Calibri" w:eastAsia="Calibri" w:hAnsi="Calibri" w:cs="Calibri"/>
-        </w:rPr>
-        <w:tab/>
-      </w:r>
-    </w:p>
-    <w:p>
-      <w:pPr>
-        <w:numPr>
-          <w:ilvl w:val="0"/>
-          <w:numId w:val="7"/>
-        </w:numPr>
-        <w:spacing w:after="100" w:line="240" w:lineRule="auto"/>
-        <w:ind w:left="1440" w:hanging="360"/>
-        <w:rPr>
-          <w:rFonts w:ascii="Calibri" w:eastAsia="Calibri" w:hAnsi="Calibri" w:cs="Calibri"/>
-        </w:rPr>
-      </w:pPr>
-      <w:r>
-        <w:rPr>
-          <w:rFonts w:ascii="Calibri" w:eastAsia="Calibri" w:hAnsi="Calibri" w:cs="Calibri"/>
-        </w:rPr>
-        <w:t>Eagle Scout of Boy Scout Troop 316 Centerville, OH</w:t>
-      </w:r>
-    </w:p>
-    <w:p>
-      <w:pPr>
-        <w:numPr>
-          <w:ilvl w:val="0"/>
-          <w:numId w:val="7"/>
-        </w:numPr>
-        <w:spacing w:after="100" w:line="240" w:lineRule="auto"/>
-        <w:ind w:left="1440" w:hanging="360"/>
-        <w:rPr>
-          <w:rFonts w:ascii="Calibri" w:eastAsia="Calibri" w:hAnsi="Calibri" w:cs="Calibri"/>
-        </w:rPr>
-      </w:pPr>
-      <w:r>
-        <w:rPr>
-          <w:rFonts w:ascii="Calibri" w:eastAsia="Calibri" w:hAnsi="Calibri" w:cs="Calibri"/>
-        </w:rPr>
-        <w:t>National Honors Society member</w:t>
-      </w:r>
-    </w:p>
-    <w:p>
-      <w:pPr>
-        <w:numPr>
-          <w:ilvl w:val="0"/>
-          <w:numId w:val="7"/>
-        </w:numPr>
-        <w:spacing w:after="100" w:line="240" w:lineRule="auto"/>
-        <w:ind w:left="1440" w:hanging="360"/>
-        <w:rPr>
-          <w:rFonts w:ascii="Calibri" w:eastAsia="Calibri" w:hAnsi="Calibri" w:cs="Calibri"/>
-        </w:rPr>
-      </w:pPr>
-      <w:r>
-        <w:rPr>
-          <w:rFonts w:ascii="Calibri" w:eastAsia="Calibri" w:hAnsi="Calibri" w:cs="Calibri"/>
-        </w:rPr>
-        <w:t>Centerville Jazz (Marching) Band, Centerville Winter Drumline, and Jazz Band</w:t>
-      </w:r>
-    </w:p>
-    <w:p>
-      <w:pPr>
-        <w:spacing w:after="100" w:line="240" w:lineRule="auto"/>
-        <w:rPr>
-          <w:rFonts w:ascii="Calibri" w:eastAsia="Calibri" w:hAnsi="Calibri" w:cs="Calibri"/>
-          <w:b/>
-          <w:u w:val="single"/>
-        </w:rPr>
-      </w:pPr>
-      <w:r>
-        <w:rPr>
-          <w:rFonts w:ascii="Calibri" w:eastAsia="Calibri" w:hAnsi="Calibri" w:cs="Calibri"/>
-          <w:b/>
-          <w:u w:val="single"/>
-        </w:rPr>
-        <w:t>Other Work Experience</w:t>
-      </w:r>
-    </w:p>
-    <w:p>
-      <w:pPr>
-        <w:spacing w:after="100" w:line="240" w:lineRule="auto"/>
-        <w:rPr>
-          <w:rFonts w:ascii="Calibri" w:eastAsia="Calibri" w:hAnsi="Calibri" w:cs="Calibri"/>
-          <w:b/>
-        </w:rPr>
-      </w:pPr>
-      <w:r>
-        <w:rPr>
-          <w:rFonts w:ascii="Calibri" w:eastAsia="Calibri" w:hAnsi="Calibri" w:cs="Calibri"/>
-        </w:rPr>
-        <w:t>2013</w:t>
-      </w:r>
-      <w:r>
-        <w:rPr>
-          <w:rFonts w:ascii="Calibri" w:eastAsia="Calibri" w:hAnsi="Calibri" w:cs="Calibri"/>
-        </w:rPr>
-        <w:tab/>
-      </w:r>
-      <w:r>
-        <w:rPr>
-          <w:rFonts w:ascii="Calibri" w:eastAsia="Calibri" w:hAnsi="Calibri" w:cs="Calibri"/>
-        </w:rPr>
-        <w:tab/>
-      </w:r>
-      <w:r>
-        <w:rPr>
-          <w:rFonts w:ascii="Calibri" w:eastAsia="Calibri" w:hAnsi="Calibri" w:cs="Calibri"/>
-          <w:b/>
-        </w:rPr>
-        <w:t>Menards Garden Center Team Member</w:t>
-      </w:r>
-    </w:p>
-    <w:p>
-      <w:pPr>
-        <w:spacing w:after="100" w:line="240" w:lineRule="auto"/>
-        <w:ind w:left="432"/>
-        <w:rPr>
-          <w:rFonts w:ascii="Calibri" w:eastAsia="Calibri" w:hAnsi="Calibri" w:cs="Calibri"/>
-        </w:rPr>
-      </w:pPr>
-      <w:r>
-        <w:rPr>
-          <w:rFonts w:ascii="Calibri" w:eastAsia="Calibri" w:hAnsi="Calibri" w:cs="Calibri"/>
-          <w:b/>
-        </w:rPr>
-        <w:tab/>
-      </w:r>
-      <w:r>
-        <w:rPr>
-          <w:rFonts w:ascii="Calibri" w:eastAsia="Calibri" w:hAnsi="Calibri" w:cs="Calibri"/>
-          <w:b/>
-        </w:rPr>
-        <w:tab/>
-      </w:r>
-      <w:r>
-        <w:rPr>
-          <w:rFonts w:ascii="Calibri" w:eastAsia="Calibri" w:hAnsi="Calibri" w:cs="Calibri"/>
-          <w:b/>
-        </w:rPr>
-        <w:tab/>
-      </w:r>
-      <w:r>
-        <w:rPr>
-          <w:rFonts w:ascii="Calibri" w:eastAsia="Calibri" w:hAnsi="Calibri" w:cs="Calibri"/>
-        </w:rPr>
-        <w:t>Menards, 8480 Springboro Pike, Miamisburg, OH 45342</w:t>
-      </w:r>
-    </w:p>
-    <w:p>
-      <w:pPr>
-        <w:spacing w:after="100" w:line="240" w:lineRule="auto"/>
-        <w:rPr>
-          <w:rFonts w:ascii="Calibri" w:eastAsia="Calibri" w:hAnsi="Calibri" w:cs="Calibri"/>
-          <w:b/>
-        </w:rPr>
-      </w:pPr>
-      <w:r>
-        <w:rPr>
-          <w:rFonts w:ascii="Calibri" w:eastAsia="Calibri" w:hAnsi="Calibri" w:cs="Calibri"/>
-        </w:rPr>
-        <w:t>2012</w:t>
-      </w:r>
-      <w:r>
-        <w:rPr>
-          <w:rFonts w:ascii="Calibri" w:eastAsia="Calibri" w:hAnsi="Calibri" w:cs="Calibri"/>
-        </w:rPr>
-        <w:tab/>
-      </w:r>
-      <w:r>
-        <w:rPr>
-          <w:rFonts w:ascii="Calibri" w:eastAsia="Calibri" w:hAnsi="Calibri" w:cs="Calibri"/>
-        </w:rPr>
-        <w:tab/>
-      </w:r>
-      <w:r>
-        <w:rPr>
-          <w:rFonts w:ascii="Calibri" w:eastAsia="Calibri" w:hAnsi="Calibri" w:cs="Calibri"/>
-          <w:b/>
-        </w:rPr>
-        <w:t>Papa John’s Delivery Driver</w:t>
-      </w:r>
-    </w:p>
-    <w:p>
-      <w:pPr>
-        <w:spacing w:after="100" w:line="240" w:lineRule="auto"/>
-        <w:ind w:left="432"/>
-        <w:rPr>
-          <w:rFonts w:ascii="Calibri" w:eastAsia="Calibri" w:hAnsi="Calibri" w:cs="Calibri"/>
-          <w:i/>
-        </w:rPr>
-      </w:pPr>
-      <w:r>
-        <w:rPr>
-          <w:rFonts w:ascii="Calibri" w:eastAsia="Calibri" w:hAnsi="Calibri" w:cs="Calibri"/>
-          <w:b/>
-        </w:rPr>
-        <w:tab/>
-      </w:r>
-      <w:r>
-        <w:rPr>
-          <w:rFonts w:ascii="Calibri" w:eastAsia="Calibri" w:hAnsi="Calibri" w:cs="Calibri"/>
-          <w:b/>
-        </w:rPr>
-        <w:tab/>
-      </w:r>
-      <w:r>
-        <w:rPr>
-          <w:rFonts w:ascii="Calibri" w:eastAsia="Calibri" w:hAnsi="Calibri" w:cs="Calibri"/>
-          <w:b/>
-        </w:rPr>
-        <w:tab/>
-      </w:r>
-      <w:r>
-        <w:rPr>
-          <w:rFonts w:ascii="Calibri" w:eastAsia="Calibri" w:hAnsi="Calibri" w:cs="Calibri"/>
-        </w:rPr>
-        <w:t>Papa Johns, West Frankl</w:t>
-      </w:r>
-      <w:r>
-        <w:rPr>
-          <w:rFonts w:ascii="Calibri" w:eastAsia="Calibri" w:hAnsi="Calibri" w:cs="Calibri"/>
-        </w:rPr>
-        <w:t>in Street, Centerville, OH 4545</w:t>
-      </w:r>
-      <w:r>
-        <w:rPr>
-          <w:rFonts w:ascii="Calibri" w:eastAsia="Calibri" w:hAnsi="Calibri" w:cs="Calibri"/>
-        </w:rPr>
-        <w:t>9</w:t>
       </w:r>
       <w:bookmarkStart w:id="0" w:name="_GoBack"/>
       <w:bookmarkEnd w:id="0"/>
+      <w:r>
+        <w:rPr>
+          <w:rFonts w:ascii="Calibri" w:eastAsia="Calibri" w:hAnsi="Calibri" w:cs="Calibri"/>
+        </w:rPr>
+        <w:t>semesters in Computer Engineering</w:t>
+      </w:r>
+    </w:p>
+    <w:p>
+      <w:pPr>
+        <w:numPr>
+          <w:ilvl w:val="0"/>
+          <w:numId w:val="6"/>
+        </w:numPr>
+        <w:spacing w:after="100" w:line="240" w:lineRule="auto"/>
+        <w:ind w:left="1440" w:hanging="360"/>
+        <w:rPr>
+          <w:rFonts w:ascii="Calibri" w:eastAsia="Calibri" w:hAnsi="Calibri" w:cs="Calibri"/>
+        </w:rPr>
+      </w:pPr>
+      <w:r>
+        <w:rPr>
+          <w:rFonts w:ascii="Calibri" w:eastAsia="Calibri" w:hAnsi="Calibri" w:cs="Calibri"/>
+        </w:rPr>
+        <w:t>National Society of Collegiate Scholars</w:t>
+      </w:r>
+    </w:p>
+    <w:p>
+      <w:pPr>
+        <w:numPr>
+          <w:ilvl w:val="0"/>
+          <w:numId w:val="6"/>
+        </w:numPr>
+        <w:spacing w:after="100" w:line="240" w:lineRule="auto"/>
+        <w:ind w:left="1440" w:hanging="360"/>
+        <w:rPr>
+          <w:rFonts w:ascii="Calibri" w:eastAsia="Calibri" w:hAnsi="Calibri" w:cs="Calibri"/>
+        </w:rPr>
+      </w:pPr>
+      <w:r>
+        <w:rPr>
+          <w:rFonts w:ascii="Calibri" w:eastAsia="Calibri" w:hAnsi="Calibri" w:cs="Calibri"/>
+        </w:rPr>
+        <w:t>ACM</w:t>
+      </w:r>
+      <w:r>
+        <w:rPr>
+          <w:rFonts w:ascii="Calibri" w:eastAsia="Calibri" w:hAnsi="Calibri" w:cs="Calibri"/>
+        </w:rPr>
+        <w:t>, Revolution UC</w:t>
+      </w:r>
+      <w:r>
+        <w:rPr>
+          <w:rFonts w:ascii="Calibri" w:eastAsia="Calibri" w:hAnsi="Calibri" w:cs="Calibri"/>
+        </w:rPr>
+        <w:t xml:space="preserve"> (hackathon)</w:t>
+      </w:r>
+    </w:p>
+    <w:p>
+      <w:pPr>
+        <w:spacing w:after="100" w:line="240" w:lineRule="auto"/>
+        <w:rPr>
+          <w:rFonts w:ascii="Calibri" w:eastAsia="Calibri" w:hAnsi="Calibri" w:cs="Calibri"/>
+        </w:rPr>
+      </w:pPr>
+      <w:r>
+        <w:rPr>
+          <w:rFonts w:ascii="Calibri" w:eastAsia="Calibri" w:hAnsi="Calibri" w:cs="Calibri"/>
+        </w:rPr>
+        <w:t xml:space="preserve">High School: </w:t>
+      </w:r>
+      <w:r>
+        <w:rPr>
+          <w:rFonts w:ascii="Calibri" w:eastAsia="Calibri" w:hAnsi="Calibri" w:cs="Calibri"/>
+        </w:rPr>
+        <w:tab/>
+      </w:r>
+    </w:p>
+    <w:p>
+      <w:pPr>
+        <w:numPr>
+          <w:ilvl w:val="0"/>
+          <w:numId w:val="7"/>
+        </w:numPr>
+        <w:spacing w:after="100" w:line="240" w:lineRule="auto"/>
+        <w:ind w:left="1440" w:hanging="360"/>
+        <w:rPr>
+          <w:rFonts w:ascii="Calibri" w:eastAsia="Calibri" w:hAnsi="Calibri" w:cs="Calibri"/>
+        </w:rPr>
+      </w:pPr>
+      <w:r>
+        <w:rPr>
+          <w:rFonts w:ascii="Calibri" w:eastAsia="Calibri" w:hAnsi="Calibri" w:cs="Calibri"/>
+        </w:rPr>
+        <w:t>Eagle Scout of Boy Scout Troop 316 Centerville, OH</w:t>
+      </w:r>
+    </w:p>
+    <w:p>
+      <w:pPr>
+        <w:numPr>
+          <w:ilvl w:val="0"/>
+          <w:numId w:val="7"/>
+        </w:numPr>
+        <w:spacing w:after="100" w:line="240" w:lineRule="auto"/>
+        <w:ind w:left="1440" w:hanging="360"/>
+        <w:rPr>
+          <w:rFonts w:ascii="Calibri" w:eastAsia="Calibri" w:hAnsi="Calibri" w:cs="Calibri"/>
+        </w:rPr>
+      </w:pPr>
+      <w:r>
+        <w:rPr>
+          <w:rFonts w:ascii="Calibri" w:eastAsia="Calibri" w:hAnsi="Calibri" w:cs="Calibri"/>
+        </w:rPr>
+        <w:t>National Honors Society member</w:t>
+      </w:r>
+    </w:p>
+    <w:p>
+      <w:pPr>
+        <w:numPr>
+          <w:ilvl w:val="0"/>
+          <w:numId w:val="7"/>
+        </w:numPr>
+        <w:spacing w:after="100" w:line="240" w:lineRule="auto"/>
+        <w:ind w:left="1440" w:hanging="360"/>
+        <w:rPr>
+          <w:rFonts w:ascii="Calibri" w:eastAsia="Calibri" w:hAnsi="Calibri" w:cs="Calibri"/>
+        </w:rPr>
+      </w:pPr>
+      <w:r>
+        <w:rPr>
+          <w:rFonts w:ascii="Calibri" w:eastAsia="Calibri" w:hAnsi="Calibri" w:cs="Calibri"/>
+        </w:rPr>
+        <w:lastRenderedPageBreak/>
+        <w:t>Centerville Jazz (Marching) Band, Centerville Winter Drumline, and Jazz Band</w:t>
+      </w:r>
+    </w:p>
+    <w:p>
+      <w:pPr>
+        <w:spacing w:after="100" w:line="240" w:lineRule="auto"/>
+        <w:rPr>
+          <w:rFonts w:ascii="Calibri" w:eastAsia="Calibri" w:hAnsi="Calibri" w:cs="Calibri"/>
+          <w:b/>
+          <w:u w:val="single"/>
+        </w:rPr>
+      </w:pPr>
+      <w:r>
+        <w:rPr>
+          <w:rFonts w:ascii="Calibri" w:eastAsia="Calibri" w:hAnsi="Calibri" w:cs="Calibri"/>
+          <w:b/>
+          <w:u w:val="single"/>
+        </w:rPr>
+        <w:t>Other Work Experience</w:t>
+      </w:r>
+    </w:p>
+    <w:p>
+      <w:pPr>
+        <w:spacing w:after="100" w:line="240" w:lineRule="auto"/>
+        <w:rPr>
+          <w:rFonts w:ascii="Calibri" w:eastAsia="Calibri" w:hAnsi="Calibri" w:cs="Calibri"/>
+          <w:b/>
+        </w:rPr>
+      </w:pPr>
+      <w:r>
+        <w:rPr>
+          <w:rFonts w:ascii="Calibri" w:eastAsia="Calibri" w:hAnsi="Calibri" w:cs="Calibri"/>
+        </w:rPr>
+        <w:t>2013</w:t>
+      </w:r>
+      <w:r>
+        <w:rPr>
+          <w:rFonts w:ascii="Calibri" w:eastAsia="Calibri" w:hAnsi="Calibri" w:cs="Calibri"/>
+        </w:rPr>
+        <w:tab/>
+      </w:r>
+      <w:r>
+        <w:rPr>
+          <w:rFonts w:ascii="Calibri" w:eastAsia="Calibri" w:hAnsi="Calibri" w:cs="Calibri"/>
+        </w:rPr>
+        <w:tab/>
+      </w:r>
+      <w:r>
+        <w:rPr>
+          <w:rFonts w:ascii="Calibri" w:eastAsia="Calibri" w:hAnsi="Calibri" w:cs="Calibri"/>
+          <w:b/>
+        </w:rPr>
+        <w:t>Menards Garden Center Team Member</w:t>
+      </w:r>
+    </w:p>
+    <w:p>
+      <w:pPr>
+        <w:spacing w:after="100" w:line="240" w:lineRule="auto"/>
+        <w:ind w:left="432"/>
+        <w:rPr>
+          <w:rFonts w:ascii="Calibri" w:eastAsia="Calibri" w:hAnsi="Calibri" w:cs="Calibri"/>
+        </w:rPr>
+      </w:pPr>
+      <w:r>
+        <w:rPr>
+          <w:rFonts w:ascii="Calibri" w:eastAsia="Calibri" w:hAnsi="Calibri" w:cs="Calibri"/>
+          <w:b/>
+        </w:rPr>
+        <w:tab/>
+      </w:r>
+      <w:r>
+        <w:rPr>
+          <w:rFonts w:ascii="Calibri" w:eastAsia="Calibri" w:hAnsi="Calibri" w:cs="Calibri"/>
+          <w:b/>
+        </w:rPr>
+        <w:tab/>
+      </w:r>
+      <w:r>
+        <w:rPr>
+          <w:rFonts w:ascii="Calibri" w:eastAsia="Calibri" w:hAnsi="Calibri" w:cs="Calibri"/>
+          <w:b/>
+        </w:rPr>
+        <w:tab/>
+      </w:r>
+      <w:r>
+        <w:rPr>
+          <w:rFonts w:ascii="Calibri" w:eastAsia="Calibri" w:hAnsi="Calibri" w:cs="Calibri"/>
+        </w:rPr>
+        <w:t>Menards, 8480 Springboro Pike, Miamisburg, OH 45342</w:t>
+      </w:r>
+    </w:p>
+    <w:p>
+      <w:pPr>
+        <w:spacing w:after="100" w:line="240" w:lineRule="auto"/>
+        <w:rPr>
+          <w:rFonts w:ascii="Calibri" w:eastAsia="Calibri" w:hAnsi="Calibri" w:cs="Calibri"/>
+          <w:b/>
+        </w:rPr>
+      </w:pPr>
+      <w:r>
+        <w:rPr>
+          <w:rFonts w:ascii="Calibri" w:eastAsia="Calibri" w:hAnsi="Calibri" w:cs="Calibri"/>
+        </w:rPr>
+        <w:t>2012</w:t>
+      </w:r>
+      <w:r>
+        <w:rPr>
+          <w:rFonts w:ascii="Calibri" w:eastAsia="Calibri" w:hAnsi="Calibri" w:cs="Calibri"/>
+        </w:rPr>
+        <w:tab/>
+      </w:r>
+      <w:r>
+        <w:rPr>
+          <w:rFonts w:ascii="Calibri" w:eastAsia="Calibri" w:hAnsi="Calibri" w:cs="Calibri"/>
+        </w:rPr>
+        <w:tab/>
+      </w:r>
+      <w:r>
+        <w:rPr>
+          <w:rFonts w:ascii="Calibri" w:eastAsia="Calibri" w:hAnsi="Calibri" w:cs="Calibri"/>
+          <w:b/>
+        </w:rPr>
+        <w:t>Papa John’s Delivery Driver</w:t>
+      </w:r>
+    </w:p>
+    <w:p>
+      <w:pPr>
+        <w:spacing w:after="100" w:line="240" w:lineRule="auto"/>
+        <w:ind w:left="432"/>
+        <w:rPr>
+          <w:rFonts w:ascii="Calibri" w:eastAsia="Calibri" w:hAnsi="Calibri" w:cs="Calibri"/>
+          <w:i/>
+        </w:rPr>
+      </w:pPr>
+      <w:r>
+        <w:rPr>
+          <w:rFonts w:ascii="Calibri" w:eastAsia="Calibri" w:hAnsi="Calibri" w:cs="Calibri"/>
+          <w:b/>
+        </w:rPr>
+        <w:tab/>
+      </w:r>
+      <w:r>
+        <w:rPr>
+          <w:rFonts w:ascii="Calibri" w:eastAsia="Calibri" w:hAnsi="Calibri" w:cs="Calibri"/>
+          <w:b/>
+        </w:rPr>
+        <w:tab/>
+      </w:r>
+      <w:r>
+        <w:rPr>
+          <w:rFonts w:ascii="Calibri" w:eastAsia="Calibri" w:hAnsi="Calibri" w:cs="Calibri"/>
+          <w:b/>
+        </w:rPr>
+        <w:tab/>
+      </w:r>
+      <w:r>
+        <w:rPr>
+          <w:rFonts w:ascii="Calibri" w:eastAsia="Calibri" w:hAnsi="Calibri" w:cs="Calibri"/>
+        </w:rPr>
+        <w:t>Papa Johns, West Frankl</w:t>
+      </w:r>
+      <w:r>
+        <w:rPr>
+          <w:rFonts w:ascii="Calibri" w:eastAsia="Calibri" w:hAnsi="Calibri" w:cs="Calibri"/>
+        </w:rPr>
+        <w:t>in Street, Centerville, OH 4545</w:t>
+      </w:r>
+      <w:r>
+        <w:rPr>
+          <w:rFonts w:ascii="Calibri" w:eastAsia="Calibri" w:hAnsi="Calibri" w:cs="Calibri"/>
+        </w:rPr>
+        <w:t>9</w:t>
+      </w:r>
     </w:p>
     <w:sectPr>
       <w:pgSz w:w="12240" w:h="15840"/>
@@ -2429,7 +2529,7 @@
 </file>
 
 <file path=word/numbering.xml><?xml version="1.0" encoding="utf-8"?>
-<w:numbering xmlns:wpc="http://schemas.microsoft.com/office/word/2010/wordprocessingCanvas" xmlns:mc="http://schemas.openxmlformats.org/markup-compatibility/2006" xmlns:o="urn:schemas-microsoft-com:office:office" xmlns:r="http://schemas.openxmlformats.org/officeDocument/2006/relationships" xmlns:m="http://schemas.openxmlformats.org/officeDocument/2006/math" xmlns:v="urn:schemas-microsoft-com:vml" xmlns:wp14="http://schemas.microsoft.com/office/word/2010/wordprocessingDrawing" xmlns:wp="http://schemas.openxmlformats.org/drawingml/2006/wordprocessingDrawing" xmlns:w10="urn:schemas-microsoft-com:office:word" xmlns:w="http://schemas.openxmlformats.org/wordprocessingml/2006/main" xmlns:w14="http://schemas.microsoft.com/office/word/2010/wordml" xmlns:w15="http://schemas.microsoft.com/office/word/2012/wordml" xmlns:wpg="http://schemas.microsoft.com/office/word/2010/wordprocessingGroup" xmlns:wpi="http://schemas.microsoft.com/office/word/2010/wordprocessingInk" xmlns:wne="http://schemas.microsoft.com/office/word/2006/wordml" xmlns:wps="http://schemas.microsoft.com/office/word/2010/wordprocessingShape" mc:Ignorable="w14 w15 wp14">
+<w:numbering xmlns:wpc="http://schemas.microsoft.com/office/word/2010/wordprocessingCanvas" xmlns:cx="http://schemas.microsoft.com/office/drawing/2014/chartex" xmlns:cx1="http://schemas.microsoft.com/office/drawing/2015/9/8/chartex" xmlns:cx2="http://schemas.microsoft.com/office/drawing/2015/10/21/chartex" xmlns:mc="http://schemas.openxmlformats.org/markup-compatibility/2006" xmlns:o="urn:schemas-microsoft-com:office:office" xmlns:r="http://schemas.openxmlformats.org/officeDocument/2006/relationships" xmlns:m="http://schemas.openxmlformats.org/officeDocument/2006/math" xmlns:v="urn:schemas-microsoft-com:vml" xmlns:wp14="http://schemas.microsoft.com/office/word/2010/wordprocessingDrawing" xmlns:wp="http://schemas.openxmlformats.org/drawingml/2006/wordprocessingDrawing" xmlns:w10="urn:schemas-microsoft-com:office:word" xmlns:w="http://schemas.openxmlformats.org/wordprocessingml/2006/main" xmlns:w14="http://schemas.microsoft.com/office/word/2010/wordml" xmlns:w15="http://schemas.microsoft.com/office/word/2012/wordml" xmlns:w16se="http://schemas.microsoft.com/office/word/2015/wordml/symex" xmlns:wpg="http://schemas.microsoft.com/office/word/2010/wordprocessingGroup" xmlns:wpi="http://schemas.microsoft.com/office/word/2010/wordprocessingInk" xmlns:wne="http://schemas.microsoft.com/office/word/2006/wordml" xmlns:wps="http://schemas.microsoft.com/office/word/2010/wordprocessingShape" mc:Ignorable="w14 w15 w16se wp14">
   <w:abstractNum w:abstractNumId="0" w15:restartNumberingAfterBreak="0">
     <w:nsid w:val="3864048F"/>
     <w:multiLevelType w:val="multilevel"/>
@@ -2812,7 +2912,7 @@
 </file>
 
 <file path=word/styles.xml><?xml version="1.0" encoding="utf-8"?>
-<w:styles xmlns:mc="http://schemas.openxmlformats.org/markup-compatibility/2006" xmlns:r="http://schemas.openxmlformats.org/officeDocument/2006/relationships" xmlns:w="http://schemas.openxmlformats.org/wordprocessingml/2006/main" xmlns:w14="http://schemas.microsoft.com/office/word/2010/wordml" xmlns:w15="http://schemas.microsoft.com/office/word/2012/wordml" mc:Ignorable="w14 w15">
+<w:styles xmlns:mc="http://schemas.openxmlformats.org/markup-compatibility/2006" xmlns:r="http://schemas.openxmlformats.org/officeDocument/2006/relationships" xmlns:w="http://schemas.openxmlformats.org/wordprocessingml/2006/main" xmlns:w14="http://schemas.microsoft.com/office/word/2010/wordml" xmlns:w15="http://schemas.microsoft.com/office/word/2012/wordml" xmlns:w16se="http://schemas.microsoft.com/office/word/2015/wordml/symex" mc:Ignorable="w14 w15 w16se">
   <w:docDefaults>
     <w:rPrDefault>
       <w:rPr>
@@ -2828,7 +2928,7 @@
       </w:pPr>
     </w:pPrDefault>
   </w:docDefaults>
-  <w:latentStyles w:defLockedState="0" w:defUIPriority="99" w:defSemiHidden="0" w:defUnhideWhenUsed="0" w:defQFormat="0" w:count="371">
+  <w:latentStyles w:defLockedState="0" w:defUIPriority="99" w:defSemiHidden="0" w:defUnhideWhenUsed="0" w:defQFormat="0" w:count="372">
     <w:lsdException w:name="Normal" w:uiPriority="0" w:qFormat="1"/>
     <w:lsdException w:name="heading 1" w:uiPriority="9" w:qFormat="1"/>
     <w:lsdException w:name="heading 2" w:semiHidden="1" w:uiPriority="9" w:unhideWhenUsed="1" w:qFormat="1"/>
@@ -3200,6 +3300,7 @@
     <w:lsdException w:name="List Table 5 Dark Accent 6" w:uiPriority="50"/>
     <w:lsdException w:name="List Table 6 Colorful Accent 6" w:uiPriority="51"/>
     <w:lsdException w:name="List Table 7 Colorful Accent 6" w:uiPriority="52"/>
+    <w:lsdException w:name="Mention" w:semiHidden="1" w:unhideWhenUsed="1"/>
   </w:latentStyles>
   <w:style w:type="paragraph" w:default="1" w:styleId="Normal">
     <w:name w:val="Normal"/>

</xml_diff>

<commit_message>
ignore working files, slight updates to Resume
</commit_message>
<xml_diff>
--- a/Resources/Resume.docx
+++ b/Resources/Resume.docx
@@ -503,371 +503,411 @@
         <w:rPr>
           <w:rFonts w:ascii="Calibri" w:eastAsia="Calibri" w:hAnsi="Calibri" w:cs="Calibri"/>
         </w:rPr>
-        <w:t>/ Bash/ Golang</w:t>
+        <w:t>/ Bash</w:t>
+      </w:r>
+    </w:p>
+    <w:p>
+      <w:pPr>
+        <w:numPr>
+          <w:ilvl w:val="0"/>
+          <w:numId w:val="1"/>
+        </w:numPr>
+        <w:spacing w:after="100" w:line="240" w:lineRule="auto"/>
+        <w:ind w:left="1512" w:hanging="360"/>
+        <w:rPr>
+          <w:rFonts w:ascii="Calibri" w:eastAsia="Calibri" w:hAnsi="Calibri" w:cs="Calibri"/>
+          <w:b/>
+        </w:rPr>
+      </w:pPr>
+      <w:r>
+        <w:rPr>
+          <w:rFonts w:ascii="Calibri" w:eastAsia="Calibri" w:hAnsi="Calibri" w:cs="Calibri"/>
+        </w:rPr>
+        <w:t>Frameworks/</w:t>
+      </w:r>
+      <w:r>
+        <w:rPr>
+          <w:rFonts w:ascii="Calibri" w:eastAsia="Calibri" w:hAnsi="Calibri" w:cs="Calibri"/>
+        </w:rPr>
+        <w:t xml:space="preserve"> </w:t>
+      </w:r>
+      <w:r>
+        <w:rPr>
+          <w:rFonts w:ascii="Calibri" w:eastAsia="Calibri" w:hAnsi="Calibri" w:cs="Calibri"/>
+        </w:rPr>
+        <w:t xml:space="preserve">libraries: </w:t>
+      </w:r>
+      <w:r>
+        <w:rPr>
+          <w:rFonts w:ascii="Calibri" w:eastAsia="Calibri" w:hAnsi="Calibri" w:cs="Calibri"/>
+        </w:rPr>
+        <w:t xml:space="preserve">Qt/ </w:t>
+      </w:r>
+      <w:r>
+        <w:rPr>
+          <w:rFonts w:ascii="Calibri" w:eastAsia="Calibri" w:hAnsi="Calibri" w:cs="Calibri"/>
+        </w:rPr>
+        <w:t>knockout.js/ backbone.js/ j</w:t>
+      </w:r>
+      <w:r>
+        <w:rPr>
+          <w:rFonts w:ascii="Calibri" w:eastAsia="Calibri" w:hAnsi="Calibri" w:cs="Calibri"/>
+        </w:rPr>
+        <w:t>Q</w:t>
+      </w:r>
+      <w:r>
+        <w:rPr>
+          <w:rFonts w:ascii="Calibri" w:eastAsia="Calibri" w:hAnsi="Calibri" w:cs="Calibri"/>
+        </w:rPr>
+        <w:t>uery/ angular.js/ PyGame</w:t>
+      </w:r>
+    </w:p>
+    <w:p>
+      <w:pPr>
+        <w:numPr>
+          <w:ilvl w:val="0"/>
+          <w:numId w:val="1"/>
+        </w:numPr>
+        <w:spacing w:after="100" w:line="240" w:lineRule="auto"/>
+        <w:ind w:left="1512" w:hanging="360"/>
+        <w:rPr>
+          <w:rFonts w:ascii="Calibri" w:eastAsia="Calibri" w:hAnsi="Calibri" w:cs="Calibri"/>
+          <w:b/>
+        </w:rPr>
+      </w:pPr>
+      <w:r>
+        <w:rPr>
+          <w:rFonts w:ascii="Calibri" w:eastAsia="Calibri" w:hAnsi="Calibri" w:cs="Calibri"/>
+        </w:rPr>
+        <w:t xml:space="preserve">Supplemental Languages/ SDKs: Python/ </w:t>
+      </w:r>
+      <w:proofErr w:type="spellStart"/>
+      <w:r>
+        <w:rPr>
+          <w:rFonts w:ascii="Calibri" w:eastAsia="Calibri" w:hAnsi="Calibri" w:cs="Calibri"/>
+        </w:rPr>
+        <w:t>Matlab</w:t>
+      </w:r>
+      <w:proofErr w:type="spellEnd"/>
+      <w:r>
+        <w:rPr>
+          <w:rFonts w:ascii="Calibri" w:eastAsia="Calibri" w:hAnsi="Calibri" w:cs="Calibri"/>
+        </w:rPr>
+        <w:t>/ Android</w:t>
+      </w:r>
+      <w:r>
+        <w:rPr>
+          <w:rFonts w:ascii="Calibri" w:eastAsia="Calibri" w:hAnsi="Calibri" w:cs="Calibri"/>
+        </w:rPr>
+        <w:t>/ C/ Arduino</w:t>
+      </w:r>
+      <w:r>
+        <w:rPr>
+          <w:rFonts w:ascii="Calibri" w:eastAsia="Calibri" w:hAnsi="Calibri" w:cs="Calibri"/>
+        </w:rPr>
+        <w:t xml:space="preserve">/ </w:t>
+      </w:r>
+      <w:r>
+        <w:rPr>
+          <w:rFonts w:ascii="Calibri" w:eastAsia="Calibri" w:hAnsi="Calibri" w:cs="Calibri"/>
+        </w:rPr>
+        <w:t>Verilog</w:t>
+      </w:r>
+      <w:r>
+        <w:rPr>
+          <w:rFonts w:ascii="Calibri" w:eastAsia="Calibri" w:hAnsi="Calibri" w:cs="Calibri"/>
+        </w:rPr>
+        <w:t xml:space="preserve">/ </w:t>
+      </w:r>
+      <w:proofErr w:type="spellStart"/>
+      <w:r>
+        <w:rPr>
+          <w:rFonts w:ascii="Calibri" w:eastAsia="Calibri" w:hAnsi="Calibri" w:cs="Calibri"/>
+        </w:rPr>
+        <w:t>Golang</w:t>
+      </w:r>
+      <w:proofErr w:type="spellEnd"/>
+    </w:p>
+    <w:p>
+      <w:pPr>
+        <w:numPr>
+          <w:ilvl w:val="0"/>
+          <w:numId w:val="1"/>
+        </w:numPr>
+        <w:spacing w:after="100" w:line="240" w:lineRule="auto"/>
+        <w:ind w:left="1512" w:hanging="360"/>
+        <w:rPr>
+          <w:rFonts w:ascii="Calibri" w:eastAsia="Calibri" w:hAnsi="Calibri" w:cs="Calibri"/>
+          <w:b/>
+        </w:rPr>
+      </w:pPr>
+      <w:r>
+        <w:rPr>
+          <w:rFonts w:ascii="Calibri" w:eastAsia="Calibri" w:hAnsi="Calibri" w:cs="Calibri"/>
+        </w:rPr>
+        <w:t>IDEs: Visual Studio</w:t>
+      </w:r>
+      <w:r>
+        <w:rPr>
+          <w:rFonts w:ascii="Calibri" w:eastAsia="Calibri" w:hAnsi="Calibri" w:cs="Calibri"/>
+        </w:rPr>
+        <w:t>/</w:t>
+      </w:r>
+      <w:r>
+        <w:rPr>
+          <w:rFonts w:ascii="Calibri" w:eastAsia="Calibri" w:hAnsi="Calibri" w:cs="Calibri"/>
+        </w:rPr>
+        <w:t xml:space="preserve"> </w:t>
+      </w:r>
+      <w:r>
+        <w:rPr>
+          <w:rFonts w:ascii="Calibri" w:eastAsia="Calibri" w:hAnsi="Calibri" w:cs="Calibri"/>
+        </w:rPr>
+        <w:t>Eclipse/</w:t>
+      </w:r>
+      <w:r>
+        <w:rPr>
+          <w:rFonts w:ascii="Calibri" w:eastAsia="Calibri" w:hAnsi="Calibri" w:cs="Calibri"/>
+        </w:rPr>
+        <w:t xml:space="preserve"> </w:t>
+      </w:r>
+      <w:proofErr w:type="spellStart"/>
+      <w:r>
+        <w:rPr>
+          <w:rFonts w:ascii="Calibri" w:eastAsia="Calibri" w:hAnsi="Calibri" w:cs="Calibri"/>
+        </w:rPr>
+        <w:t>Codeblocks</w:t>
+      </w:r>
+      <w:proofErr w:type="spellEnd"/>
+      <w:r>
+        <w:rPr>
+          <w:rFonts w:ascii="Calibri" w:eastAsia="Calibri" w:hAnsi="Calibri" w:cs="Calibri"/>
+        </w:rPr>
+        <w:t>/ Arduino</w:t>
+      </w:r>
+      <w:r>
+        <w:rPr>
+          <w:rFonts w:ascii="Calibri" w:eastAsia="Calibri" w:hAnsi="Calibri" w:cs="Calibri"/>
+        </w:rPr>
+        <w:t>/ Qt</w:t>
+      </w:r>
+      <w:r>
+        <w:rPr>
+          <w:rFonts w:ascii="Calibri" w:eastAsia="Calibri" w:hAnsi="Calibri" w:cs="Calibri"/>
+        </w:rPr>
+        <w:t xml:space="preserve"> Creator</w:t>
+      </w:r>
+    </w:p>
+    <w:p>
+      <w:pPr>
+        <w:numPr>
+          <w:ilvl w:val="0"/>
+          <w:numId w:val="1"/>
+        </w:numPr>
+        <w:spacing w:after="100" w:line="240" w:lineRule="auto"/>
+        <w:ind w:left="1512" w:hanging="360"/>
+        <w:rPr>
+          <w:rFonts w:ascii="Calibri" w:eastAsia="Calibri" w:hAnsi="Calibri" w:cs="Calibri"/>
+        </w:rPr>
+      </w:pPr>
+      <w:r>
+        <w:rPr>
+          <w:rFonts w:ascii="Calibri" w:eastAsia="Calibri" w:hAnsi="Calibri" w:cs="Calibri"/>
+        </w:rPr>
+        <w:t xml:space="preserve">OS: </w:t>
+      </w:r>
+      <w:r>
+        <w:rPr>
+          <w:rFonts w:ascii="Calibri" w:eastAsia="Calibri" w:hAnsi="Calibri" w:cs="Calibri"/>
+        </w:rPr>
+        <w:t xml:space="preserve">various </w:t>
+      </w:r>
+      <w:r>
+        <w:rPr>
+          <w:rFonts w:ascii="Calibri" w:eastAsia="Calibri" w:hAnsi="Calibri" w:cs="Calibri"/>
+        </w:rPr>
+        <w:t>Windows</w:t>
+      </w:r>
+      <w:r>
+        <w:rPr>
+          <w:rFonts w:ascii="Calibri" w:eastAsia="Calibri" w:hAnsi="Calibri" w:cs="Calibri"/>
+        </w:rPr>
+        <w:t xml:space="preserve"> systems</w:t>
+      </w:r>
+      <w:r>
+        <w:rPr>
+          <w:rFonts w:ascii="Calibri" w:eastAsia="Calibri" w:hAnsi="Calibri" w:cs="Calibri"/>
+        </w:rPr>
+        <w:t>/</w:t>
+      </w:r>
+      <w:r>
+        <w:rPr>
+          <w:rFonts w:ascii="Calibri" w:eastAsia="Calibri" w:hAnsi="Calibri" w:cs="Calibri"/>
+        </w:rPr>
+        <w:t xml:space="preserve"> </w:t>
+      </w:r>
+      <w:r>
+        <w:rPr>
+          <w:rFonts w:ascii="Calibri" w:eastAsia="Calibri" w:hAnsi="Calibri" w:cs="Calibri"/>
+        </w:rPr>
+        <w:t xml:space="preserve">various </w:t>
+      </w:r>
+      <w:proofErr w:type="spellStart"/>
+      <w:r>
+        <w:rPr>
+          <w:rFonts w:ascii="Calibri" w:eastAsia="Calibri" w:hAnsi="Calibri" w:cs="Calibri"/>
+        </w:rPr>
+        <w:t>RedHat</w:t>
+      </w:r>
+      <w:proofErr w:type="spellEnd"/>
+      <w:r>
+        <w:rPr>
+          <w:rFonts w:ascii="Calibri" w:eastAsia="Calibri" w:hAnsi="Calibri" w:cs="Calibri"/>
+        </w:rPr>
+        <w:t xml:space="preserve"> </w:t>
+      </w:r>
+      <w:r>
+        <w:rPr>
+          <w:rFonts w:ascii="Calibri" w:eastAsia="Calibri" w:hAnsi="Calibri" w:cs="Calibri"/>
+        </w:rPr>
+        <w:t xml:space="preserve">and </w:t>
+      </w:r>
+      <w:proofErr w:type="spellStart"/>
+      <w:r>
+        <w:rPr>
+          <w:rFonts w:ascii="Calibri" w:eastAsia="Calibri" w:hAnsi="Calibri" w:cs="Calibri"/>
+        </w:rPr>
+        <w:t>Debian</w:t>
+      </w:r>
+      <w:proofErr w:type="spellEnd"/>
+      <w:r>
+        <w:rPr>
+          <w:rFonts w:ascii="Calibri" w:eastAsia="Calibri" w:hAnsi="Calibri" w:cs="Calibri"/>
+        </w:rPr>
+        <w:t xml:space="preserve"> </w:t>
+      </w:r>
+      <w:r>
+        <w:rPr>
+          <w:rFonts w:ascii="Calibri" w:eastAsia="Calibri" w:hAnsi="Calibri" w:cs="Calibri"/>
+        </w:rPr>
+        <w:t xml:space="preserve">based </w:t>
+      </w:r>
+      <w:r>
+        <w:rPr>
+          <w:rFonts w:ascii="Calibri" w:eastAsia="Calibri" w:hAnsi="Calibri" w:cs="Calibri"/>
+        </w:rPr>
+        <w:t>Linux</w:t>
+      </w:r>
+      <w:r>
+        <w:rPr>
+          <w:rFonts w:ascii="Calibri" w:eastAsia="Calibri" w:hAnsi="Calibri" w:cs="Calibri"/>
+        </w:rPr>
+        <w:t xml:space="preserve"> systems</w:t>
+      </w:r>
+    </w:p>
+    <w:p>
+      <w:pPr>
+        <w:numPr>
+          <w:ilvl w:val="0"/>
+          <w:numId w:val="1"/>
+        </w:numPr>
+        <w:spacing w:after="100" w:line="240" w:lineRule="auto"/>
+        <w:ind w:left="1512" w:hanging="360"/>
+        <w:rPr>
+          <w:rFonts w:ascii="Calibri" w:eastAsia="Calibri" w:hAnsi="Calibri" w:cs="Calibri"/>
+          <w:b/>
+        </w:rPr>
+      </w:pPr>
+      <w:r>
+        <w:rPr>
+          <w:rFonts w:ascii="Calibri" w:eastAsia="Calibri" w:hAnsi="Calibri" w:cs="Calibri"/>
+        </w:rPr>
+        <w:t>Other Software: B2Spice/ Autodesk Inventor/ Multisim/ NX10/ Teamcenter</w:t>
+      </w:r>
+    </w:p>
+    <w:p>
+      <w:pPr>
+        <w:numPr>
+          <w:ilvl w:val="0"/>
+          <w:numId w:val="1"/>
+        </w:numPr>
+        <w:spacing w:after="100" w:line="240" w:lineRule="auto"/>
+        <w:ind w:left="1512" w:hanging="360"/>
+        <w:rPr>
+          <w:rFonts w:ascii="Calibri" w:eastAsia="Calibri" w:hAnsi="Calibri" w:cs="Calibri"/>
+          <w:b/>
+        </w:rPr>
+      </w:pPr>
+      <w:r>
+        <w:rPr>
+          <w:rFonts w:ascii="Calibri" w:eastAsia="Calibri" w:hAnsi="Calibri" w:cs="Calibri"/>
+        </w:rPr>
+        <w:t xml:space="preserve">Tools: </w:t>
+      </w:r>
+      <w:r>
+        <w:rPr>
+          <w:rFonts w:ascii="Calibri" w:eastAsia="Calibri" w:hAnsi="Calibri" w:cs="Calibri"/>
+        </w:rPr>
+        <w:t xml:space="preserve">Git/ </w:t>
+      </w:r>
+      <w:r>
+        <w:rPr>
+          <w:rFonts w:ascii="Calibri" w:eastAsia="Calibri" w:hAnsi="Calibri" w:cs="Calibri"/>
+        </w:rPr>
+        <w:t xml:space="preserve">Mercurial/ </w:t>
+      </w:r>
+      <w:r>
+        <w:rPr>
+          <w:rFonts w:ascii="Calibri" w:eastAsia="Calibri" w:hAnsi="Calibri" w:cs="Calibri"/>
+        </w:rPr>
+        <w:t xml:space="preserve">basic FPGA (Verilog)/ </w:t>
+      </w:r>
+      <w:r>
+        <w:rPr>
+          <w:rFonts w:ascii="Calibri" w:eastAsia="Calibri" w:hAnsi="Calibri" w:cs="Calibri"/>
+        </w:rPr>
+        <w:t xml:space="preserve">Arduino/ </w:t>
+      </w:r>
+      <w:r>
+        <w:rPr>
+          <w:rFonts w:ascii="Calibri" w:eastAsia="Calibri" w:hAnsi="Calibri" w:cs="Calibri"/>
+        </w:rPr>
+        <w:t>Bread boarding</w:t>
+      </w:r>
+      <w:r>
+        <w:rPr>
+          <w:rFonts w:ascii="Calibri" w:eastAsia="Calibri" w:hAnsi="Calibri" w:cs="Calibri"/>
+        </w:rPr>
+        <w:t>/ O</w:t>
+      </w:r>
+      <w:r>
+        <w:rPr>
+          <w:rFonts w:ascii="Calibri" w:eastAsia="Calibri" w:hAnsi="Calibri" w:cs="Calibri"/>
+        </w:rPr>
+        <w:t>scilloscope/ Signal Generators</w:t>
+      </w:r>
+    </w:p>
+    <w:p>
+      <w:pPr>
+        <w:numPr>
+          <w:ilvl w:val="0"/>
+          <w:numId w:val="1"/>
+        </w:numPr>
+        <w:spacing w:after="100" w:line="240" w:lineRule="auto"/>
+        <w:ind w:left="1512" w:hanging="360"/>
+        <w:rPr>
+          <w:rFonts w:ascii="Calibri" w:eastAsia="Calibri" w:hAnsi="Calibri" w:cs="Calibri"/>
+          <w:b/>
+        </w:rPr>
+      </w:pPr>
+      <w:r>
+        <w:rPr>
+          <w:rFonts w:ascii="Calibri" w:eastAsia="Calibri" w:hAnsi="Calibri" w:cs="Calibri"/>
+        </w:rPr>
+        <w:t>Other: Machining/ Soldering/ Basic woodworking with power tools</w:t>
       </w:r>
       <w:bookmarkStart w:id="0" w:name="_GoBack"/>
       <w:bookmarkEnd w:id="0"/>
-    </w:p>
-    <w:p>
-      <w:pPr>
-        <w:numPr>
-          <w:ilvl w:val="0"/>
-          <w:numId w:val="1"/>
-        </w:numPr>
-        <w:spacing w:after="100" w:line="240" w:lineRule="auto"/>
-        <w:ind w:left="1512" w:hanging="360"/>
-        <w:rPr>
-          <w:rFonts w:ascii="Calibri" w:eastAsia="Calibri" w:hAnsi="Calibri" w:cs="Calibri"/>
-          <w:b/>
-        </w:rPr>
-      </w:pPr>
-      <w:r>
-        <w:rPr>
-          <w:rFonts w:ascii="Calibri" w:eastAsia="Calibri" w:hAnsi="Calibri" w:cs="Calibri"/>
-        </w:rPr>
-        <w:t>Frameworks/</w:t>
-      </w:r>
-      <w:r>
-        <w:rPr>
-          <w:rFonts w:ascii="Calibri" w:eastAsia="Calibri" w:hAnsi="Calibri" w:cs="Calibri"/>
-        </w:rPr>
-        <w:t xml:space="preserve"> </w:t>
-      </w:r>
-      <w:r>
-        <w:rPr>
-          <w:rFonts w:ascii="Calibri" w:eastAsia="Calibri" w:hAnsi="Calibri" w:cs="Calibri"/>
-        </w:rPr>
-        <w:t xml:space="preserve">libraries: </w:t>
-      </w:r>
-      <w:r>
-        <w:rPr>
-          <w:rFonts w:ascii="Calibri" w:eastAsia="Calibri" w:hAnsi="Calibri" w:cs="Calibri"/>
-        </w:rPr>
-        <w:t xml:space="preserve">Qt/ </w:t>
-      </w:r>
-      <w:r>
-        <w:rPr>
-          <w:rFonts w:ascii="Calibri" w:eastAsia="Calibri" w:hAnsi="Calibri" w:cs="Calibri"/>
-        </w:rPr>
-        <w:t>knockout.js/ backbone.js/ j</w:t>
-      </w:r>
-      <w:r>
-        <w:rPr>
-          <w:rFonts w:ascii="Calibri" w:eastAsia="Calibri" w:hAnsi="Calibri" w:cs="Calibri"/>
-        </w:rPr>
-        <w:t>Q</w:t>
-      </w:r>
-      <w:r>
-        <w:rPr>
-          <w:rFonts w:ascii="Calibri" w:eastAsia="Calibri" w:hAnsi="Calibri" w:cs="Calibri"/>
-        </w:rPr>
-        <w:t>uery/ angular.js/ PyGame</w:t>
-      </w:r>
-    </w:p>
-    <w:p>
-      <w:pPr>
-        <w:numPr>
-          <w:ilvl w:val="0"/>
-          <w:numId w:val="1"/>
-        </w:numPr>
-        <w:spacing w:after="100" w:line="240" w:lineRule="auto"/>
-        <w:ind w:left="1512" w:hanging="360"/>
-        <w:rPr>
-          <w:rFonts w:ascii="Calibri" w:eastAsia="Calibri" w:hAnsi="Calibri" w:cs="Calibri"/>
-          <w:b/>
-        </w:rPr>
-      </w:pPr>
-      <w:r>
-        <w:rPr>
-          <w:rFonts w:ascii="Calibri" w:eastAsia="Calibri" w:hAnsi="Calibri" w:cs="Calibri"/>
-        </w:rPr>
-        <w:t xml:space="preserve">Supplemental Languages/ SDKs: Python/ </w:t>
-      </w:r>
-      <w:r>
-        <w:rPr>
-          <w:rFonts w:ascii="Calibri" w:eastAsia="Calibri" w:hAnsi="Calibri" w:cs="Calibri"/>
-        </w:rPr>
-        <w:t xml:space="preserve">Batch/ </w:t>
-      </w:r>
-      <w:r>
-        <w:rPr>
-          <w:rFonts w:ascii="Calibri" w:eastAsia="Calibri" w:hAnsi="Calibri" w:cs="Calibri"/>
-        </w:rPr>
-        <w:t>PowerShell</w:t>
-      </w:r>
-      <w:r>
-        <w:rPr>
-          <w:rFonts w:ascii="Calibri" w:eastAsia="Calibri" w:hAnsi="Calibri" w:cs="Calibri"/>
-        </w:rPr>
-        <w:t xml:space="preserve">/ </w:t>
-      </w:r>
-      <w:r>
-        <w:rPr>
-          <w:rFonts w:ascii="Calibri" w:eastAsia="Calibri" w:hAnsi="Calibri" w:cs="Calibri"/>
-        </w:rPr>
-        <w:t>Matlab/ Android</w:t>
-      </w:r>
-      <w:r>
-        <w:rPr>
-          <w:rFonts w:ascii="Calibri" w:eastAsia="Calibri" w:hAnsi="Calibri" w:cs="Calibri"/>
-        </w:rPr>
-        <w:t>/ C/ Arduino</w:t>
-      </w:r>
-      <w:r>
-        <w:rPr>
-          <w:rFonts w:ascii="Calibri" w:eastAsia="Calibri" w:hAnsi="Calibri" w:cs="Calibri"/>
-        </w:rPr>
-        <w:t xml:space="preserve">/ </w:t>
-      </w:r>
-    </w:p>
-    <w:p>
-      <w:pPr>
-        <w:numPr>
-          <w:ilvl w:val="0"/>
-          <w:numId w:val="1"/>
-        </w:numPr>
-        <w:spacing w:after="100" w:line="240" w:lineRule="auto"/>
-        <w:ind w:left="1512" w:hanging="360"/>
-        <w:rPr>
-          <w:rFonts w:ascii="Calibri" w:eastAsia="Calibri" w:hAnsi="Calibri" w:cs="Calibri"/>
-          <w:b/>
-        </w:rPr>
-      </w:pPr>
-      <w:r>
-        <w:rPr>
-          <w:rFonts w:ascii="Calibri" w:eastAsia="Calibri" w:hAnsi="Calibri" w:cs="Calibri"/>
-        </w:rPr>
-        <w:t>IDEs: Visual Studio 2009</w:t>
-      </w:r>
-      <w:r>
-        <w:rPr>
-          <w:rFonts w:ascii="Calibri" w:eastAsia="Calibri" w:hAnsi="Calibri" w:cs="Calibri"/>
-        </w:rPr>
-        <w:t>-13</w:t>
-      </w:r>
-      <w:r>
-        <w:rPr>
-          <w:rFonts w:ascii="Calibri" w:eastAsia="Calibri" w:hAnsi="Calibri" w:cs="Calibri"/>
-        </w:rPr>
-        <w:t>/</w:t>
-      </w:r>
-      <w:r>
-        <w:rPr>
-          <w:rFonts w:ascii="Calibri" w:eastAsia="Calibri" w:hAnsi="Calibri" w:cs="Calibri"/>
-        </w:rPr>
-        <w:t xml:space="preserve"> </w:t>
-      </w:r>
-      <w:r>
-        <w:rPr>
-          <w:rFonts w:ascii="Calibri" w:eastAsia="Calibri" w:hAnsi="Calibri" w:cs="Calibri"/>
-        </w:rPr>
-        <w:t>Eclipse/</w:t>
-      </w:r>
-      <w:r>
-        <w:rPr>
-          <w:rFonts w:ascii="Calibri" w:eastAsia="Calibri" w:hAnsi="Calibri" w:cs="Calibri"/>
-        </w:rPr>
-        <w:t xml:space="preserve"> </w:t>
-      </w:r>
-      <w:r>
-        <w:rPr>
-          <w:rFonts w:ascii="Calibri" w:eastAsia="Calibri" w:hAnsi="Calibri" w:cs="Calibri"/>
-        </w:rPr>
-        <w:t>Codeblocks</w:t>
-      </w:r>
-      <w:r>
-        <w:rPr>
-          <w:rFonts w:ascii="Calibri" w:eastAsia="Calibri" w:hAnsi="Calibri" w:cs="Calibri"/>
-        </w:rPr>
-        <w:t>/ Arduino</w:t>
-      </w:r>
-      <w:r>
-        <w:rPr>
-          <w:rFonts w:ascii="Calibri" w:eastAsia="Calibri" w:hAnsi="Calibri" w:cs="Calibri"/>
-        </w:rPr>
-        <w:t>/ Qt</w:t>
-      </w:r>
-      <w:r>
-        <w:rPr>
-          <w:rFonts w:ascii="Calibri" w:eastAsia="Calibri" w:hAnsi="Calibri" w:cs="Calibri"/>
-        </w:rPr>
-        <w:t xml:space="preserve"> Creator</w:t>
-      </w:r>
-    </w:p>
-    <w:p>
-      <w:pPr>
-        <w:numPr>
-          <w:ilvl w:val="0"/>
-          <w:numId w:val="1"/>
-        </w:numPr>
-        <w:spacing w:after="100" w:line="240" w:lineRule="auto"/>
-        <w:ind w:left="1512" w:hanging="360"/>
-        <w:rPr>
-          <w:rFonts w:ascii="Calibri" w:eastAsia="Calibri" w:hAnsi="Calibri" w:cs="Calibri"/>
-        </w:rPr>
-      </w:pPr>
-      <w:r>
-        <w:rPr>
-          <w:rFonts w:ascii="Calibri" w:eastAsia="Calibri" w:hAnsi="Calibri" w:cs="Calibri"/>
-        </w:rPr>
-        <w:t xml:space="preserve">OS: Windows </w:t>
-      </w:r>
-      <w:r>
-        <w:rPr>
-          <w:rFonts w:ascii="Calibri" w:eastAsia="Calibri" w:hAnsi="Calibri" w:cs="Calibri"/>
-        </w:rPr>
-        <w:t>10/</w:t>
-      </w:r>
-      <w:r>
-        <w:rPr>
-          <w:rFonts w:ascii="Calibri" w:eastAsia="Calibri" w:hAnsi="Calibri" w:cs="Calibri"/>
-        </w:rPr>
-        <w:t>8</w:t>
-      </w:r>
-      <w:r>
-        <w:rPr>
-          <w:rFonts w:ascii="Calibri" w:eastAsia="Calibri" w:hAnsi="Calibri" w:cs="Calibri"/>
-        </w:rPr>
-        <w:t>/</w:t>
-      </w:r>
-      <w:r>
-        <w:rPr>
-          <w:rFonts w:ascii="Calibri" w:eastAsia="Calibri" w:hAnsi="Calibri" w:cs="Calibri"/>
-        </w:rPr>
-        <w:t xml:space="preserve">7/XP, </w:t>
-      </w:r>
-      <w:r>
-        <w:rPr>
-          <w:rFonts w:ascii="Calibri" w:eastAsia="Calibri" w:hAnsi="Calibri" w:cs="Calibri"/>
-        </w:rPr>
-        <w:t xml:space="preserve">various RedHat based </w:t>
-      </w:r>
-      <w:r>
-        <w:rPr>
-          <w:rFonts w:ascii="Calibri" w:eastAsia="Calibri" w:hAnsi="Calibri" w:cs="Calibri"/>
-        </w:rPr>
-        <w:t>Linux</w:t>
-      </w:r>
-      <w:r>
-        <w:rPr>
-          <w:rFonts w:ascii="Calibri" w:eastAsia="Calibri" w:hAnsi="Calibri" w:cs="Calibri"/>
-        </w:rPr>
-        <w:t xml:space="preserve"> systems, and various Debian based </w:t>
-      </w:r>
-      <w:r>
-        <w:rPr>
-          <w:rFonts w:ascii="Calibri" w:eastAsia="Calibri" w:hAnsi="Calibri" w:cs="Calibri"/>
-        </w:rPr>
-        <w:t>Linux</w:t>
-      </w:r>
-      <w:r>
-        <w:rPr>
-          <w:rFonts w:ascii="Calibri" w:eastAsia="Calibri" w:hAnsi="Calibri" w:cs="Calibri"/>
-        </w:rPr>
-        <w:t xml:space="preserve"> systems </w:t>
-      </w:r>
-    </w:p>
-    <w:p>
-      <w:pPr>
-        <w:numPr>
-          <w:ilvl w:val="0"/>
-          <w:numId w:val="1"/>
-        </w:numPr>
-        <w:spacing w:after="100" w:line="240" w:lineRule="auto"/>
-        <w:ind w:left="1512" w:hanging="360"/>
-        <w:rPr>
-          <w:rFonts w:ascii="Calibri" w:eastAsia="Calibri" w:hAnsi="Calibri" w:cs="Calibri"/>
-          <w:b/>
-        </w:rPr>
-      </w:pPr>
-      <w:r>
-        <w:rPr>
-          <w:rFonts w:ascii="Calibri" w:eastAsia="Calibri" w:hAnsi="Calibri" w:cs="Calibri"/>
-        </w:rPr>
-        <w:t>Other Software: B2Spice/ Autodesk Inventor/ Multisim/ NX10/ Teamcenter</w:t>
-      </w:r>
-    </w:p>
-    <w:p>
-      <w:pPr>
-        <w:numPr>
-          <w:ilvl w:val="0"/>
-          <w:numId w:val="1"/>
-        </w:numPr>
-        <w:spacing w:after="100" w:line="240" w:lineRule="auto"/>
-        <w:ind w:left="1512" w:hanging="360"/>
-        <w:rPr>
-          <w:rFonts w:ascii="Calibri" w:eastAsia="Calibri" w:hAnsi="Calibri" w:cs="Calibri"/>
-          <w:b/>
-        </w:rPr>
-      </w:pPr>
-      <w:r>
-        <w:rPr>
-          <w:rFonts w:ascii="Calibri" w:eastAsia="Calibri" w:hAnsi="Calibri" w:cs="Calibri"/>
-        </w:rPr>
-        <w:t xml:space="preserve">Tools: </w:t>
-      </w:r>
-      <w:r>
-        <w:rPr>
-          <w:rFonts w:ascii="Calibri" w:eastAsia="Calibri" w:hAnsi="Calibri" w:cs="Calibri"/>
-        </w:rPr>
-        <w:t xml:space="preserve">Git/ </w:t>
-      </w:r>
-      <w:r>
-        <w:rPr>
-          <w:rFonts w:ascii="Calibri" w:eastAsia="Calibri" w:hAnsi="Calibri" w:cs="Calibri"/>
-        </w:rPr>
-        <w:t xml:space="preserve">Mercurial/ </w:t>
-      </w:r>
-      <w:r>
-        <w:rPr>
-          <w:rFonts w:ascii="Calibri" w:eastAsia="Calibri" w:hAnsi="Calibri" w:cs="Calibri"/>
-        </w:rPr>
-        <w:t xml:space="preserve">basic FPGA (Verilog)/ </w:t>
-      </w:r>
-      <w:r>
-        <w:rPr>
-          <w:rFonts w:ascii="Calibri" w:eastAsia="Calibri" w:hAnsi="Calibri" w:cs="Calibri"/>
-        </w:rPr>
-        <w:t xml:space="preserve">Arduino/ </w:t>
-      </w:r>
-      <w:r>
-        <w:rPr>
-          <w:rFonts w:ascii="Calibri" w:eastAsia="Calibri" w:hAnsi="Calibri" w:cs="Calibri"/>
-        </w:rPr>
-        <w:t>Bread boarding</w:t>
-      </w:r>
-      <w:r>
-        <w:rPr>
-          <w:rFonts w:ascii="Calibri" w:eastAsia="Calibri" w:hAnsi="Calibri" w:cs="Calibri"/>
-        </w:rPr>
-        <w:t>/ O</w:t>
-      </w:r>
-      <w:r>
-        <w:rPr>
-          <w:rFonts w:ascii="Calibri" w:eastAsia="Calibri" w:hAnsi="Calibri" w:cs="Calibri"/>
-        </w:rPr>
-        <w:t>scilloscope/ Signal Generators</w:t>
-      </w:r>
-    </w:p>
-    <w:p>
-      <w:pPr>
-        <w:numPr>
-          <w:ilvl w:val="0"/>
-          <w:numId w:val="1"/>
-        </w:numPr>
-        <w:spacing w:after="100" w:line="240" w:lineRule="auto"/>
-        <w:ind w:left="1512" w:hanging="360"/>
-        <w:rPr>
-          <w:rFonts w:ascii="Calibri" w:eastAsia="Calibri" w:hAnsi="Calibri" w:cs="Calibri"/>
-          <w:b/>
-        </w:rPr>
-      </w:pPr>
-      <w:r>
-        <w:rPr>
-          <w:rFonts w:ascii="Calibri" w:eastAsia="Calibri" w:hAnsi="Calibri" w:cs="Calibri"/>
-        </w:rPr>
-        <w:t>Other: Machining/ Soldering/ Basic woodworking with power tools</w:t>
-      </w:r>
     </w:p>
     <w:p>
       <w:pPr>
@@ -1438,21 +1478,7 @@
             <w:rStyle w:val="Hyperlink"/>
             <w:rFonts w:ascii="Calibri" w:eastAsia="Calibri" w:hAnsi="Calibri" w:cs="Calibri"/>
           </w:rPr>
-          <w:t>http://challengepost.com/software/pygamepr</w:t>
-        </w:r>
-        <w:r>
-          <w:rPr>
-            <w:rStyle w:val="Hyperlink"/>
-            <w:rFonts w:ascii="Calibri" w:eastAsia="Calibri" w:hAnsi="Calibri" w:cs="Calibri"/>
-          </w:rPr>
-          <w:t>o</w:t>
-        </w:r>
-        <w:r>
-          <w:rPr>
-            <w:rStyle w:val="Hyperlink"/>
-            <w:rFonts w:ascii="Calibri" w:eastAsia="Calibri" w:hAnsi="Calibri" w:cs="Calibri"/>
-          </w:rPr>
-          <w:t>ject2015</w:t>
+          <w:t>http://challengepost.com/software/pygameproject2015</w:t>
         </w:r>
       </w:hyperlink>
       <w:r>
@@ -1596,25 +1622,13 @@
         <w:rPr>
           <w:rFonts w:ascii="Calibri" w:eastAsia="Calibri" w:hAnsi="Calibri" w:cs="Calibri"/>
         </w:rPr>
-        <w:t>Word to create</w:t>
-      </w:r>
-      <w:r>
-        <w:rPr>
-          <w:rFonts w:ascii="Calibri" w:eastAsia="Calibri" w:hAnsi="Calibri" w:cs="Calibri"/>
-        </w:rPr>
-        <w:t xml:space="preserve"> ~60 and ~40 page report</w:t>
-      </w:r>
-      <w:r>
-        <w:rPr>
-          <w:rFonts w:ascii="Calibri" w:eastAsia="Calibri" w:hAnsi="Calibri" w:cs="Calibri"/>
-        </w:rPr>
-        <w:t>s</w:t>
-      </w:r>
-      <w:r>
-        <w:rPr>
-          <w:rFonts w:ascii="Calibri" w:eastAsia="Calibri" w:hAnsi="Calibri" w:cs="Calibri"/>
-        </w:rPr>
-        <w:t xml:space="preserve"> respectively</w:t>
+        <w:t xml:space="preserve">Word to report designs and findings </w:t>
+      </w:r>
+      <w:r>
+        <w:rPr>
+          <w:rFonts w:ascii="Calibri" w:eastAsia="Calibri" w:hAnsi="Calibri" w:cs="Calibri"/>
+        </w:rPr>
+        <w:t>respectively</w:t>
       </w:r>
     </w:p>
     <w:p>
@@ -1848,7 +1862,7 @@
         <w:rPr>
           <w:rFonts w:ascii="Calibri" w:eastAsia="Calibri" w:hAnsi="Calibri" w:cs="Calibri"/>
         </w:rPr>
-        <w:t>Worked with mainly C++, with a little bit of visual basic and objective C</w:t>
+        <w:t>Worked with mainly C++, with a little bit of visual basic and C</w:t>
       </w:r>
     </w:p>
     <w:p>

</xml_diff>

<commit_message>
add new resume pdf
</commit_message>
<xml_diff>
--- a/Resources/Resume.docx
+++ b/Resources/Resume.docx
@@ -747,6 +747,8 @@
           <w:bottom w:val="single" w:sz="12" w:space="1" w:color="auto"/>
         </w:pBdr>
       </w:pPr>
+      <w:bookmarkStart w:id="0" w:name="_GoBack"/>
+      <w:bookmarkEnd w:id="0"/>
     </w:p>
     <w:p>
       <w:pPr>
@@ -1683,8 +1685,6 @@
         </w:rPr>
         <w:t>Jazz Band</w:t>
       </w:r>
-      <w:bookmarkStart w:id="0" w:name="_GoBack"/>
-      <w:bookmarkEnd w:id="0"/>
     </w:p>
     <w:sectPr>
       <w:pgSz w:w="12240" w:h="15840"/>
@@ -2817,7 +2817,7 @@
 </file>
 
 <file path=customXml/itemProps1.xml><?xml version="1.0" encoding="utf-8"?>
-<ds:datastoreItem xmlns:ds="http://schemas.openxmlformats.org/officeDocument/2006/customXml" ds:itemID="{2A4D839B-9368-4AF1-889F-222D2FB0DE8C}">
+<ds:datastoreItem xmlns:ds="http://schemas.openxmlformats.org/officeDocument/2006/customXml" ds:itemID="{A522E7F4-BDA8-485C-BF2C-9C0457958237}">
   <ds:schemaRefs>
     <ds:schemaRef ds:uri="http://schemas.openxmlformats.org/officeDocument/2006/bibliography"/>
   </ds:schemaRefs>

</xml_diff>